<commit_message>
Corrected several cosmetic issues/Updated Checkout
</commit_message>
<xml_diff>
--- a/development/build notes.docx
+++ b/development/build notes.docx
@@ -5,26 +5,393 @@
     <w:p>
       <w:pPr>
         <w:rPr>
-          <w:u w:val="single"/>
-        </w:rPr>
-      </w:pPr>
-      <w:r>
-        <w:rPr>
-          <w:u w:val="single"/>
-        </w:rPr>
-        <w:t>Updates:</w:t>
-      </w:r>
-    </w:p>
-    <w:p>
-      <w:pPr>
-        <w:pStyle w:val="ListParagraph"/>
-        <w:numPr>
-          <w:ilvl w:val="0"/>
-          <w:numId w:val="1"/>
-        </w:numPr>
-      </w:pPr>
-      <w:r>
-        <w:t>Footer : Updated links to several footer links. Some still have no links. Work still in progress.</w:t>
+          <w:b/>
+          <w:u w:val="single"/>
+        </w:rPr>
+      </w:pPr>
+      <w:r>
+        <w:rPr>
+          <w:b/>
+          <w:u w:val="single"/>
+        </w:rPr>
+        <w:t>Header:</w:t>
+      </w:r>
+    </w:p>
+    <w:p>
+      <w:pPr>
+        <w:pStyle w:val="ListParagraph"/>
+        <w:numPr>
+          <w:ilvl w:val="0"/>
+          <w:numId w:val="3"/>
+        </w:numPr>
+      </w:pPr>
+      <w:r>
+        <w:t xml:space="preserve">Nails, hair, fragrance, and sale </w:t>
+      </w:r>
+      <w:proofErr w:type="spellStart"/>
+      <w:r>
+        <w:t>navs</w:t>
+      </w:r>
+      <w:proofErr w:type="spellEnd"/>
+      <w:r>
+        <w:t xml:space="preserve"> need items added to their dropdowns, links built for their top level cats/ dropdown sub cat links.</w:t>
+      </w:r>
+    </w:p>
+    <w:p>
+      <w:pPr>
+        <w:rPr>
+          <w:b/>
+          <w:u w:val="single"/>
+        </w:rPr>
+      </w:pPr>
+      <w:r>
+        <w:rPr>
+          <w:b/>
+          <w:u w:val="single"/>
+        </w:rPr>
+        <w:t>Customer page:</w:t>
+      </w:r>
+    </w:p>
+    <w:p>
+      <w:pPr>
+        <w:pStyle w:val="ListParagraph"/>
+        <w:numPr>
+          <w:ilvl w:val="0"/>
+          <w:numId w:val="2"/>
+        </w:numPr>
+      </w:pPr>
+      <w:r>
+        <w:t>Sidebar needs to be identical to the company page.</w:t>
+      </w:r>
+    </w:p>
+    <w:p>
+      <w:pPr>
+        <w:rPr>
+          <w:b/>
+          <w:u w:val="single"/>
+        </w:rPr>
+      </w:pPr>
+      <w:r>
+        <w:rPr>
+          <w:b/>
+          <w:u w:val="single"/>
+        </w:rPr>
+        <w:t>Company page:</w:t>
+      </w:r>
+    </w:p>
+    <w:p>
+      <w:pPr>
+        <w:pStyle w:val="ListParagraph"/>
+        <w:numPr>
+          <w:ilvl w:val="0"/>
+          <w:numId w:val="2"/>
+        </w:numPr>
+      </w:pPr>
+      <w:r>
+        <w:t>Need to find out if she wants to update the company pages from the admin UI or have them be static pages.</w:t>
+      </w:r>
+    </w:p>
+    <w:p>
+      <w:pPr>
+        <w:rPr>
+          <w:b/>
+          <w:u w:val="single"/>
+        </w:rPr>
+      </w:pPr>
+      <w:r>
+        <w:rPr>
+          <w:b/>
+          <w:u w:val="single"/>
+        </w:rPr>
+        <w:t>Homepage:</w:t>
+      </w:r>
+    </w:p>
+    <w:p>
+      <w:pPr>
+        <w:pStyle w:val="ListParagraph"/>
+        <w:numPr>
+          <w:ilvl w:val="0"/>
+          <w:numId w:val="2"/>
+        </w:numPr>
+      </w:pPr>
+      <w:r>
+        <w:t>Carousel category sliders need to have items populated in them. **Client needs to perform**</w:t>
+      </w:r>
+    </w:p>
+    <w:p>
+      <w:pPr>
+        <w:pStyle w:val="ListParagraph"/>
+        <w:numPr>
+          <w:ilvl w:val="0"/>
+          <w:numId w:val="2"/>
+        </w:numPr>
+      </w:pPr>
+      <w:r>
+        <w:t>Carousel Banner image sliders need final images and links attached to them **Client needs to provide images and where they should be linked to</w:t>
+      </w:r>
+    </w:p>
+    <w:p>
+      <w:pPr>
+        <w:rPr>
+          <w:b/>
+          <w:u w:val="single"/>
+        </w:rPr>
+      </w:pPr>
+      <w:r>
+        <w:rPr>
+          <w:b/>
+          <w:u w:val="single"/>
+        </w:rPr>
+        <w:t>Category page – top level category:</w:t>
+      </w:r>
+    </w:p>
+    <w:p>
+      <w:pPr>
+        <w:pStyle w:val="ListParagraph"/>
+        <w:numPr>
+          <w:ilvl w:val="0"/>
+          <w:numId w:val="2"/>
+        </w:numPr>
+      </w:pPr>
+      <w:r>
+        <w:t xml:space="preserve">Previously viewed item is only displaying on the first page it comes up on. After this it breaks. Need to find solution to make it destroy on departs and re-populate on page </w:t>
+      </w:r>
+      <w:proofErr w:type="spellStart"/>
+      <w:r>
+        <w:t>inits</w:t>
+      </w:r>
+      <w:proofErr w:type="spellEnd"/>
+      <w:r>
+        <w:t xml:space="preserve">. </w:t>
+      </w:r>
+    </w:p>
+    <w:p>
+      <w:pPr>
+        <w:rPr>
+          <w:b/>
+          <w:u w:val="single"/>
+        </w:rPr>
+      </w:pPr>
+      <w:r>
+        <w:rPr>
+          <w:b/>
+          <w:u w:val="single"/>
+        </w:rPr>
+        <w:t>Category page – Sub cat level:</w:t>
+      </w:r>
+    </w:p>
+    <w:p>
+      <w:pPr>
+        <w:pStyle w:val="ListParagraph"/>
+        <w:numPr>
+          <w:ilvl w:val="0"/>
+          <w:numId w:val="2"/>
+        </w:numPr>
+      </w:pPr>
+      <w:r>
+        <w:t>Filtered search needs to be implemented entirely.**Will be built and added after deployment**</w:t>
+      </w:r>
+    </w:p>
+    <w:p>
+      <w:pPr>
+        <w:rPr>
+          <w:b/>
+          <w:u w:val="single"/>
+        </w:rPr>
+      </w:pPr>
+      <w:r>
+        <w:rPr>
+          <w:b/>
+          <w:u w:val="single"/>
+        </w:rPr>
+        <w:t>Product page:</w:t>
+      </w:r>
+    </w:p>
+    <w:p>
+      <w:pPr>
+        <w:pStyle w:val="ListParagraph"/>
+        <w:numPr>
+          <w:ilvl w:val="0"/>
+          <w:numId w:val="2"/>
+        </w:numPr>
+      </w:pPr>
+      <w:r>
+        <w:t xml:space="preserve">Find out problem with elastic search not returning results on the product page(tested using a tag with known products in it. </w:t>
+      </w:r>
+    </w:p>
+    <w:p>
+      <w:pPr>
+        <w:pStyle w:val="ListParagraph"/>
+        <w:numPr>
+          <w:ilvl w:val="0"/>
+          <w:numId w:val="2"/>
+        </w:numPr>
+      </w:pPr>
+      <w:r>
+        <w:t xml:space="preserve">Add to </w:t>
+      </w:r>
+      <w:proofErr w:type="spellStart"/>
+      <w:r>
+        <w:t>wishlist</w:t>
+      </w:r>
+      <w:proofErr w:type="spellEnd"/>
+      <w:r>
+        <w:t xml:space="preserve"> button not working. </w:t>
+      </w:r>
+    </w:p>
+    <w:p>
+      <w:pPr>
+        <w:pStyle w:val="ListParagraph"/>
+        <w:numPr>
+          <w:ilvl w:val="0"/>
+          <w:numId w:val="2"/>
+        </w:numPr>
+      </w:pPr>
+      <w:r>
+        <w:t>Product reviews button not working.</w:t>
+      </w:r>
+    </w:p>
+    <w:p>
+      <w:pPr>
+        <w:pStyle w:val="ListParagraph"/>
+        <w:numPr>
+          <w:ilvl w:val="0"/>
+          <w:numId w:val="2"/>
+        </w:numPr>
+      </w:pPr>
+      <w:r>
+        <w:t>Write a review not working.</w:t>
+      </w:r>
+    </w:p>
+    <w:p>
+      <w:pPr>
+        <w:rPr>
+          <w:b/>
+          <w:u w:val="single"/>
+        </w:rPr>
+      </w:pPr>
+      <w:proofErr w:type="spellStart"/>
+      <w:r>
+        <w:rPr>
+          <w:b/>
+          <w:u w:val="single"/>
+        </w:rPr>
+        <w:t>Cart</w:t>
+      </w:r>
+      <w:proofErr w:type="spellEnd"/>
+      <w:r>
+        <w:rPr>
+          <w:b/>
+          <w:u w:val="single"/>
+        </w:rPr>
+        <w:t>:</w:t>
+      </w:r>
+    </w:p>
+    <w:p>
+      <w:pPr>
+        <w:pStyle w:val="ListParagraph"/>
+        <w:numPr>
+          <w:ilvl w:val="0"/>
+          <w:numId w:val="2"/>
+        </w:numPr>
+      </w:pPr>
+      <w:r>
+        <w:t xml:space="preserve">Needs a add to </w:t>
+      </w:r>
+      <w:proofErr w:type="spellStart"/>
+      <w:r>
+        <w:t>wishlist</w:t>
+      </w:r>
+      <w:proofErr w:type="spellEnd"/>
+      <w:r>
+        <w:t xml:space="preserve"> function assigned to the button AND to have it display the message before adding that item to </w:t>
+      </w:r>
+      <w:proofErr w:type="spellStart"/>
+      <w:r>
+        <w:t>wishlist</w:t>
+      </w:r>
+      <w:proofErr w:type="spellEnd"/>
+      <w:r>
+        <w:t xml:space="preserve">. </w:t>
+      </w:r>
+    </w:p>
+    <w:p>
+      <w:pPr>
+        <w:pStyle w:val="ListParagraph"/>
+        <w:numPr>
+          <w:ilvl w:val="0"/>
+          <w:numId w:val="2"/>
+        </w:numPr>
+      </w:pPr>
+      <w:r>
+        <w:t>Need to replace placeholder text.**Needed by the client**</w:t>
+      </w:r>
+    </w:p>
+    <w:p>
+      <w:pPr>
+        <w:pStyle w:val="ListParagraph"/>
+        <w:numPr>
+          <w:ilvl w:val="0"/>
+          <w:numId w:val="2"/>
+        </w:numPr>
+      </w:pPr>
+      <w:r>
+        <w:t xml:space="preserve">Fix new button added to the cart product item list. </w:t>
+      </w:r>
+    </w:p>
+    <w:p>
+      <w:pPr>
+        <w:rPr>
+          <w:b/>
+          <w:u w:val="single"/>
+        </w:rPr>
+      </w:pPr>
+      <w:r>
+        <w:rPr>
+          <w:b/>
+          <w:u w:val="single"/>
+        </w:rPr>
+        <w:t>Checkout:</w:t>
+      </w:r>
+    </w:p>
+    <w:p>
+      <w:pPr>
+        <w:pStyle w:val="ListParagraph"/>
+        <w:numPr>
+          <w:ilvl w:val="0"/>
+          <w:numId w:val="2"/>
+        </w:numPr>
+      </w:pPr>
+      <w:r>
+        <w:t>Make sure she likes the new checkout page design.</w:t>
+      </w:r>
+    </w:p>
+    <w:p>
+      <w:pPr>
+        <w:pStyle w:val="ListParagraph"/>
+        <w:numPr>
+          <w:ilvl w:val="0"/>
+          <w:numId w:val="2"/>
+        </w:numPr>
+      </w:pPr>
+      <w:r>
+        <w:t>Build pop-up modal for international customers message.</w:t>
+      </w:r>
+    </w:p>
+    <w:p>
+      <w:pPr>
+        <w:pStyle w:val="ListParagraph"/>
+        <w:numPr>
+          <w:ilvl w:val="0"/>
+          <w:numId w:val="2"/>
+        </w:numPr>
+      </w:pPr>
+      <w:r>
+        <w:lastRenderedPageBreak/>
+        <w:t xml:space="preserve">Hide message in shipping section when </w:t>
+      </w:r>
+      <w:r>
+        <w:t>country is set to United States.</w:t>
       </w:r>
     </w:p>
     <w:sectPr>
@@ -40,6 +407,230 @@
 <file path=word/numbering.xml><?xml version="1.0" encoding="utf-8"?>
 <w:numbering xmlns:ve="http://schemas.openxmlformats.org/markup-compatibility/2006" xmlns:o="urn:schemas-microsoft-com:office:office" xmlns:r="http://schemas.openxmlformats.org/officeDocument/2006/relationships" xmlns:m="http://schemas.openxmlformats.org/officeDocument/2006/math" xmlns:v="urn:schemas-microsoft-com:vml" xmlns:wp="http://schemas.openxmlformats.org/drawingml/2006/wordprocessingDrawing" xmlns:w10="urn:schemas-microsoft-com:office:word" xmlns:w="http://schemas.openxmlformats.org/wordprocessingml/2006/main" xmlns:wne="http://schemas.microsoft.com/office/word/2006/wordml">
   <w:abstractNum w:abstractNumId="0">
+    <w:nsid w:val="08C47802"/>
+    <w:multiLevelType w:val="hybridMultilevel"/>
+    <w:tmpl w:val="E1F28C16"/>
+    <w:lvl w:ilvl="0" w:tplc="39C006E6">
+      <w:numFmt w:val="bullet"/>
+      <w:lvlText w:val="-"/>
+      <w:lvlJc w:val="left"/>
+      <w:pPr>
+        <w:ind w:left="720" w:hanging="360"/>
+      </w:pPr>
+      <w:rPr>
+        <w:rFonts w:ascii="Calibri" w:eastAsiaTheme="minorHAnsi" w:hAnsi="Calibri" w:cstheme="minorBidi" w:hint="default"/>
+      </w:rPr>
+    </w:lvl>
+    <w:lvl w:ilvl="1" w:tplc="04090003" w:tentative="1">
+      <w:start w:val="1"/>
+      <w:numFmt w:val="bullet"/>
+      <w:lvlText w:val="o"/>
+      <w:lvlJc w:val="left"/>
+      <w:pPr>
+        <w:ind w:left="1440" w:hanging="360"/>
+      </w:pPr>
+      <w:rPr>
+        <w:rFonts w:ascii="Courier New" w:hAnsi="Courier New" w:cs="Courier New" w:hint="default"/>
+      </w:rPr>
+    </w:lvl>
+    <w:lvl w:ilvl="2" w:tplc="04090005" w:tentative="1">
+      <w:start w:val="1"/>
+      <w:numFmt w:val="bullet"/>
+      <w:lvlText w:val=""/>
+      <w:lvlJc w:val="left"/>
+      <w:pPr>
+        <w:ind w:left="2160" w:hanging="360"/>
+      </w:pPr>
+      <w:rPr>
+        <w:rFonts w:ascii="Wingdings" w:hAnsi="Wingdings" w:hint="default"/>
+      </w:rPr>
+    </w:lvl>
+    <w:lvl w:ilvl="3" w:tplc="04090001" w:tentative="1">
+      <w:start w:val="1"/>
+      <w:numFmt w:val="bullet"/>
+      <w:lvlText w:val=""/>
+      <w:lvlJc w:val="left"/>
+      <w:pPr>
+        <w:ind w:left="2880" w:hanging="360"/>
+      </w:pPr>
+      <w:rPr>
+        <w:rFonts w:ascii="Symbol" w:hAnsi="Symbol" w:hint="default"/>
+      </w:rPr>
+    </w:lvl>
+    <w:lvl w:ilvl="4" w:tplc="04090003" w:tentative="1">
+      <w:start w:val="1"/>
+      <w:numFmt w:val="bullet"/>
+      <w:lvlText w:val="o"/>
+      <w:lvlJc w:val="left"/>
+      <w:pPr>
+        <w:ind w:left="3600" w:hanging="360"/>
+      </w:pPr>
+      <w:rPr>
+        <w:rFonts w:ascii="Courier New" w:hAnsi="Courier New" w:cs="Courier New" w:hint="default"/>
+      </w:rPr>
+    </w:lvl>
+    <w:lvl w:ilvl="5" w:tplc="04090005" w:tentative="1">
+      <w:start w:val="1"/>
+      <w:numFmt w:val="bullet"/>
+      <w:lvlText w:val=""/>
+      <w:lvlJc w:val="left"/>
+      <w:pPr>
+        <w:ind w:left="4320" w:hanging="360"/>
+      </w:pPr>
+      <w:rPr>
+        <w:rFonts w:ascii="Wingdings" w:hAnsi="Wingdings" w:hint="default"/>
+      </w:rPr>
+    </w:lvl>
+    <w:lvl w:ilvl="6" w:tplc="04090001" w:tentative="1">
+      <w:start w:val="1"/>
+      <w:numFmt w:val="bullet"/>
+      <w:lvlText w:val=""/>
+      <w:lvlJc w:val="left"/>
+      <w:pPr>
+        <w:ind w:left="5040" w:hanging="360"/>
+      </w:pPr>
+      <w:rPr>
+        <w:rFonts w:ascii="Symbol" w:hAnsi="Symbol" w:hint="default"/>
+      </w:rPr>
+    </w:lvl>
+    <w:lvl w:ilvl="7" w:tplc="04090003" w:tentative="1">
+      <w:start w:val="1"/>
+      <w:numFmt w:val="bullet"/>
+      <w:lvlText w:val="o"/>
+      <w:lvlJc w:val="left"/>
+      <w:pPr>
+        <w:ind w:left="5760" w:hanging="360"/>
+      </w:pPr>
+      <w:rPr>
+        <w:rFonts w:ascii="Courier New" w:hAnsi="Courier New" w:cs="Courier New" w:hint="default"/>
+      </w:rPr>
+    </w:lvl>
+    <w:lvl w:ilvl="8" w:tplc="04090005" w:tentative="1">
+      <w:start w:val="1"/>
+      <w:numFmt w:val="bullet"/>
+      <w:lvlText w:val=""/>
+      <w:lvlJc w:val="left"/>
+      <w:pPr>
+        <w:ind w:left="6480" w:hanging="360"/>
+      </w:pPr>
+      <w:rPr>
+        <w:rFonts w:ascii="Wingdings" w:hAnsi="Wingdings" w:hint="default"/>
+      </w:rPr>
+    </w:lvl>
+  </w:abstractNum>
+  <w:abstractNum w:abstractNumId="1">
+    <w:nsid w:val="2528200E"/>
+    <w:multiLevelType w:val="hybridMultilevel"/>
+    <w:tmpl w:val="CAEC54B6"/>
+    <w:lvl w:ilvl="0" w:tplc="2D00C396">
+      <w:numFmt w:val="bullet"/>
+      <w:lvlText w:val="-"/>
+      <w:lvlJc w:val="left"/>
+      <w:pPr>
+        <w:ind w:left="720" w:hanging="360"/>
+      </w:pPr>
+      <w:rPr>
+        <w:rFonts w:ascii="Calibri" w:eastAsiaTheme="minorHAnsi" w:hAnsi="Calibri" w:cstheme="minorBidi" w:hint="default"/>
+      </w:rPr>
+    </w:lvl>
+    <w:lvl w:ilvl="1" w:tplc="04090003" w:tentative="1">
+      <w:start w:val="1"/>
+      <w:numFmt w:val="bullet"/>
+      <w:lvlText w:val="o"/>
+      <w:lvlJc w:val="left"/>
+      <w:pPr>
+        <w:ind w:left="1440" w:hanging="360"/>
+      </w:pPr>
+      <w:rPr>
+        <w:rFonts w:ascii="Courier New" w:hAnsi="Courier New" w:cs="Courier New" w:hint="default"/>
+      </w:rPr>
+    </w:lvl>
+    <w:lvl w:ilvl="2" w:tplc="04090005" w:tentative="1">
+      <w:start w:val="1"/>
+      <w:numFmt w:val="bullet"/>
+      <w:lvlText w:val=""/>
+      <w:lvlJc w:val="left"/>
+      <w:pPr>
+        <w:ind w:left="2160" w:hanging="360"/>
+      </w:pPr>
+      <w:rPr>
+        <w:rFonts w:ascii="Wingdings" w:hAnsi="Wingdings" w:hint="default"/>
+      </w:rPr>
+    </w:lvl>
+    <w:lvl w:ilvl="3" w:tplc="04090001" w:tentative="1">
+      <w:start w:val="1"/>
+      <w:numFmt w:val="bullet"/>
+      <w:lvlText w:val=""/>
+      <w:lvlJc w:val="left"/>
+      <w:pPr>
+        <w:ind w:left="2880" w:hanging="360"/>
+      </w:pPr>
+      <w:rPr>
+        <w:rFonts w:ascii="Symbol" w:hAnsi="Symbol" w:hint="default"/>
+      </w:rPr>
+    </w:lvl>
+    <w:lvl w:ilvl="4" w:tplc="04090003" w:tentative="1">
+      <w:start w:val="1"/>
+      <w:numFmt w:val="bullet"/>
+      <w:lvlText w:val="o"/>
+      <w:lvlJc w:val="left"/>
+      <w:pPr>
+        <w:ind w:left="3600" w:hanging="360"/>
+      </w:pPr>
+      <w:rPr>
+        <w:rFonts w:ascii="Courier New" w:hAnsi="Courier New" w:cs="Courier New" w:hint="default"/>
+      </w:rPr>
+    </w:lvl>
+    <w:lvl w:ilvl="5" w:tplc="04090005" w:tentative="1">
+      <w:start w:val="1"/>
+      <w:numFmt w:val="bullet"/>
+      <w:lvlText w:val=""/>
+      <w:lvlJc w:val="left"/>
+      <w:pPr>
+        <w:ind w:left="4320" w:hanging="360"/>
+      </w:pPr>
+      <w:rPr>
+        <w:rFonts w:ascii="Wingdings" w:hAnsi="Wingdings" w:hint="default"/>
+      </w:rPr>
+    </w:lvl>
+    <w:lvl w:ilvl="6" w:tplc="04090001" w:tentative="1">
+      <w:start w:val="1"/>
+      <w:numFmt w:val="bullet"/>
+      <w:lvlText w:val=""/>
+      <w:lvlJc w:val="left"/>
+      <w:pPr>
+        <w:ind w:left="5040" w:hanging="360"/>
+      </w:pPr>
+      <w:rPr>
+        <w:rFonts w:ascii="Symbol" w:hAnsi="Symbol" w:hint="default"/>
+      </w:rPr>
+    </w:lvl>
+    <w:lvl w:ilvl="7" w:tplc="04090003" w:tentative="1">
+      <w:start w:val="1"/>
+      <w:numFmt w:val="bullet"/>
+      <w:lvlText w:val="o"/>
+      <w:lvlJc w:val="left"/>
+      <w:pPr>
+        <w:ind w:left="5760" w:hanging="360"/>
+      </w:pPr>
+      <w:rPr>
+        <w:rFonts w:ascii="Courier New" w:hAnsi="Courier New" w:cs="Courier New" w:hint="default"/>
+      </w:rPr>
+    </w:lvl>
+    <w:lvl w:ilvl="8" w:tplc="04090005" w:tentative="1">
+      <w:start w:val="1"/>
+      <w:numFmt w:val="bullet"/>
+      <w:lvlText w:val=""/>
+      <w:lvlJc w:val="left"/>
+      <w:pPr>
+        <w:ind w:left="6480" w:hanging="360"/>
+      </w:pPr>
+      <w:rPr>
+        <w:rFonts w:ascii="Wingdings" w:hAnsi="Wingdings" w:hint="default"/>
+      </w:rPr>
+    </w:lvl>
+  </w:abstractNum>
+  <w:abstractNum w:abstractNumId="2">
     <w:nsid w:val="48F071D7"/>
     <w:multiLevelType w:val="hybridMultilevel"/>
     <w:tmpl w:val="18DC36DA"/>
@@ -153,7 +744,13 @@
     </w:lvl>
   </w:abstractNum>
   <w:num w:numId="1">
+    <w:abstractNumId w:val="2"/>
+  </w:num>
+  <w:num w:numId="2">
     <w:abstractNumId w:val="0"/>
+  </w:num>
+  <w:num w:numId="3">
+    <w:abstractNumId w:val="1"/>
   </w:num>
 </w:numbering>
 </file>

</xml_diff>

<commit_message>
Pop up shipping warning on checkout completed
</commit_message>
<xml_diff>
--- a/development/build notes.docx
+++ b/development/build notes.docx
@@ -1,6 +1,6 @@
 
 <file path=word/document.xml><?xml version="1.0" encoding="utf-8"?>
-<w:document xmlns:ve="http://schemas.openxmlformats.org/markup-compatibility/2006" xmlns:o="urn:schemas-microsoft-com:office:office" xmlns:r="http://schemas.openxmlformats.org/officeDocument/2006/relationships" xmlns:m="http://schemas.openxmlformats.org/officeDocument/2006/math" xmlns:v="urn:schemas-microsoft-com:vml" xmlns:wp="http://schemas.openxmlformats.org/drawingml/2006/wordprocessingDrawing" xmlns:w10="urn:schemas-microsoft-com:office:word" xmlns:w="http://schemas.openxmlformats.org/wordprocessingml/2006/main" xmlns:wne="http://schemas.microsoft.com/office/word/2006/wordml">
+<w:document xmlns:wpc="http://schemas.microsoft.com/office/word/2010/wordprocessingCanvas" xmlns:mc="http://schemas.openxmlformats.org/markup-compatibility/2006" xmlns:o="urn:schemas-microsoft-com:office:office" xmlns:r="http://schemas.openxmlformats.org/officeDocument/2006/relationships" xmlns:m="http://schemas.openxmlformats.org/officeDocument/2006/math" xmlns:v="urn:schemas-microsoft-com:vml" xmlns:wp14="http://schemas.microsoft.com/office/word/2010/wordprocessingDrawing" xmlns:wp="http://schemas.openxmlformats.org/drawingml/2006/wordprocessingDrawing" xmlns:w10="urn:schemas-microsoft-com:office:word" xmlns:w="http://schemas.openxmlformats.org/wordprocessingml/2006/main" xmlns:w14="http://schemas.microsoft.com/office/word/2010/wordml" xmlns:wpg="http://schemas.microsoft.com/office/word/2010/wordprocessingGroup" xmlns:wpi="http://schemas.microsoft.com/office/word/2010/wordprocessingInk" xmlns:wne="http://schemas.microsoft.com/office/word/2006/wordml" xmlns:wps="http://schemas.microsoft.com/office/word/2010/wordprocessingShape" mc:Ignorable="w14 wp14">
   <w:body>
     <w:p>
       <w:pPr>
@@ -26,15 +26,10 @@
         </w:numPr>
       </w:pPr>
       <w:r>
-        <w:t xml:space="preserve">Nails, hair, fragrance, and sale </w:t>
-      </w:r>
-      <w:proofErr w:type="spellStart"/>
-      <w:r>
-        <w:t>navs</w:t>
-      </w:r>
-      <w:proofErr w:type="spellEnd"/>
-      <w:r>
-        <w:t xml:space="preserve"> need items added to their dropdowns, links built for their top level cats/ dropdown sub cat links.</w:t>
+        <w:t>Nails, hair, fragrance, and sale navs need items added to their dropdowns, links built for their top level cats/ dropdown sub cat links.</w:t>
+      </w:r>
+      <w:r>
+        <w:t xml:space="preserve"> **NEED LINK INFO FROM CLIENT.**</w:t>
       </w:r>
     </w:p>
     <w:p>
@@ -90,6 +85,9 @@
       <w:r>
         <w:t>Need to find out if she wants to update the company pages from the admin UI or have them be static pages.</w:t>
       </w:r>
+      <w:r>
+        <w:t>**NEEDS CLIENT INFORMATION**</w:t>
+      </w:r>
     </w:p>
     <w:p>
       <w:pPr>
@@ -129,6 +127,9 @@
       <w:r>
         <w:t>Carousel Banner image sliders need final images and links attached to them **Client needs to provide images and where they should be linked to</w:t>
       </w:r>
+      <w:r>
+        <w:t>**</w:t>
+      </w:r>
     </w:p>
     <w:p>
       <w:pPr>
@@ -154,89 +155,84 @@
         </w:numPr>
       </w:pPr>
       <w:r>
-        <w:t xml:space="preserve">Previously viewed item is only displaying on the first page it comes up on. After this it breaks. Need to find solution to make it destroy on departs and re-populate on page </w:t>
-      </w:r>
-      <w:proofErr w:type="spellStart"/>
-      <w:r>
-        <w:t>inits</w:t>
-      </w:r>
-      <w:proofErr w:type="spellEnd"/>
+        <w:t xml:space="preserve">Previously viewed item is only displaying on the first page it comes up on. After this it breaks. Need to find solution to make it destroy on departs and re-populate on page inits. </w:t>
+      </w:r>
+      <w:r>
+        <w:t>**DISCUSS WITH JT TO FIND SOLUTION**</w:t>
+      </w:r>
+    </w:p>
+    <w:p>
+      <w:pPr>
+        <w:rPr>
+          <w:b/>
+          <w:u w:val="single"/>
+        </w:rPr>
+      </w:pPr>
+      <w:r>
+        <w:rPr>
+          <w:b/>
+          <w:u w:val="single"/>
+        </w:rPr>
+        <w:t>Category page – Sub cat level:</w:t>
+      </w:r>
+    </w:p>
+    <w:p>
+      <w:pPr>
+        <w:pStyle w:val="ListParagraph"/>
+        <w:numPr>
+          <w:ilvl w:val="0"/>
+          <w:numId w:val="2"/>
+        </w:numPr>
+      </w:pPr>
+      <w:r>
+        <w:t>Filtered search needs to be implemented entirely.**Will be built and added after deployment**</w:t>
+      </w:r>
+    </w:p>
+    <w:p>
+      <w:pPr>
+        <w:rPr>
+          <w:b/>
+          <w:u w:val="single"/>
+        </w:rPr>
+      </w:pPr>
+      <w:r>
+        <w:rPr>
+          <w:b/>
+          <w:u w:val="single"/>
+        </w:rPr>
+        <w:t>Product page:</w:t>
+      </w:r>
+    </w:p>
+    <w:p>
+      <w:pPr>
+        <w:pStyle w:val="ListParagraph"/>
+        <w:numPr>
+          <w:ilvl w:val="0"/>
+          <w:numId w:val="2"/>
+        </w:numPr>
+      </w:pPr>
+      <w:r>
+        <w:t>Find out problem with elastic search not returning results on the product page(tested using a tag with known products in it</w:t>
+      </w:r>
+      <w:r>
+        <w:t>)</w:t>
+      </w:r>
+      <w:bookmarkStart w:id="0" w:name="_GoBack"/>
+      <w:bookmarkEnd w:id="0"/>
       <w:r>
         <w:t xml:space="preserve">. </w:t>
       </w:r>
     </w:p>
     <w:p>
       <w:pPr>
-        <w:rPr>
-          <w:b/>
-          <w:u w:val="single"/>
-        </w:rPr>
-      </w:pPr>
-      <w:r>
-        <w:rPr>
-          <w:b/>
-          <w:u w:val="single"/>
-        </w:rPr>
-        <w:t>Category page – Sub cat level:</w:t>
-      </w:r>
-    </w:p>
-    <w:p>
-      <w:pPr>
-        <w:pStyle w:val="ListParagraph"/>
-        <w:numPr>
-          <w:ilvl w:val="0"/>
-          <w:numId w:val="2"/>
-        </w:numPr>
-      </w:pPr>
-      <w:r>
-        <w:t>Filtered search needs to be implemented entirely.**Will be built and added after deployment**</w:t>
-      </w:r>
-    </w:p>
-    <w:p>
-      <w:pPr>
-        <w:rPr>
-          <w:b/>
-          <w:u w:val="single"/>
-        </w:rPr>
-      </w:pPr>
-      <w:r>
-        <w:rPr>
-          <w:b/>
-          <w:u w:val="single"/>
-        </w:rPr>
-        <w:t>Product page:</w:t>
-      </w:r>
-    </w:p>
-    <w:p>
-      <w:pPr>
-        <w:pStyle w:val="ListParagraph"/>
-        <w:numPr>
-          <w:ilvl w:val="0"/>
-          <w:numId w:val="2"/>
-        </w:numPr>
-      </w:pPr>
-      <w:r>
-        <w:t xml:space="preserve">Find out problem with elastic search not returning results on the product page(tested using a tag with known products in it. </w:t>
-      </w:r>
-    </w:p>
-    <w:p>
-      <w:pPr>
-        <w:pStyle w:val="ListParagraph"/>
-        <w:numPr>
-          <w:ilvl w:val="0"/>
-          <w:numId w:val="2"/>
-        </w:numPr>
-      </w:pPr>
-      <w:r>
-        <w:t xml:space="preserve">Add to </w:t>
-      </w:r>
-      <w:proofErr w:type="spellStart"/>
-      <w:r>
-        <w:t>wishlist</w:t>
-      </w:r>
-      <w:proofErr w:type="spellEnd"/>
-      <w:r>
-        <w:t xml:space="preserve"> button not working. </w:t>
+        <w:pStyle w:val="ListParagraph"/>
+        <w:numPr>
+          <w:ilvl w:val="0"/>
+          <w:numId w:val="2"/>
+        </w:numPr>
+      </w:pPr>
+      <w:r>
+        <w:t xml:space="preserve">Add to wishlist button not working. </w:t>
       </w:r>
     </w:p>
     <w:p>
@@ -270,49 +266,24 @@
           <w:u w:val="single"/>
         </w:rPr>
       </w:pPr>
-      <w:proofErr w:type="spellStart"/>
-      <w:r>
-        <w:rPr>
-          <w:b/>
-          <w:u w:val="single"/>
-        </w:rPr>
-        <w:t>Cart</w:t>
-      </w:r>
-      <w:proofErr w:type="spellEnd"/>
-      <w:r>
-        <w:rPr>
-          <w:b/>
-          <w:u w:val="single"/>
-        </w:rPr>
-        <w:t>:</w:t>
-      </w:r>
-    </w:p>
-    <w:p>
-      <w:pPr>
-        <w:pStyle w:val="ListParagraph"/>
-        <w:numPr>
-          <w:ilvl w:val="0"/>
-          <w:numId w:val="2"/>
-        </w:numPr>
-      </w:pPr>
-      <w:r>
-        <w:t xml:space="preserve">Needs a add to </w:t>
-      </w:r>
-      <w:proofErr w:type="spellStart"/>
-      <w:r>
-        <w:t>wishlist</w:t>
-      </w:r>
-      <w:proofErr w:type="spellEnd"/>
-      <w:r>
-        <w:t xml:space="preserve"> function assigned to the button AND to have it display the message before adding that item to </w:t>
-      </w:r>
-      <w:proofErr w:type="spellStart"/>
-      <w:r>
-        <w:t>wishlist</w:t>
-      </w:r>
-      <w:proofErr w:type="spellEnd"/>
-      <w:r>
-        <w:t xml:space="preserve">. </w:t>
+      <w:r>
+        <w:rPr>
+          <w:b/>
+          <w:u w:val="single"/>
+        </w:rPr>
+        <w:t>Cart:</w:t>
+      </w:r>
+    </w:p>
+    <w:p>
+      <w:pPr>
+        <w:pStyle w:val="ListParagraph"/>
+        <w:numPr>
+          <w:ilvl w:val="0"/>
+          <w:numId w:val="2"/>
+        </w:numPr>
+      </w:pPr>
+      <w:r>
+        <w:t xml:space="preserve">Needs a add to wishlist function assigned to the button AND to have it display the message before adding that item to wishlist. </w:t>
       </w:r>
     </w:p>
     <w:p>
@@ -375,6 +346,7 @@
         </w:numPr>
       </w:pPr>
       <w:r>
+        <w:lastRenderedPageBreak/>
         <w:t>Build pop-up modal for international customers message.</w:t>
       </w:r>
     </w:p>
@@ -387,7 +359,6 @@
         </w:numPr>
       </w:pPr>
       <w:r>
-        <w:lastRenderedPageBreak/>
         <w:t xml:space="preserve">Hide message in shipping section when </w:t>
       </w:r>
       <w:r>
@@ -405,7 +376,7 @@
 </file>
 
 <file path=word/numbering.xml><?xml version="1.0" encoding="utf-8"?>
-<w:numbering xmlns:ve="http://schemas.openxmlformats.org/markup-compatibility/2006" xmlns:o="urn:schemas-microsoft-com:office:office" xmlns:r="http://schemas.openxmlformats.org/officeDocument/2006/relationships" xmlns:m="http://schemas.openxmlformats.org/officeDocument/2006/math" xmlns:v="urn:schemas-microsoft-com:vml" xmlns:wp="http://schemas.openxmlformats.org/drawingml/2006/wordprocessingDrawing" xmlns:w10="urn:schemas-microsoft-com:office:word" xmlns:w="http://schemas.openxmlformats.org/wordprocessingml/2006/main" xmlns:wne="http://schemas.microsoft.com/office/word/2006/wordml">
+<w:numbering xmlns:wpc="http://schemas.microsoft.com/office/word/2010/wordprocessingCanvas" xmlns:mc="http://schemas.openxmlformats.org/markup-compatibility/2006" xmlns:o="urn:schemas-microsoft-com:office:office" xmlns:r="http://schemas.openxmlformats.org/officeDocument/2006/relationships" xmlns:m="http://schemas.openxmlformats.org/officeDocument/2006/math" xmlns:v="urn:schemas-microsoft-com:vml" xmlns:wp14="http://schemas.microsoft.com/office/word/2010/wordprocessingDrawing" xmlns:wp="http://schemas.openxmlformats.org/drawingml/2006/wordprocessingDrawing" xmlns:w10="urn:schemas-microsoft-com:office:word" xmlns:w="http://schemas.openxmlformats.org/wordprocessingml/2006/main" xmlns:w14="http://schemas.microsoft.com/office/word/2010/wordml" xmlns:wpg="http://schemas.microsoft.com/office/word/2010/wordprocessingGroup" xmlns:wpi="http://schemas.microsoft.com/office/word/2010/wordprocessingInk" xmlns:wne="http://schemas.microsoft.com/office/word/2006/wordml" xmlns:wps="http://schemas.microsoft.com/office/word/2010/wordprocessingShape" mc:Ignorable="w14 wp14">
   <w:abstractNum w:abstractNumId="0">
     <w:nsid w:val="08C47802"/>
     <w:multiLevelType w:val="hybridMultilevel"/>
@@ -756,7 +727,7 @@
 </file>
 
 <file path=word/styles.xml><?xml version="1.0" encoding="utf-8"?>
-<w:styles xmlns:r="http://schemas.openxmlformats.org/officeDocument/2006/relationships" xmlns:w="http://schemas.openxmlformats.org/wordprocessingml/2006/main">
+<w:styles xmlns:mc="http://schemas.openxmlformats.org/markup-compatibility/2006" xmlns:r="http://schemas.openxmlformats.org/officeDocument/2006/relationships" xmlns:w="http://schemas.openxmlformats.org/wordprocessingml/2006/main" xmlns:w14="http://schemas.microsoft.com/office/word/2010/wordml" mc:Ignorable="w14">
   <w:docDefaults>
     <w:rPrDefault>
       <w:rPr>
@@ -927,7 +898,6 @@
     <w:uiPriority w:val="99"/>
     <w:semiHidden/>
     <w:unhideWhenUsed/>
-    <w:qFormat/>
     <w:tblPr>
       <w:tblInd w:w="0" w:type="dxa"/>
       <w:tblCellMar>
@@ -954,6 +924,196 @@
       <w:ind w:left="720"/>
       <w:contextualSpacing/>
     </w:pPr>
+  </w:style>
+</w:styles>
+</file>
+
+<file path=word/stylesWithEffects.xml><?xml version="1.0" encoding="utf-8"?>
+<w:styles xmlns:wpc="http://schemas.microsoft.com/office/word/2010/wordprocessingCanvas" xmlns:mc="http://schemas.openxmlformats.org/markup-compatibility/2006" xmlns:o="urn:schemas-microsoft-com:office:office" xmlns:r="http://schemas.openxmlformats.org/officeDocument/2006/relationships" xmlns:m="http://schemas.openxmlformats.org/officeDocument/2006/math" xmlns:v="urn:schemas-microsoft-com:vml" xmlns:wp14="http://schemas.microsoft.com/office/word/2010/wordprocessingDrawing" xmlns:wp="http://schemas.openxmlformats.org/drawingml/2006/wordprocessingDrawing" xmlns:w10="urn:schemas-microsoft-com:office:word" xmlns:w="http://schemas.openxmlformats.org/wordprocessingml/2006/main" xmlns:w14="http://schemas.microsoft.com/office/word/2010/wordml" xmlns:wpg="http://schemas.microsoft.com/office/word/2010/wordprocessingGroup" xmlns:wpi="http://schemas.microsoft.com/office/word/2010/wordprocessingInk" xmlns:wne="http://schemas.microsoft.com/office/word/2006/wordml" xmlns:wps="http://schemas.microsoft.com/office/word/2010/wordprocessingShape" mc:Ignorable="w14 wp14">
+  <w:docDefaults>
+    <w:rPrDefault>
+      <w:rPr>
+        <w:rFonts w:asciiTheme="minorHAnsi" w:eastAsiaTheme="minorEastAsia" w:hAnsiTheme="minorHAnsi" w:cstheme="minorBidi"/>
+        <w:sz w:val="22"/>
+        <w:szCs w:val="22"/>
+        <w:lang w:val="en-US" w:eastAsia="en-US" w:bidi="ar-SA"/>
+      </w:rPr>
+    </w:rPrDefault>
+    <w:pPrDefault>
+      <w:pPr>
+        <w:spacing w:after="200" w:line="276" w:lineRule="auto"/>
+      </w:pPr>
+    </w:pPrDefault>
+  </w:docDefaults>
+  <w:latentStyles w:defLockedState="0" w:defUIPriority="99" w:defSemiHidden="1" w:defUnhideWhenUsed="1" w:defQFormat="0" w:count="267">
+    <w:lsdException w:name="Normal" w:semiHidden="0" w:uiPriority="0" w:unhideWhenUsed="0" w:qFormat="1"/>
+    <w:lsdException w:name="heading 1" w:semiHidden="0" w:uiPriority="9" w:unhideWhenUsed="0" w:qFormat="1"/>
+    <w:lsdException w:name="heading 2" w:uiPriority="9" w:qFormat="1"/>
+    <w:lsdException w:name="heading 3" w:uiPriority="9" w:qFormat="1"/>
+    <w:lsdException w:name="heading 4" w:uiPriority="9" w:qFormat="1"/>
+    <w:lsdException w:name="heading 5" w:uiPriority="9" w:qFormat="1"/>
+    <w:lsdException w:name="heading 6" w:uiPriority="9" w:qFormat="1"/>
+    <w:lsdException w:name="heading 7" w:uiPriority="9" w:qFormat="1"/>
+    <w:lsdException w:name="heading 8" w:uiPriority="9" w:qFormat="1"/>
+    <w:lsdException w:name="heading 9" w:uiPriority="9" w:qFormat="1"/>
+    <w:lsdException w:name="toc 1" w:uiPriority="39"/>
+    <w:lsdException w:name="toc 2" w:uiPriority="39"/>
+    <w:lsdException w:name="toc 3" w:uiPriority="39"/>
+    <w:lsdException w:name="toc 4" w:uiPriority="39"/>
+    <w:lsdException w:name="toc 5" w:uiPriority="39"/>
+    <w:lsdException w:name="toc 6" w:uiPriority="39"/>
+    <w:lsdException w:name="toc 7" w:uiPriority="39"/>
+    <w:lsdException w:name="toc 8" w:uiPriority="39"/>
+    <w:lsdException w:name="toc 9" w:uiPriority="39"/>
+    <w:lsdException w:name="caption" w:uiPriority="35" w:qFormat="1"/>
+    <w:lsdException w:name="Title" w:semiHidden="0" w:uiPriority="10" w:unhideWhenUsed="0" w:qFormat="1"/>
+    <w:lsdException w:name="Default Paragraph Font" w:uiPriority="1"/>
+    <w:lsdException w:name="Subtitle" w:semiHidden="0" w:uiPriority="11" w:unhideWhenUsed="0" w:qFormat="1"/>
+    <w:lsdException w:name="Strong" w:semiHidden="0" w:uiPriority="22" w:unhideWhenUsed="0" w:qFormat="1"/>
+    <w:lsdException w:name="Emphasis" w:semiHidden="0" w:uiPriority="20" w:unhideWhenUsed="0" w:qFormat="1"/>
+    <w:lsdException w:name="Table Grid" w:semiHidden="0" w:uiPriority="59" w:unhideWhenUsed="0"/>
+    <w:lsdException w:name="Placeholder Text" w:unhideWhenUsed="0"/>
+    <w:lsdException w:name="No Spacing" w:semiHidden="0" w:uiPriority="1" w:unhideWhenUsed="0" w:qFormat="1"/>
+    <w:lsdException w:name="Light Shading" w:semiHidden="0" w:uiPriority="60" w:unhideWhenUsed="0"/>
+    <w:lsdException w:name="Light List" w:semiHidden="0" w:uiPriority="61" w:unhideWhenUsed="0"/>
+    <w:lsdException w:name="Light Grid" w:semiHidden="0" w:uiPriority="62" w:unhideWhenUsed="0"/>
+    <w:lsdException w:name="Medium Shading 1" w:semiHidden="0" w:uiPriority="63" w:unhideWhenUsed="0"/>
+    <w:lsdException w:name="Medium Shading 2" w:semiHidden="0" w:uiPriority="64" w:unhideWhenUsed="0"/>
+    <w:lsdException w:name="Medium List 1" w:semiHidden="0" w:uiPriority="65" w:unhideWhenUsed="0"/>
+    <w:lsdException w:name="Medium List 2" w:semiHidden="0" w:uiPriority="66" w:unhideWhenUsed="0"/>
+    <w:lsdException w:name="Medium Grid 1" w:semiHidden="0" w:uiPriority="67" w:unhideWhenUsed="0"/>
+    <w:lsdException w:name="Medium Grid 2" w:semiHidden="0" w:uiPriority="68" w:unhideWhenUsed="0"/>
+    <w:lsdException w:name="Medium Grid 3" w:semiHidden="0" w:uiPriority="69" w:unhideWhenUsed="0"/>
+    <w:lsdException w:name="Dark List" w:semiHidden="0" w:uiPriority="70" w:unhideWhenUsed="0"/>
+    <w:lsdException w:name="Colorful Shading" w:semiHidden="0" w:uiPriority="71" w:unhideWhenUsed="0"/>
+    <w:lsdException w:name="Colorful List" w:semiHidden="0" w:uiPriority="72" w:unhideWhenUsed="0"/>
+    <w:lsdException w:name="Colorful Grid" w:semiHidden="0" w:uiPriority="73" w:unhideWhenUsed="0"/>
+    <w:lsdException w:name="Light Shading Accent 1" w:semiHidden="0" w:uiPriority="60" w:unhideWhenUsed="0"/>
+    <w:lsdException w:name="Light List Accent 1" w:semiHidden="0" w:uiPriority="61" w:unhideWhenUsed="0"/>
+    <w:lsdException w:name="Light Grid Accent 1" w:semiHidden="0" w:uiPriority="62" w:unhideWhenUsed="0"/>
+    <w:lsdException w:name="Medium Shading 1 Accent 1" w:semiHidden="0" w:uiPriority="63" w:unhideWhenUsed="0"/>
+    <w:lsdException w:name="Medium Shading 2 Accent 1" w:semiHidden="0" w:uiPriority="64" w:unhideWhenUsed="0"/>
+    <w:lsdException w:name="Medium List 1 Accent 1" w:semiHidden="0" w:uiPriority="65" w:unhideWhenUsed="0"/>
+    <w:lsdException w:name="Revision" w:unhideWhenUsed="0"/>
+    <w:lsdException w:name="List Paragraph" w:semiHidden="0" w:uiPriority="34" w:unhideWhenUsed="0" w:qFormat="1"/>
+    <w:lsdException w:name="Quote" w:semiHidden="0" w:uiPriority="29" w:unhideWhenUsed="0" w:qFormat="1"/>
+    <w:lsdException w:name="Intense Quote" w:semiHidden="0" w:uiPriority="30" w:unhideWhenUsed="0" w:qFormat="1"/>
+    <w:lsdException w:name="Medium List 2 Accent 1" w:semiHidden="0" w:uiPriority="66" w:unhideWhenUsed="0"/>
+    <w:lsdException w:name="Medium Grid 1 Accent 1" w:semiHidden="0" w:uiPriority="67" w:unhideWhenUsed="0"/>
+    <w:lsdException w:name="Medium Grid 2 Accent 1" w:semiHidden="0" w:uiPriority="68" w:unhideWhenUsed="0"/>
+    <w:lsdException w:name="Medium Grid 3 Accent 1" w:semiHidden="0" w:uiPriority="69" w:unhideWhenUsed="0"/>
+    <w:lsdException w:name="Dark List Accent 1" w:semiHidden="0" w:uiPriority="70" w:unhideWhenUsed="0"/>
+    <w:lsdException w:name="Colorful Shading Accent 1" w:semiHidden="0" w:uiPriority="71" w:unhideWhenUsed="0"/>
+    <w:lsdException w:name="Colorful List Accent 1" w:semiHidden="0" w:uiPriority="72" w:unhideWhenUsed="0"/>
+    <w:lsdException w:name="Colorful Grid Accent 1" w:semiHidden="0" w:uiPriority="73" w:unhideWhenUsed="0"/>
+    <w:lsdException w:name="Light Shading Accent 2" w:semiHidden="0" w:uiPriority="60" w:unhideWhenUsed="0"/>
+    <w:lsdException w:name="Light List Accent 2" w:semiHidden="0" w:uiPriority="61" w:unhideWhenUsed="0"/>
+    <w:lsdException w:name="Light Grid Accent 2" w:semiHidden="0" w:uiPriority="62" w:unhideWhenUsed="0"/>
+    <w:lsdException w:name="Medium Shading 1 Accent 2" w:semiHidden="0" w:uiPriority="63" w:unhideWhenUsed="0"/>
+    <w:lsdException w:name="Medium Shading 2 Accent 2" w:semiHidden="0" w:uiPriority="64" w:unhideWhenUsed="0"/>
+    <w:lsdException w:name="Medium List 1 Accent 2" w:semiHidden="0" w:uiPriority="65" w:unhideWhenUsed="0"/>
+    <w:lsdException w:name="Medium List 2 Accent 2" w:semiHidden="0" w:uiPriority="66" w:unhideWhenUsed="0"/>
+    <w:lsdException w:name="Medium Grid 1 Accent 2" w:semiHidden="0" w:uiPriority="67" w:unhideWhenUsed="0"/>
+    <w:lsdException w:name="Medium Grid 2 Accent 2" w:semiHidden="0" w:uiPriority="68" w:unhideWhenUsed="0"/>
+    <w:lsdException w:name="Medium Grid 3 Accent 2" w:semiHidden="0" w:uiPriority="69" w:unhideWhenUsed="0"/>
+    <w:lsdException w:name="Dark List Accent 2" w:semiHidden="0" w:uiPriority="70" w:unhideWhenUsed="0"/>
+    <w:lsdException w:name="Colorful Shading Accent 2" w:semiHidden="0" w:uiPriority="71" w:unhideWhenUsed="0"/>
+    <w:lsdException w:name="Colorful List Accent 2" w:semiHidden="0" w:uiPriority="72" w:unhideWhenUsed="0"/>
+    <w:lsdException w:name="Colorful Grid Accent 2" w:semiHidden="0" w:uiPriority="73" w:unhideWhenUsed="0"/>
+    <w:lsdException w:name="Light Shading Accent 3" w:semiHidden="0" w:uiPriority="60" w:unhideWhenUsed="0"/>
+    <w:lsdException w:name="Light List Accent 3" w:semiHidden="0" w:uiPriority="61" w:unhideWhenUsed="0"/>
+    <w:lsdException w:name="Light Grid Accent 3" w:semiHidden="0" w:uiPriority="62" w:unhideWhenUsed="0"/>
+    <w:lsdException w:name="Medium Shading 1 Accent 3" w:semiHidden="0" w:uiPriority="63" w:unhideWhenUsed="0"/>
+    <w:lsdException w:name="Medium Shading 2 Accent 3" w:semiHidden="0" w:uiPriority="64" w:unhideWhenUsed="0"/>
+    <w:lsdException w:name="Medium List 1 Accent 3" w:semiHidden="0" w:uiPriority="65" w:unhideWhenUsed="0"/>
+    <w:lsdException w:name="Medium List 2 Accent 3" w:semiHidden="0" w:uiPriority="66" w:unhideWhenUsed="0"/>
+    <w:lsdException w:name="Medium Grid 1 Accent 3" w:semiHidden="0" w:uiPriority="67" w:unhideWhenUsed="0"/>
+    <w:lsdException w:name="Medium Grid 2 Accent 3" w:semiHidden="0" w:uiPriority="68" w:unhideWhenUsed="0"/>
+    <w:lsdException w:name="Medium Grid 3 Accent 3" w:semiHidden="0" w:uiPriority="69" w:unhideWhenUsed="0"/>
+    <w:lsdException w:name="Dark List Accent 3" w:semiHidden="0" w:uiPriority="70" w:unhideWhenUsed="0"/>
+    <w:lsdException w:name="Colorful Shading Accent 3" w:semiHidden="0" w:uiPriority="71" w:unhideWhenUsed="0"/>
+    <w:lsdException w:name="Colorful List Accent 3" w:semiHidden="0" w:uiPriority="72" w:unhideWhenUsed="0"/>
+    <w:lsdException w:name="Colorful Grid Accent 3" w:semiHidden="0" w:uiPriority="73" w:unhideWhenUsed="0"/>
+    <w:lsdException w:name="Light Shading Accent 4" w:semiHidden="0" w:uiPriority="60" w:unhideWhenUsed="0"/>
+    <w:lsdException w:name="Light List Accent 4" w:semiHidden="0" w:uiPriority="61" w:unhideWhenUsed="0"/>
+    <w:lsdException w:name="Light Grid Accent 4" w:semiHidden="0" w:uiPriority="62" w:unhideWhenUsed="0"/>
+    <w:lsdException w:name="Medium Shading 1 Accent 4" w:semiHidden="0" w:uiPriority="63" w:unhideWhenUsed="0"/>
+    <w:lsdException w:name="Medium Shading 2 Accent 4" w:semiHidden="0" w:uiPriority="64" w:unhideWhenUsed="0"/>
+    <w:lsdException w:name="Medium List 1 Accent 4" w:semiHidden="0" w:uiPriority="65" w:unhideWhenUsed="0"/>
+    <w:lsdException w:name="Medium List 2 Accent 4" w:semiHidden="0" w:uiPriority="66" w:unhideWhenUsed="0"/>
+    <w:lsdException w:name="Medium Grid 1 Accent 4" w:semiHidden="0" w:uiPriority="67" w:unhideWhenUsed="0"/>
+    <w:lsdException w:name="Medium Grid 2 Accent 4" w:semiHidden="0" w:uiPriority="68" w:unhideWhenUsed="0"/>
+    <w:lsdException w:name="Medium Grid 3 Accent 4" w:semiHidden="0" w:uiPriority="69" w:unhideWhenUsed="0"/>
+    <w:lsdException w:name="Dark List Accent 4" w:semiHidden="0" w:uiPriority="70" w:unhideWhenUsed="0"/>
+    <w:lsdException w:name="Colorful Shading Accent 4" w:semiHidden="0" w:uiPriority="71" w:unhideWhenUsed="0"/>
+    <w:lsdException w:name="Colorful List Accent 4" w:semiHidden="0" w:uiPriority="72" w:unhideWhenUsed="0"/>
+    <w:lsdException w:name="Colorful Grid Accent 4" w:semiHidden="0" w:uiPriority="73" w:unhideWhenUsed="0"/>
+    <w:lsdException w:name="Light Shading Accent 5" w:semiHidden="0" w:uiPriority="60" w:unhideWhenUsed="0"/>
+    <w:lsdException w:name="Light List Accent 5" w:semiHidden="0" w:uiPriority="61" w:unhideWhenUsed="0"/>
+    <w:lsdException w:name="Light Grid Accent 5" w:semiHidden="0" w:uiPriority="62" w:unhideWhenUsed="0"/>
+    <w:lsdException w:name="Medium Shading 1 Accent 5" w:semiHidden="0" w:uiPriority="63" w:unhideWhenUsed="0"/>
+    <w:lsdException w:name="Medium Shading 2 Accent 5" w:semiHidden="0" w:uiPriority="64" w:unhideWhenUsed="0"/>
+    <w:lsdException w:name="Medium List 1 Accent 5" w:semiHidden="0" w:uiPriority="65" w:unhideWhenUsed="0"/>
+    <w:lsdException w:name="Medium List 2 Accent 5" w:semiHidden="0" w:uiPriority="66" w:unhideWhenUsed="0"/>
+    <w:lsdException w:name="Medium Grid 1 Accent 5" w:semiHidden="0" w:uiPriority="67" w:unhideWhenUsed="0"/>
+    <w:lsdException w:name="Medium Grid 2 Accent 5" w:semiHidden="0" w:uiPriority="68" w:unhideWhenUsed="0"/>
+    <w:lsdException w:name="Medium Grid 3 Accent 5" w:semiHidden="0" w:uiPriority="69" w:unhideWhenUsed="0"/>
+    <w:lsdException w:name="Dark List Accent 5" w:semiHidden="0" w:uiPriority="70" w:unhideWhenUsed="0"/>
+    <w:lsdException w:name="Colorful Shading Accent 5" w:semiHidden="0" w:uiPriority="71" w:unhideWhenUsed="0"/>
+    <w:lsdException w:name="Colorful List Accent 5" w:semiHidden="0" w:uiPriority="72" w:unhideWhenUsed="0"/>
+    <w:lsdException w:name="Colorful Grid Accent 5" w:semiHidden="0" w:uiPriority="73" w:unhideWhenUsed="0"/>
+    <w:lsdException w:name="Light Shading Accent 6" w:semiHidden="0" w:uiPriority="60" w:unhideWhenUsed="0"/>
+    <w:lsdException w:name="Light List Accent 6" w:semiHidden="0" w:uiPriority="61" w:unhideWhenUsed="0"/>
+    <w:lsdException w:name="Light Grid Accent 6" w:semiHidden="0" w:uiPriority="62" w:unhideWhenUsed="0"/>
+    <w:lsdException w:name="Medium Shading 1 Accent 6" w:semiHidden="0" w:uiPriority="63" w:unhideWhenUsed="0"/>
+    <w:lsdException w:name="Medium Shading 2 Accent 6" w:semiHidden="0" w:uiPriority="64" w:unhideWhenUsed="0"/>
+    <w:lsdException w:name="Medium List 1 Accent 6" w:semiHidden="0" w:uiPriority="65" w:unhideWhenUsed="0"/>
+    <w:lsdException w:name="Medium List 2 Accent 6" w:semiHidden="0" w:uiPriority="66" w:unhideWhenUsed="0"/>
+    <w:lsdException w:name="Medium Grid 1 Accent 6" w:semiHidden="0" w:uiPriority="67" w:unhideWhenUsed="0"/>
+    <w:lsdException w:name="Medium Grid 2 Accent 6" w:semiHidden="0" w:uiPriority="68" w:unhideWhenUsed="0"/>
+    <w:lsdException w:name="Medium Grid 3 Accent 6" w:semiHidden="0" w:uiPriority="69" w:unhideWhenUsed="0"/>
+    <w:lsdException w:name="Dark List Accent 6" w:semiHidden="0" w:uiPriority="70" w:unhideWhenUsed="0"/>
+    <w:lsdException w:name="Colorful Shading Accent 6" w:semiHidden="0" w:uiPriority="71" w:unhideWhenUsed="0"/>
+    <w:lsdException w:name="Colorful List Accent 6" w:semiHidden="0" w:uiPriority="72" w:unhideWhenUsed="0"/>
+    <w:lsdException w:name="Colorful Grid Accent 6" w:semiHidden="0" w:uiPriority="73" w:unhideWhenUsed="0"/>
+    <w:lsdException w:name="Subtle Emphasis" w:semiHidden="0" w:uiPriority="19" w:unhideWhenUsed="0" w:qFormat="1"/>
+    <w:lsdException w:name="Intense Emphasis" w:semiHidden="0" w:uiPriority="21" w:unhideWhenUsed="0" w:qFormat="1"/>
+    <w:lsdException w:name="Subtle Reference" w:semiHidden="0" w:uiPriority="31" w:unhideWhenUsed="0" w:qFormat="1"/>
+    <w:lsdException w:name="Intense Reference" w:semiHidden="0" w:uiPriority="32" w:unhideWhenUsed="0" w:qFormat="1"/>
+    <w:lsdException w:name="Book Title" w:semiHidden="0" w:uiPriority="33" w:unhideWhenUsed="0" w:qFormat="1"/>
+    <w:lsdException w:name="Bibliography" w:uiPriority="37"/>
+    <w:lsdException w:name="TOC Heading" w:uiPriority="39" w:qFormat="1"/>
+  </w:latentStyles>
+  <w:style w:type="paragraph" w:default="1" w:styleId="Normal">
+    <w:name w:val="Normal"/>
+    <w:qFormat/>
+  </w:style>
+  <w:style w:type="character" w:default="1" w:styleId="DefaultParagraphFont">
+    <w:name w:val="Default Paragraph Font"/>
+    <w:uiPriority w:val="1"/>
+    <w:semiHidden/>
+    <w:unhideWhenUsed/>
+  </w:style>
+  <w:style w:type="table" w:default="1" w:styleId="TableNormal">
+    <w:name w:val="Normal Table"/>
+    <w:uiPriority w:val="99"/>
+    <w:semiHidden/>
+    <w:unhideWhenUsed/>
+    <w:tblPr>
+      <w:tblInd w:w="0" w:type="dxa"/>
+      <w:tblCellMar>
+        <w:top w:w="0" w:type="dxa"/>
+        <w:left w:w="108" w:type="dxa"/>
+        <w:bottom w:w="0" w:type="dxa"/>
+        <w:right w:w="108" w:type="dxa"/>
+      </w:tblCellMar>
+    </w:tblPr>
+  </w:style>
+  <w:style w:type="numbering" w:default="1" w:styleId="NoList">
+    <w:name w:val="No List"/>
+    <w:uiPriority w:val="99"/>
+    <w:semiHidden/>
+    <w:unhideWhenUsed/>
   </w:style>
 </w:styles>
 </file>

</xml_diff>

<commit_message>
Corrected several bugs on product/cart/checkout pages
</commit_message>
<xml_diff>
--- a/development/build notes.docx
+++ b/development/build notes.docx
@@ -26,10 +26,26 @@
         </w:numPr>
       </w:pPr>
       <w:r>
-        <w:t>Nails, hair, fragrance, and sale navs need items added to their dropdowns, links built for their top level cats/ dropdown sub cat links.</w:t>
-      </w:r>
-      <w:r>
-        <w:t xml:space="preserve"> **NEED LINK INFO FROM CLIENT.**</w:t>
+        <w:t xml:space="preserve">Nails, hair, fragrance, and sale </w:t>
+      </w:r>
+      <w:proofErr w:type="spellStart"/>
+      <w:r>
+        <w:t>navs</w:t>
+      </w:r>
+      <w:proofErr w:type="spellEnd"/>
+      <w:r>
+        <w:t xml:space="preserve"> need items added to their dropdowns, links built for their top level cats/ dropdown sub cat links.</w:t>
+      </w:r>
+      <w:r>
+        <w:t xml:space="preserve"> **NEED LINK INFO FROM CLIENT</w:t>
+      </w:r>
+      <w:proofErr w:type="gramStart"/>
+      <w:r>
+        <w:t>.*</w:t>
+      </w:r>
+      <w:proofErr w:type="gramEnd"/>
+      <w:r>
+        <w:t>*</w:t>
       </w:r>
     </w:p>
     <w:p>
@@ -55,8 +71,13 @@
           <w:numId w:val="2"/>
         </w:numPr>
       </w:pPr>
-      <w:r>
-        <w:t>Sidebar needs to be identical to the company page.</w:t>
+      <w:proofErr w:type="spellStart"/>
+      <w:r>
+        <w:t>WIshlist</w:t>
+      </w:r>
+      <w:proofErr w:type="spellEnd"/>
+      <w:r>
+        <w:t xml:space="preserve"> product list needs to match design.</w:t>
       </w:r>
     </w:p>
     <w:p>
@@ -155,7 +176,15 @@
         </w:numPr>
       </w:pPr>
       <w:r>
-        <w:t xml:space="preserve">Previously viewed item is only displaying on the first page it comes up on. After this it breaks. Need to find solution to make it destroy on departs and re-populate on page inits. </w:t>
+        <w:t xml:space="preserve">Previously viewed item is only displaying on the first page it comes up on. After this it breaks. Need to find solution to make it destroy on departs and re-populate on page </w:t>
+      </w:r>
+      <w:proofErr w:type="spellStart"/>
+      <w:r>
+        <w:t>inits</w:t>
+      </w:r>
+      <w:proofErr w:type="spellEnd"/>
+      <w:r>
+        <w:t xml:space="preserve">. </w:t>
       </w:r>
       <w:r>
         <w:t>**DISCUSS WITH JT TO FIND SOLUTION**</w:t>
@@ -212,15 +241,47 @@
         </w:numPr>
       </w:pPr>
       <w:r>
-        <w:t>Find out problem with elastic search not returning results on the product page(tested using a tag with known products in it</w:t>
+        <w:t xml:space="preserve">Find out problem with elastic search not returning results on the product </w:t>
+      </w:r>
+      <w:proofErr w:type="gramStart"/>
+      <w:r>
+        <w:t>page(</w:t>
+      </w:r>
+      <w:proofErr w:type="gramEnd"/>
+      <w:r>
+        <w:t>tested using a tag with known products in it</w:t>
       </w:r>
       <w:r>
         <w:t>)</w:t>
       </w:r>
+      <w:r>
+        <w:t xml:space="preserve">. </w:t>
+      </w:r>
+    </w:p>
+    <w:p>
+      <w:pPr>
+        <w:rPr>
+          <w:b/>
+          <w:u w:val="single"/>
+        </w:rPr>
+      </w:pPr>
       <w:bookmarkStart w:id="0" w:name="_GoBack"/>
       <w:bookmarkEnd w:id="0"/>
-      <w:r>
-        <w:t xml:space="preserve">. </w:t>
+      <w:proofErr w:type="spellStart"/>
+      <w:r>
+        <w:rPr>
+          <w:b/>
+          <w:u w:val="single"/>
+        </w:rPr>
+        <w:t>Cart</w:t>
+      </w:r>
+      <w:proofErr w:type="spellEnd"/>
+      <w:r>
+        <w:rPr>
+          <w:b/>
+          <w:u w:val="single"/>
+        </w:rPr>
+        <w:t>:</w:t>
       </w:r>
     </w:p>
     <w:p>
@@ -232,7 +293,40 @@
         </w:numPr>
       </w:pPr>
       <w:r>
-        <w:t xml:space="preserve">Add to wishlist button not working. </w:t>
+        <w:t xml:space="preserve">Needs </w:t>
+      </w:r>
+      <w:proofErr w:type="gramStart"/>
+      <w:r>
+        <w:t>a</w:t>
+      </w:r>
+      <w:r>
+        <w:t>n</w:t>
+      </w:r>
+      <w:r>
+        <w:t xml:space="preserve"> </w:t>
+      </w:r>
+      <w:r>
+        <w:t xml:space="preserve"> add</w:t>
+      </w:r>
+      <w:proofErr w:type="gramEnd"/>
+      <w:r>
+        <w:t xml:space="preserve"> to </w:t>
+      </w:r>
+      <w:proofErr w:type="spellStart"/>
+      <w:r>
+        <w:t>wishlist</w:t>
+      </w:r>
+      <w:proofErr w:type="spellEnd"/>
+      <w:r>
+        <w:t xml:space="preserve"> function assigned to the button AND to have it display the message before adding that item to </w:t>
+      </w:r>
+      <w:proofErr w:type="spellStart"/>
+      <w:r>
+        <w:t>wishlist</w:t>
+      </w:r>
+      <w:proofErr w:type="spellEnd"/>
+      <w:r>
+        <w:t xml:space="preserve">. </w:t>
       </w:r>
     </w:p>
     <w:p>
@@ -244,7 +338,7 @@
         </w:numPr>
       </w:pPr>
       <w:r>
-        <w:t>Product reviews button not working.</w:t>
+        <w:t>Need to replace placeholder text.**Needed by the client**</w:t>
       </w:r>
     </w:p>
     <w:p>
@@ -256,22 +350,22 @@
         </w:numPr>
       </w:pPr>
       <w:r>
-        <w:t>Write a review not working.</w:t>
-      </w:r>
-    </w:p>
-    <w:p>
-      <w:pPr>
-        <w:rPr>
-          <w:b/>
-          <w:u w:val="single"/>
-        </w:rPr>
-      </w:pPr>
-      <w:r>
-        <w:rPr>
-          <w:b/>
-          <w:u w:val="single"/>
-        </w:rPr>
-        <w:t>Cart:</w:t>
+        <w:t xml:space="preserve">Fix new button added to the cart product item list. </w:t>
+      </w:r>
+    </w:p>
+    <w:p>
+      <w:pPr>
+        <w:rPr>
+          <w:b/>
+          <w:u w:val="single"/>
+        </w:rPr>
+      </w:pPr>
+      <w:r>
+        <w:rPr>
+          <w:b/>
+          <w:u w:val="single"/>
+        </w:rPr>
+        <w:t>Checkout:</w:t>
       </w:r>
     </w:p>
     <w:p>
@@ -283,86 +377,7 @@
         </w:numPr>
       </w:pPr>
       <w:r>
-        <w:t xml:space="preserve">Needs a add to wishlist function assigned to the button AND to have it display the message before adding that item to wishlist. </w:t>
-      </w:r>
-    </w:p>
-    <w:p>
-      <w:pPr>
-        <w:pStyle w:val="ListParagraph"/>
-        <w:numPr>
-          <w:ilvl w:val="0"/>
-          <w:numId w:val="2"/>
-        </w:numPr>
-      </w:pPr>
-      <w:r>
-        <w:t>Need to replace placeholder text.**Needed by the client**</w:t>
-      </w:r>
-    </w:p>
-    <w:p>
-      <w:pPr>
-        <w:pStyle w:val="ListParagraph"/>
-        <w:numPr>
-          <w:ilvl w:val="0"/>
-          <w:numId w:val="2"/>
-        </w:numPr>
-      </w:pPr>
-      <w:r>
-        <w:t xml:space="preserve">Fix new button added to the cart product item list. </w:t>
-      </w:r>
-    </w:p>
-    <w:p>
-      <w:pPr>
-        <w:rPr>
-          <w:b/>
-          <w:u w:val="single"/>
-        </w:rPr>
-      </w:pPr>
-      <w:r>
-        <w:rPr>
-          <w:b/>
-          <w:u w:val="single"/>
-        </w:rPr>
-        <w:t>Checkout:</w:t>
-      </w:r>
-    </w:p>
-    <w:p>
-      <w:pPr>
-        <w:pStyle w:val="ListParagraph"/>
-        <w:numPr>
-          <w:ilvl w:val="0"/>
-          <w:numId w:val="2"/>
-        </w:numPr>
-      </w:pPr>
-      <w:r>
         <w:t>Make sure she likes the new checkout page design.</w:t>
-      </w:r>
-    </w:p>
-    <w:p>
-      <w:pPr>
-        <w:pStyle w:val="ListParagraph"/>
-        <w:numPr>
-          <w:ilvl w:val="0"/>
-          <w:numId w:val="2"/>
-        </w:numPr>
-      </w:pPr>
-      <w:r>
-        <w:lastRenderedPageBreak/>
-        <w:t>Build pop-up modal for international customers message.</w:t>
-      </w:r>
-    </w:p>
-    <w:p>
-      <w:pPr>
-        <w:pStyle w:val="ListParagraph"/>
-        <w:numPr>
-          <w:ilvl w:val="0"/>
-          <w:numId w:val="2"/>
-        </w:numPr>
-      </w:pPr>
-      <w:r>
-        <w:t xml:space="preserve">Hide message in shipping section when </w:t>
-      </w:r>
-      <w:r>
-        <w:t>country is set to United States.</w:t>
       </w:r>
     </w:p>
     <w:sectPr>

</xml_diff>

<commit_message>
Began work on my account page
</commit_message>
<xml_diff>
--- a/development/build notes.docx
+++ b/development/build notes.docx
@@ -26,26 +26,10 @@
         </w:numPr>
       </w:pPr>
       <w:r>
-        <w:t xml:space="preserve">Nails, hair, fragrance, and sale </w:t>
-      </w:r>
-      <w:proofErr w:type="spellStart"/>
-      <w:r>
-        <w:t>navs</w:t>
-      </w:r>
-      <w:proofErr w:type="spellEnd"/>
-      <w:r>
-        <w:t xml:space="preserve"> need items added to their dropdowns, links built for their top level cats/ dropdown sub cat links.</w:t>
-      </w:r>
-      <w:r>
-        <w:t xml:space="preserve"> **NEED LINK INFO FROM CLIENT</w:t>
-      </w:r>
-      <w:proofErr w:type="gramStart"/>
-      <w:r>
-        <w:t>.*</w:t>
-      </w:r>
-      <w:proofErr w:type="gramEnd"/>
-      <w:r>
-        <w:t>*</w:t>
+        <w:t>Nails, hair, fragrance, and sale navs need items added to their dropdowns, links built for their top level cats/ dropdown sub cat links.</w:t>
+      </w:r>
+      <w:r>
+        <w:t xml:space="preserve"> **NEED LINK INFO FROM CLIENT.**</w:t>
       </w:r>
     </w:p>
     <w:p>
@@ -71,13 +55,8 @@
           <w:numId w:val="2"/>
         </w:numPr>
       </w:pPr>
-      <w:proofErr w:type="spellStart"/>
-      <w:r>
-        <w:t>WIshlist</w:t>
-      </w:r>
-      <w:proofErr w:type="spellEnd"/>
-      <w:r>
-        <w:t xml:space="preserve"> product list needs to match design.</w:t>
+      <w:r>
+        <w:t>WIshlist product list needs to match design.</w:t>
       </w:r>
     </w:p>
     <w:p>
@@ -176,15 +155,7 @@
         </w:numPr>
       </w:pPr>
       <w:r>
-        <w:t xml:space="preserve">Previously viewed item is only displaying on the first page it comes up on. After this it breaks. Need to find solution to make it destroy on departs and re-populate on page </w:t>
-      </w:r>
-      <w:proofErr w:type="spellStart"/>
-      <w:r>
-        <w:t>inits</w:t>
-      </w:r>
-      <w:proofErr w:type="spellEnd"/>
-      <w:r>
-        <w:t xml:space="preserve">. </w:t>
+        <w:t xml:space="preserve">Previously viewed item is only displaying on the first page it comes up on. After this it breaks. Need to find solution to make it destroy on departs and re-populate on page inits. </w:t>
       </w:r>
       <w:r>
         <w:t>**DISCUSS WITH JT TO FIND SOLUTION**</w:t>
@@ -229,7 +200,7 @@
           <w:b/>
           <w:u w:val="single"/>
         </w:rPr>
-        <w:t>Product page:</w:t>
+        <w:t>Quickview:</w:t>
       </w:r>
     </w:p>
     <w:p>
@@ -241,47 +212,22 @@
         </w:numPr>
       </w:pPr>
       <w:r>
-        <w:t xml:space="preserve">Find out problem with elastic search not returning results on the product </w:t>
-      </w:r>
-      <w:proofErr w:type="gramStart"/>
-      <w:r>
-        <w:t>page(</w:t>
-      </w:r>
-      <w:proofErr w:type="gramEnd"/>
-      <w:r>
-        <w:t>tested using a tag with known products in it</w:t>
-      </w:r>
-      <w:r>
-        <w:t>)</w:t>
-      </w:r>
-      <w:r>
-        <w:t xml:space="preserve">. </w:t>
-      </w:r>
-    </w:p>
-    <w:p>
-      <w:pPr>
-        <w:rPr>
-          <w:b/>
-          <w:u w:val="single"/>
-        </w:rPr>
-      </w:pPr>
-      <w:bookmarkStart w:id="0" w:name="_GoBack"/>
-      <w:bookmarkEnd w:id="0"/>
-      <w:proofErr w:type="spellStart"/>
-      <w:r>
-        <w:rPr>
-          <w:b/>
-          <w:u w:val="single"/>
-        </w:rPr>
-        <w:t>Cart</w:t>
-      </w:r>
-      <w:proofErr w:type="spellEnd"/>
-      <w:r>
-        <w:rPr>
-          <w:b/>
-          <w:u w:val="single"/>
-        </w:rPr>
-        <w:t>:</w:t>
+        <w:t>Fix the massively jacked up page.</w:t>
+      </w:r>
+    </w:p>
+    <w:p>
+      <w:pPr>
+        <w:rPr>
+          <w:b/>
+          <w:u w:val="single"/>
+        </w:rPr>
+      </w:pPr>
+      <w:r>
+        <w:rPr>
+          <w:b/>
+          <w:u w:val="single"/>
+        </w:rPr>
+        <w:t>Product page:</w:t>
       </w:r>
     </w:p>
     <w:p>
@@ -293,38 +239,11 @@
         </w:numPr>
       </w:pPr>
       <w:r>
-        <w:t xml:space="preserve">Needs </w:t>
-      </w:r>
-      <w:proofErr w:type="gramStart"/>
-      <w:r>
-        <w:t>a</w:t>
-      </w:r>
-      <w:r>
-        <w:t>n</w:t>
-      </w:r>
-      <w:r>
-        <w:t xml:space="preserve"> </w:t>
-      </w:r>
-      <w:r>
-        <w:t xml:space="preserve"> add</w:t>
-      </w:r>
-      <w:proofErr w:type="gramEnd"/>
-      <w:r>
-        <w:t xml:space="preserve"> to </w:t>
-      </w:r>
-      <w:proofErr w:type="spellStart"/>
-      <w:r>
-        <w:t>wishlist</w:t>
-      </w:r>
-      <w:proofErr w:type="spellEnd"/>
-      <w:r>
-        <w:t xml:space="preserve"> function assigned to the button AND to have it display the message before adding that item to </w:t>
-      </w:r>
-      <w:proofErr w:type="spellStart"/>
-      <w:r>
-        <w:t>wishlist</w:t>
-      </w:r>
-      <w:proofErr w:type="spellEnd"/>
+        <w:t>Find out problem with elastic search not returning results on the product page(tested using a tag with known products in it</w:t>
+      </w:r>
+      <w:r>
+        <w:t>)</w:t>
+      </w:r>
       <w:r>
         <w:t xml:space="preserve">. </w:t>
       </w:r>
@@ -338,7 +257,24 @@
         </w:numPr>
       </w:pPr>
       <w:r>
-        <w:t>Need to replace placeholder text.**Needed by the client**</w:t>
+        <w:t>Wishlist button broken again.</w:t>
+      </w:r>
+      <w:bookmarkStart w:id="0" w:name="_GoBack"/>
+      <w:bookmarkEnd w:id="0"/>
+    </w:p>
+    <w:p>
+      <w:pPr>
+        <w:rPr>
+          <w:b/>
+          <w:u w:val="single"/>
+        </w:rPr>
+      </w:pPr>
+      <w:r>
+        <w:rPr>
+          <w:b/>
+          <w:u w:val="single"/>
+        </w:rPr>
+        <w:t>Cart:</w:t>
       </w:r>
     </w:p>
     <w:p>
@@ -350,22 +286,16 @@
         </w:numPr>
       </w:pPr>
       <w:r>
-        <w:t xml:space="preserve">Fix new button added to the cart product item list. </w:t>
-      </w:r>
-    </w:p>
-    <w:p>
-      <w:pPr>
-        <w:rPr>
-          <w:b/>
-          <w:u w:val="single"/>
-        </w:rPr>
-      </w:pPr>
-      <w:r>
-        <w:rPr>
-          <w:b/>
-          <w:u w:val="single"/>
-        </w:rPr>
-        <w:t>Checkout:</w:t>
+        <w:t>Needs a</w:t>
+      </w:r>
+      <w:r>
+        <w:t>n</w:t>
+      </w:r>
+      <w:r>
+        <w:t xml:space="preserve"> </w:t>
+      </w:r>
+      <w:r>
+        <w:t xml:space="preserve"> add to wishlist function assigned to the button AND to have it display the message before adding that item to wishlist. </w:t>
       </w:r>
     </w:p>
     <w:p>
@@ -377,6 +307,46 @@
         </w:numPr>
       </w:pPr>
       <w:r>
+        <w:t>Need to replace placeholder text.**Needed by the client**</w:t>
+      </w:r>
+    </w:p>
+    <w:p>
+      <w:pPr>
+        <w:pStyle w:val="ListParagraph"/>
+        <w:numPr>
+          <w:ilvl w:val="0"/>
+          <w:numId w:val="2"/>
+        </w:numPr>
+      </w:pPr>
+      <w:r>
+        <w:t xml:space="preserve">Fix new button added to the cart product item list. </w:t>
+      </w:r>
+    </w:p>
+    <w:p>
+      <w:pPr>
+        <w:rPr>
+          <w:b/>
+          <w:u w:val="single"/>
+        </w:rPr>
+      </w:pPr>
+      <w:r>
+        <w:rPr>
+          <w:b/>
+          <w:u w:val="single"/>
+        </w:rPr>
+        <w:t>Checkout:</w:t>
+      </w:r>
+    </w:p>
+    <w:p>
+      <w:pPr>
+        <w:pStyle w:val="ListParagraph"/>
+        <w:numPr>
+          <w:ilvl w:val="0"/>
+          <w:numId w:val="2"/>
+        </w:numPr>
+      </w:pPr>
+      <w:r>
+        <w:lastRenderedPageBreak/>
         <w:t>Make sure she likes the new checkout page design.</w:t>
       </w:r>
     </w:p>

</xml_diff>

<commit_message>
Header nav drop downs updated
</commit_message>
<xml_diff>
--- a/development/build notes.docx
+++ b/development/build notes.docx
@@ -1,6 +1,6 @@
 
 <file path=word/document.xml><?xml version="1.0" encoding="utf-8"?>
-<w:document xmlns:ve="http://schemas.openxmlformats.org/markup-compatibility/2006" xmlns:o="urn:schemas-microsoft-com:office:office" xmlns:r="http://schemas.openxmlformats.org/officeDocument/2006/relationships" xmlns:m="http://schemas.openxmlformats.org/officeDocument/2006/math" xmlns:v="urn:schemas-microsoft-com:vml" xmlns:wp="http://schemas.openxmlformats.org/drawingml/2006/wordprocessingDrawing" xmlns:w10="urn:schemas-microsoft-com:office:word" xmlns:w="http://schemas.openxmlformats.org/wordprocessingml/2006/main" xmlns:wne="http://schemas.microsoft.com/office/word/2006/wordml">
+<w:document xmlns:wpc="http://schemas.microsoft.com/office/word/2010/wordprocessingCanvas" xmlns:mc="http://schemas.openxmlformats.org/markup-compatibility/2006" xmlns:o="urn:schemas-microsoft-com:office:office" xmlns:r="http://schemas.openxmlformats.org/officeDocument/2006/relationships" xmlns:m="http://schemas.openxmlformats.org/officeDocument/2006/math" xmlns:v="urn:schemas-microsoft-com:vml" xmlns:wp14="http://schemas.microsoft.com/office/word/2010/wordprocessingDrawing" xmlns:wp="http://schemas.openxmlformats.org/drawingml/2006/wordprocessingDrawing" xmlns:w10="urn:schemas-microsoft-com:office:word" xmlns:w="http://schemas.openxmlformats.org/wordprocessingml/2006/main" xmlns:w14="http://schemas.microsoft.com/office/word/2010/wordml" xmlns:wpg="http://schemas.microsoft.com/office/word/2010/wordprocessingGroup" xmlns:wpi="http://schemas.microsoft.com/office/word/2010/wordprocessingInk" xmlns:wne="http://schemas.microsoft.com/office/word/2006/wordml" xmlns:wps="http://schemas.microsoft.com/office/word/2010/wordprocessingShape" mc:Ignorable="w14 wp14">
   <w:body>
     <w:p>
       <w:pPr>
@@ -37,22 +37,32 @@
         <w:t xml:space="preserve"> need items added to their dropdowns, links built for their top level cats/ dropdown sub cat links.</w:t>
       </w:r>
       <w:r>
-        <w:t xml:space="preserve"> **NEED LINK INFO FROM CLIENT.**</w:t>
-      </w:r>
-    </w:p>
-    <w:p>
-      <w:pPr>
-        <w:rPr>
-          <w:b/>
-          <w:u w:val="single"/>
-        </w:rPr>
-      </w:pPr>
-      <w:r>
-        <w:rPr>
-          <w:b/>
-          <w:u w:val="single"/>
-        </w:rPr>
-        <w:t>Customer page:</w:t>
+        <w:t xml:space="preserve"> **NEED LINK INFO FROM CLIENT</w:t>
+      </w:r>
+      <w:proofErr w:type="gramStart"/>
+      <w:r>
+        <w:t>.*</w:t>
+      </w:r>
+      <w:proofErr w:type="gramEnd"/>
+      <w:r>
+        <w:t>*</w:t>
+      </w:r>
+    </w:p>
+    <w:p>
+      <w:pPr>
+        <w:rPr>
+          <w:b/>
+          <w:u w:val="single"/>
+        </w:rPr>
+      </w:pPr>
+      <w:bookmarkStart w:id="0" w:name="_GoBack"/>
+      <w:bookmarkEnd w:id="0"/>
+      <w:r>
+        <w:rPr>
+          <w:b/>
+          <w:u w:val="single"/>
+        </w:rPr>
+        <w:t>Company page:</w:t>
       </w:r>
     </w:p>
     <w:p>
@@ -63,28 +73,26 @@
           <w:numId w:val="2"/>
         </w:numPr>
       </w:pPr>
-      <w:proofErr w:type="spellStart"/>
-      <w:r>
-        <w:t>WIshlist</w:t>
-      </w:r>
-      <w:proofErr w:type="spellEnd"/>
-      <w:r>
-        <w:t xml:space="preserve"> product list needs to match design.</w:t>
-      </w:r>
-    </w:p>
-    <w:p>
-      <w:pPr>
-        <w:rPr>
-          <w:b/>
-          <w:u w:val="single"/>
-        </w:rPr>
-      </w:pPr>
-      <w:r>
-        <w:rPr>
-          <w:b/>
-          <w:u w:val="single"/>
-        </w:rPr>
-        <w:t>Company page:</w:t>
+      <w:r>
+        <w:t>Need to find out if she wants to update the company pages from the admin UI or have them be static pages.</w:t>
+      </w:r>
+      <w:r>
+        <w:t>**NEEDS CLIENT INFORMATION**</w:t>
+      </w:r>
+    </w:p>
+    <w:p>
+      <w:pPr>
+        <w:rPr>
+          <w:b/>
+          <w:u w:val="single"/>
+        </w:rPr>
+      </w:pPr>
+      <w:r>
+        <w:rPr>
+          <w:b/>
+          <w:u w:val="single"/>
+        </w:rPr>
+        <w:t>Homepage:</w:t>
       </w:r>
     </w:p>
     <w:p>
@@ -96,25 +104,7 @@
         </w:numPr>
       </w:pPr>
       <w:r>
-        <w:t>Need to find out if she wants to update the company pages from the admin UI or have them be static pages.</w:t>
-      </w:r>
-      <w:r>
-        <w:t>**NEEDS CLIENT INFORMATION**</w:t>
-      </w:r>
-    </w:p>
-    <w:p>
-      <w:pPr>
-        <w:rPr>
-          <w:b/>
-          <w:u w:val="single"/>
-        </w:rPr>
-      </w:pPr>
-      <w:r>
-        <w:rPr>
-          <w:b/>
-          <w:u w:val="single"/>
-        </w:rPr>
-        <w:t>Homepage:</w:t>
+        <w:t>Carousel category sliders need to have items populated in them. **Client needs to perform**</w:t>
       </w:r>
     </w:p>
     <w:p>
@@ -126,7 +116,25 @@
         </w:numPr>
       </w:pPr>
       <w:r>
-        <w:t>Carousel category sliders need to have items populated in them. **Client needs to perform**</w:t>
+        <w:t>Carousel Banner image sliders need final images and links attached to them **Client needs to provide images and where they should be linked to</w:t>
+      </w:r>
+      <w:r>
+        <w:t>**</w:t>
+      </w:r>
+    </w:p>
+    <w:p>
+      <w:pPr>
+        <w:rPr>
+          <w:b/>
+          <w:u w:val="single"/>
+        </w:rPr>
+      </w:pPr>
+      <w:r>
+        <w:rPr>
+          <w:b/>
+          <w:u w:val="single"/>
+        </w:rPr>
+        <w:t>Category page – top level category:</w:t>
       </w:r>
     </w:p>
     <w:p>
@@ -138,25 +146,33 @@
         </w:numPr>
       </w:pPr>
       <w:r>
-        <w:t>Carousel Banner image sliders need final images and links attached to them **Client needs to provide images and where they should be linked to</w:t>
-      </w:r>
-      <w:r>
-        <w:t>**</w:t>
-      </w:r>
-    </w:p>
-    <w:p>
-      <w:pPr>
-        <w:rPr>
-          <w:b/>
-          <w:u w:val="single"/>
-        </w:rPr>
-      </w:pPr>
-      <w:r>
-        <w:rPr>
-          <w:b/>
-          <w:u w:val="single"/>
-        </w:rPr>
-        <w:t>Category page – top level category:</w:t>
+        <w:t xml:space="preserve">Previously viewed item is only displaying on the first page it comes up on. After this it breaks. Need to find solution to make it destroy on departs and re-populate on page </w:t>
+      </w:r>
+      <w:proofErr w:type="spellStart"/>
+      <w:r>
+        <w:t>inits</w:t>
+      </w:r>
+      <w:proofErr w:type="spellEnd"/>
+      <w:r>
+        <w:t xml:space="preserve">. </w:t>
+      </w:r>
+      <w:r>
+        <w:t>**DISCUSS WITH JT TO FIND SOLUTION**</w:t>
+      </w:r>
+    </w:p>
+    <w:p>
+      <w:pPr>
+        <w:rPr>
+          <w:b/>
+          <w:u w:val="single"/>
+        </w:rPr>
+      </w:pPr>
+      <w:r>
+        <w:rPr>
+          <w:b/>
+          <w:u w:val="single"/>
+        </w:rPr>
+        <w:t>Category page – Sub cat level:</w:t>
       </w:r>
     </w:p>
     <w:p>
@@ -168,33 +184,31 @@
         </w:numPr>
       </w:pPr>
       <w:r>
-        <w:t xml:space="preserve">Previously viewed item is only displaying on the first page it comes up on. After this it breaks. Need to find solution to make it destroy on departs and re-populate on page </w:t>
-      </w:r>
+        <w:t>Filtered search needs to be implemented entirely.**Will be built and added after deployment**</w:t>
+      </w:r>
+    </w:p>
+    <w:p>
+      <w:pPr>
+        <w:rPr>
+          <w:b/>
+          <w:u w:val="single"/>
+        </w:rPr>
+      </w:pPr>
       <w:proofErr w:type="spellStart"/>
       <w:r>
-        <w:t>inits</w:t>
+        <w:rPr>
+          <w:b/>
+          <w:u w:val="single"/>
+        </w:rPr>
+        <w:t>Quickview</w:t>
       </w:r>
       <w:proofErr w:type="spellEnd"/>
       <w:r>
-        <w:t xml:space="preserve">. </w:t>
-      </w:r>
-      <w:r>
-        <w:t>**DISCUSS WITH JT TO FIND SOLUTION**</w:t>
-      </w:r>
-    </w:p>
-    <w:p>
-      <w:pPr>
-        <w:rPr>
-          <w:b/>
-          <w:u w:val="single"/>
-        </w:rPr>
-      </w:pPr>
-      <w:r>
-        <w:rPr>
-          <w:b/>
-          <w:u w:val="single"/>
-        </w:rPr>
-        <w:t>Category page – Sub cat level:</w:t>
+        <w:rPr>
+          <w:b/>
+          <w:u w:val="single"/>
+        </w:rPr>
+        <w:t>:</w:t>
       </w:r>
     </w:p>
     <w:p>
@@ -206,31 +220,22 @@
         </w:numPr>
       </w:pPr>
       <w:r>
-        <w:t>Filtered search needs to be implemented entirely.**Will be built and added after deployment**</w:t>
-      </w:r>
-    </w:p>
-    <w:p>
-      <w:pPr>
-        <w:rPr>
-          <w:b/>
-          <w:u w:val="single"/>
-        </w:rPr>
-      </w:pPr>
-      <w:proofErr w:type="spellStart"/>
-      <w:r>
-        <w:rPr>
-          <w:b/>
-          <w:u w:val="single"/>
-        </w:rPr>
-        <w:t>Quickview</w:t>
-      </w:r>
-      <w:proofErr w:type="spellEnd"/>
-      <w:r>
-        <w:rPr>
-          <w:b/>
-          <w:u w:val="single"/>
-        </w:rPr>
-        <w:t>:</w:t>
+        <w:t>Fix the massively jacked up page.</w:t>
+      </w:r>
+    </w:p>
+    <w:p>
+      <w:pPr>
+        <w:rPr>
+          <w:b/>
+          <w:u w:val="single"/>
+        </w:rPr>
+      </w:pPr>
+      <w:r>
+        <w:rPr>
+          <w:b/>
+          <w:u w:val="single"/>
+        </w:rPr>
+        <w:t>Product page:</w:t>
       </w:r>
     </w:p>
     <w:p>
@@ -242,22 +247,36 @@
         </w:numPr>
       </w:pPr>
       <w:r>
-        <w:t>Fix the massively jacked up page.</w:t>
-      </w:r>
-    </w:p>
-    <w:p>
-      <w:pPr>
-        <w:rPr>
-          <w:b/>
-          <w:u w:val="single"/>
-        </w:rPr>
-      </w:pPr>
-      <w:r>
-        <w:rPr>
-          <w:b/>
-          <w:u w:val="single"/>
-        </w:rPr>
-        <w:t>Product page:</w:t>
+        <w:t xml:space="preserve">Find out problem with elastic search not returning results on the product </w:t>
+      </w:r>
+      <w:proofErr w:type="gramStart"/>
+      <w:r>
+        <w:t>page(</w:t>
+      </w:r>
+      <w:proofErr w:type="gramEnd"/>
+      <w:r>
+        <w:t>tested using a tag with known products in it</w:t>
+      </w:r>
+      <w:r>
+        <w:t>)</w:t>
+      </w:r>
+      <w:r>
+        <w:t xml:space="preserve">. </w:t>
+      </w:r>
+    </w:p>
+    <w:p>
+      <w:pPr>
+        <w:rPr>
+          <w:b/>
+          <w:u w:val="single"/>
+        </w:rPr>
+      </w:pPr>
+      <w:r>
+        <w:rPr>
+          <w:b/>
+          <w:u w:val="single"/>
+        </w:rPr>
+        <w:t>Cart:</w:t>
       </w:r>
     </w:p>
     <w:p>
@@ -269,37 +288,40 @@
         </w:numPr>
       </w:pPr>
       <w:r>
-        <w:t>Find out problem with elastic search not returning results on the product page(tested using a tag with known products in it</w:t>
-      </w:r>
-      <w:r>
-        <w:t>)</w:t>
-      </w:r>
+        <w:t xml:space="preserve">Needs </w:t>
+      </w:r>
+      <w:proofErr w:type="gramStart"/>
+      <w:r>
+        <w:t>a</w:t>
+      </w:r>
+      <w:r>
+        <w:t>n</w:t>
+      </w:r>
+      <w:r>
+        <w:t xml:space="preserve"> </w:t>
+      </w:r>
+      <w:r>
+        <w:t xml:space="preserve"> add</w:t>
+      </w:r>
+      <w:proofErr w:type="gramEnd"/>
+      <w:r>
+        <w:t xml:space="preserve"> to </w:t>
+      </w:r>
+      <w:proofErr w:type="spellStart"/>
+      <w:r>
+        <w:t>wishlist</w:t>
+      </w:r>
+      <w:proofErr w:type="spellEnd"/>
+      <w:r>
+        <w:t xml:space="preserve"> function assigned to the button AND to have it display the message before adding that item to </w:t>
+      </w:r>
+      <w:proofErr w:type="spellStart"/>
+      <w:r>
+        <w:t>wishlist</w:t>
+      </w:r>
+      <w:proofErr w:type="spellEnd"/>
       <w:r>
         <w:t xml:space="preserve">. </w:t>
-      </w:r>
-    </w:p>
-    <w:p>
-      <w:pPr>
-        <w:rPr>
-          <w:b/>
-          <w:u w:val="single"/>
-        </w:rPr>
-      </w:pPr>
-      <w:proofErr w:type="spellStart"/>
-      <w:r>
-        <w:rPr>
-          <w:b/>
-          <w:u w:val="single"/>
-        </w:rPr>
-        <w:t>Cart</w:t>
-      </w:r>
-      <w:proofErr w:type="spellEnd"/>
-      <w:r>
-        <w:rPr>
-          <w:b/>
-          <w:u w:val="single"/>
-        </w:rPr>
-        <w:t>:</w:t>
       </w:r>
     </w:p>
     <w:p>
@@ -311,32 +333,7 @@
         </w:numPr>
       </w:pPr>
       <w:r>
-        <w:t>Needs a</w:t>
-      </w:r>
-      <w:r>
-        <w:t>n</w:t>
-      </w:r>
-      <w:r>
-        <w:t xml:space="preserve"> </w:t>
-      </w:r>
-      <w:r>
-        <w:t xml:space="preserve"> add to </w:t>
-      </w:r>
-      <w:proofErr w:type="spellStart"/>
-      <w:r>
-        <w:t>wishlist</w:t>
-      </w:r>
-      <w:proofErr w:type="spellEnd"/>
-      <w:r>
-        <w:t xml:space="preserve"> function assigned to the button AND to have it display the message before adding that item to </w:t>
-      </w:r>
-      <w:proofErr w:type="spellStart"/>
-      <w:r>
-        <w:t>wishlist</w:t>
-      </w:r>
-      <w:proofErr w:type="spellEnd"/>
-      <w:r>
-        <w:t xml:space="preserve">. </w:t>
+        <w:t>Need to replace placeholder text.**Needed by the client**</w:t>
       </w:r>
     </w:p>
     <w:p>
@@ -348,7 +345,22 @@
         </w:numPr>
       </w:pPr>
       <w:r>
-        <w:t>Need to replace placeholder text.**Needed by the client**</w:t>
+        <w:t xml:space="preserve">Fix new button added to the cart product item list. </w:t>
+      </w:r>
+    </w:p>
+    <w:p>
+      <w:pPr>
+        <w:rPr>
+          <w:b/>
+          <w:u w:val="single"/>
+        </w:rPr>
+      </w:pPr>
+      <w:r>
+        <w:rPr>
+          <w:b/>
+          <w:u w:val="single"/>
+        </w:rPr>
+        <w:t>Checkout:</w:t>
       </w:r>
     </w:p>
     <w:p>
@@ -360,34 +372,6 @@
         </w:numPr>
       </w:pPr>
       <w:r>
-        <w:t xml:space="preserve">Fix new button added to the cart product item list. </w:t>
-      </w:r>
-    </w:p>
-    <w:p>
-      <w:pPr>
-        <w:rPr>
-          <w:b/>
-          <w:u w:val="single"/>
-        </w:rPr>
-      </w:pPr>
-      <w:r>
-        <w:rPr>
-          <w:b/>
-          <w:u w:val="single"/>
-        </w:rPr>
-        <w:t>Checkout:</w:t>
-      </w:r>
-    </w:p>
-    <w:p>
-      <w:pPr>
-        <w:pStyle w:val="ListParagraph"/>
-        <w:numPr>
-          <w:ilvl w:val="0"/>
-          <w:numId w:val="2"/>
-        </w:numPr>
-      </w:pPr>
-      <w:r>
-        <w:lastRenderedPageBreak/>
         <w:t>Make sure she likes the new checkout page design.</w:t>
       </w:r>
     </w:p>
@@ -402,7 +386,7 @@
 </file>
 
 <file path=word/numbering.xml><?xml version="1.0" encoding="utf-8"?>
-<w:numbering xmlns:ve="http://schemas.openxmlformats.org/markup-compatibility/2006" xmlns:o="urn:schemas-microsoft-com:office:office" xmlns:r="http://schemas.openxmlformats.org/officeDocument/2006/relationships" xmlns:m="http://schemas.openxmlformats.org/officeDocument/2006/math" xmlns:v="urn:schemas-microsoft-com:vml" xmlns:wp="http://schemas.openxmlformats.org/drawingml/2006/wordprocessingDrawing" xmlns:w10="urn:schemas-microsoft-com:office:word" xmlns:w="http://schemas.openxmlformats.org/wordprocessingml/2006/main" xmlns:wne="http://schemas.microsoft.com/office/word/2006/wordml">
+<w:numbering xmlns:wpc="http://schemas.microsoft.com/office/word/2010/wordprocessingCanvas" xmlns:mc="http://schemas.openxmlformats.org/markup-compatibility/2006" xmlns:o="urn:schemas-microsoft-com:office:office" xmlns:r="http://schemas.openxmlformats.org/officeDocument/2006/relationships" xmlns:m="http://schemas.openxmlformats.org/officeDocument/2006/math" xmlns:v="urn:schemas-microsoft-com:vml" xmlns:wp14="http://schemas.microsoft.com/office/word/2010/wordprocessingDrawing" xmlns:wp="http://schemas.openxmlformats.org/drawingml/2006/wordprocessingDrawing" xmlns:w10="urn:schemas-microsoft-com:office:word" xmlns:w="http://schemas.openxmlformats.org/wordprocessingml/2006/main" xmlns:w14="http://schemas.microsoft.com/office/word/2010/wordml" xmlns:wpg="http://schemas.microsoft.com/office/word/2010/wordprocessingGroup" xmlns:wpi="http://schemas.microsoft.com/office/word/2010/wordprocessingInk" xmlns:wne="http://schemas.microsoft.com/office/word/2006/wordml" xmlns:wps="http://schemas.microsoft.com/office/word/2010/wordprocessingShape" mc:Ignorable="w14 wp14">
   <w:abstractNum w:abstractNumId="0">
     <w:nsid w:val="08C47802"/>
     <w:multiLevelType w:val="hybridMultilevel"/>
@@ -753,7 +737,7 @@
 </file>
 
 <file path=word/styles.xml><?xml version="1.0" encoding="utf-8"?>
-<w:styles xmlns:r="http://schemas.openxmlformats.org/officeDocument/2006/relationships" xmlns:w="http://schemas.openxmlformats.org/wordprocessingml/2006/main">
+<w:styles xmlns:mc="http://schemas.openxmlformats.org/markup-compatibility/2006" xmlns:r="http://schemas.openxmlformats.org/officeDocument/2006/relationships" xmlns:w="http://schemas.openxmlformats.org/wordprocessingml/2006/main" xmlns:w14="http://schemas.microsoft.com/office/word/2010/wordml" mc:Ignorable="w14">
   <w:docDefaults>
     <w:rPrDefault>
       <w:rPr>
@@ -924,7 +908,6 @@
     <w:uiPriority w:val="99"/>
     <w:semiHidden/>
     <w:unhideWhenUsed/>
-    <w:qFormat/>
     <w:tblPr>
       <w:tblInd w:w="0" w:type="dxa"/>
       <w:tblCellMar>

</xml_diff>

<commit_message>
made several cosmetic fixes to multiple pages/links
</commit_message>
<xml_diff>
--- a/development/build notes.docx
+++ b/development/build notes.docx
@@ -1,6 +1,6 @@
 
 <file path=word/document.xml><?xml version="1.0" encoding="utf-8"?>
-<w:document xmlns:wpc="http://schemas.microsoft.com/office/word/2010/wordprocessingCanvas" xmlns:mc="http://schemas.openxmlformats.org/markup-compatibility/2006" xmlns:o="urn:schemas-microsoft-com:office:office" xmlns:r="http://schemas.openxmlformats.org/officeDocument/2006/relationships" xmlns:m="http://schemas.openxmlformats.org/officeDocument/2006/math" xmlns:v="urn:schemas-microsoft-com:vml" xmlns:wp14="http://schemas.microsoft.com/office/word/2010/wordprocessingDrawing" xmlns:wp="http://schemas.openxmlformats.org/drawingml/2006/wordprocessingDrawing" xmlns:w10="urn:schemas-microsoft-com:office:word" xmlns:w="http://schemas.openxmlformats.org/wordprocessingml/2006/main" xmlns:w14="http://schemas.microsoft.com/office/word/2010/wordml" xmlns:wpg="http://schemas.microsoft.com/office/word/2010/wordprocessingGroup" xmlns:wpi="http://schemas.microsoft.com/office/word/2010/wordprocessingInk" xmlns:wne="http://schemas.microsoft.com/office/word/2006/wordml" xmlns:wps="http://schemas.microsoft.com/office/word/2010/wordprocessingShape" mc:Ignorable="w14 wp14">
+<w:document xmlns:ve="http://schemas.openxmlformats.org/markup-compatibility/2006" xmlns:o="urn:schemas-microsoft-com:office:office" xmlns:r="http://schemas.openxmlformats.org/officeDocument/2006/relationships" xmlns:m="http://schemas.openxmlformats.org/officeDocument/2006/math" xmlns:v="urn:schemas-microsoft-com:vml" xmlns:wp="http://schemas.openxmlformats.org/drawingml/2006/wordprocessingDrawing" xmlns:w10="urn:schemas-microsoft-com:office:word" xmlns:w="http://schemas.openxmlformats.org/wordprocessingml/2006/main" xmlns:wne="http://schemas.microsoft.com/office/word/2006/wordml">
   <w:body>
     <w:p>
       <w:pPr>
@@ -26,26 +26,10 @@
         </w:numPr>
       </w:pPr>
       <w:r>
-        <w:t xml:space="preserve">Nails, hair, fragrance, and sale </w:t>
-      </w:r>
-      <w:proofErr w:type="spellStart"/>
-      <w:r>
-        <w:t>navs</w:t>
-      </w:r>
-      <w:proofErr w:type="spellEnd"/>
-      <w:r>
-        <w:t xml:space="preserve"> need items added to their dropdowns, links built for their top level cats/ dropdown sub cat links.</w:t>
-      </w:r>
-      <w:r>
-        <w:t xml:space="preserve"> **NEED LINK INFO FROM CLIENT</w:t>
-      </w:r>
-      <w:proofErr w:type="gramStart"/>
-      <w:r>
-        <w:t>.*</w:t>
-      </w:r>
-      <w:proofErr w:type="gramEnd"/>
-      <w:r>
-        <w:t>*</w:t>
+        <w:t>Nails, hair, fragrance, and sale navs need items added to their dropdowns, links built for their top level cats/ dropdown sub cat links.</w:t>
+      </w:r>
+      <w:r>
+        <w:t xml:space="preserve"> **NEED LINK INFO FROM CLIENT.**</w:t>
       </w:r>
     </w:p>
     <w:p>
@@ -82,21 +66,6 @@
     </w:p>
     <w:p>
       <w:pPr>
-        <w:rPr>
-          <w:b/>
-          <w:u w:val="single"/>
-        </w:rPr>
-      </w:pPr>
-      <w:r>
-        <w:rPr>
-          <w:b/>
-          <w:u w:val="single"/>
-        </w:rPr>
-        <w:t>Homepage:</w:t>
-      </w:r>
-    </w:p>
-    <w:p>
-      <w:pPr>
         <w:pStyle w:val="ListParagraph"/>
         <w:numPr>
           <w:ilvl w:val="0"/>
@@ -104,7 +73,19 @@
         </w:numPr>
       </w:pPr>
       <w:r>
-        <w:t>Carousel category sliders need to have items populated in them. **Client needs to perform**</w:t>
+        <w:t xml:space="preserve">Sidebar links: </w:t>
+      </w:r>
+      <w:r>
+        <w:t>New Items</w:t>
+      </w:r>
+      <w:r>
+        <w:t xml:space="preserve">, </w:t>
+      </w:r>
+      <w:r>
+        <w:t>Shop Suite7Beauty</w:t>
+      </w:r>
+      <w:r>
+        <w:t xml:space="preserve"> need links **NEED TO DISCUSS WITH CLIENT WHERE THESE NEED TO BE ATTACHED TO.**</w:t>
       </w:r>
     </w:p>
     <w:p>
@@ -116,25 +97,22 @@
         </w:numPr>
       </w:pPr>
       <w:r>
-        <w:t>Carousel Banner image sliders need final images and links attached to them **Client needs to provide images and where they should be linked to</w:t>
-      </w:r>
-      <w:r>
-        <w:t>**</w:t>
-      </w:r>
-    </w:p>
-    <w:p>
-      <w:pPr>
-        <w:rPr>
-          <w:b/>
-          <w:u w:val="single"/>
-        </w:rPr>
-      </w:pPr>
-      <w:r>
-        <w:rPr>
-          <w:b/>
-          <w:u w:val="single"/>
-        </w:rPr>
-        <w:t>Category page – top level category:</w:t>
+        <w:t xml:space="preserve">Order tracking link is not behaving properly. It loads the page but does not prompt the user to login if not logged in, resulting in a blank page. </w:t>
+      </w:r>
+    </w:p>
+    <w:p>
+      <w:pPr>
+        <w:rPr>
+          <w:b/>
+          <w:u w:val="single"/>
+        </w:rPr>
+      </w:pPr>
+      <w:r>
+        <w:rPr>
+          <w:b/>
+          <w:u w:val="single"/>
+        </w:rPr>
+        <w:t>Homepage:</w:t>
       </w:r>
     </w:p>
     <w:p>
@@ -146,33 +124,7 @@
         </w:numPr>
       </w:pPr>
       <w:r>
-        <w:t xml:space="preserve">Previously viewed item is only displaying on the first page it comes up on. After this it breaks. Need to find solution to make it destroy on departs and re-populate on page </w:t>
-      </w:r>
-      <w:proofErr w:type="spellStart"/>
-      <w:r>
-        <w:t>inits</w:t>
-      </w:r>
-      <w:proofErr w:type="spellEnd"/>
-      <w:r>
-        <w:t xml:space="preserve">. </w:t>
-      </w:r>
-      <w:r>
-        <w:t>**DISCUSS WITH JT TO FIND SOLUTION**</w:t>
-      </w:r>
-    </w:p>
-    <w:p>
-      <w:pPr>
-        <w:rPr>
-          <w:b/>
-          <w:u w:val="single"/>
-        </w:rPr>
-      </w:pPr>
-      <w:r>
-        <w:rPr>
-          <w:b/>
-          <w:u w:val="single"/>
-        </w:rPr>
-        <w:t>Category page – Sub cat level:</w:t>
+        <w:t>Carousel category sliders need to have items populated in them. **Client needs to perform**</w:t>
       </w:r>
     </w:p>
     <w:p>
@@ -184,31 +136,25 @@
         </w:numPr>
       </w:pPr>
       <w:r>
-        <w:t>Filtered search needs to be implemented entirely.**Will be built and added after deployment**</w:t>
-      </w:r>
-    </w:p>
-    <w:p>
-      <w:pPr>
-        <w:rPr>
-          <w:b/>
-          <w:u w:val="single"/>
-        </w:rPr>
-      </w:pPr>
-      <w:proofErr w:type="spellStart"/>
-      <w:r>
-        <w:rPr>
-          <w:b/>
-          <w:u w:val="single"/>
-        </w:rPr>
-        <w:t>Quickview</w:t>
-      </w:r>
-      <w:proofErr w:type="spellEnd"/>
-      <w:r>
-        <w:rPr>
-          <w:b/>
-          <w:u w:val="single"/>
-        </w:rPr>
-        <w:t>:</w:t>
+        <w:t>Carousel Banner image sliders need final images and links attached to them **Client needs to provide images and where they should be linked to</w:t>
+      </w:r>
+      <w:r>
+        <w:t>**</w:t>
+      </w:r>
+    </w:p>
+    <w:p>
+      <w:pPr>
+        <w:rPr>
+          <w:b/>
+          <w:u w:val="single"/>
+        </w:rPr>
+      </w:pPr>
+      <w:r>
+        <w:rPr>
+          <w:b/>
+          <w:u w:val="single"/>
+        </w:rPr>
+        <w:t>Category page – top level category:</w:t>
       </w:r>
     </w:p>
     <w:p>
@@ -220,22 +166,25 @@
         </w:numPr>
       </w:pPr>
       <w:r>
-        <w:t>Fix the massively jacked up page.</w:t>
-      </w:r>
-    </w:p>
-    <w:p>
-      <w:pPr>
-        <w:rPr>
-          <w:b/>
-          <w:u w:val="single"/>
-        </w:rPr>
-      </w:pPr>
-      <w:r>
-        <w:rPr>
-          <w:b/>
-          <w:u w:val="single"/>
-        </w:rPr>
-        <w:t>Product page:</w:t>
+        <w:t xml:space="preserve">Previously viewed item is only displaying on the first page it comes up on. After this it breaks. Need to find solution to make it destroy on departs and re-populate on page inits. </w:t>
+      </w:r>
+      <w:r>
+        <w:t>**DISCUSS WITH JT TO FIND SOLUTION**</w:t>
+      </w:r>
+    </w:p>
+    <w:p>
+      <w:pPr>
+        <w:rPr>
+          <w:b/>
+          <w:u w:val="single"/>
+        </w:rPr>
+      </w:pPr>
+      <w:r>
+        <w:rPr>
+          <w:b/>
+          <w:u w:val="single"/>
+        </w:rPr>
+        <w:t>Category page – Sub cat level:</w:t>
       </w:r>
     </w:p>
     <w:p>
@@ -247,36 +196,22 @@
         </w:numPr>
       </w:pPr>
       <w:r>
-        <w:t xml:space="preserve">Find out problem with elastic search not returning results on the product </w:t>
-      </w:r>
-      <w:proofErr w:type="gramStart"/>
-      <w:r>
-        <w:t>page(</w:t>
-      </w:r>
-      <w:proofErr w:type="gramEnd"/>
-      <w:r>
-        <w:t>tested using a tag with known products in it</w:t>
-      </w:r>
-      <w:r>
-        <w:t>)</w:t>
-      </w:r>
-      <w:r>
-        <w:t xml:space="preserve">. </w:t>
-      </w:r>
-    </w:p>
-    <w:p>
-      <w:pPr>
-        <w:rPr>
-          <w:b/>
-          <w:u w:val="single"/>
-        </w:rPr>
-      </w:pPr>
-      <w:r>
-        <w:rPr>
-          <w:b/>
-          <w:u w:val="single"/>
-        </w:rPr>
-        <w:t>Cart:</w:t>
+        <w:t>Filtered search needs to be implemented entirely.**Will be built and added after deployment**</w:t>
+      </w:r>
+    </w:p>
+    <w:p>
+      <w:pPr>
+        <w:rPr>
+          <w:b/>
+          <w:u w:val="single"/>
+        </w:rPr>
+      </w:pPr>
+      <w:r>
+        <w:rPr>
+          <w:b/>
+          <w:u w:val="single"/>
+        </w:rPr>
+        <w:t>Quickview:</w:t>
       </w:r>
     </w:p>
     <w:p>
@@ -288,40 +223,22 @@
         </w:numPr>
       </w:pPr>
       <w:r>
-        <w:t xml:space="preserve">Needs </w:t>
-      </w:r>
-      <w:proofErr w:type="gramStart"/>
-      <w:r>
-        <w:t>a</w:t>
-      </w:r>
-      <w:r>
-        <w:t>n</w:t>
-      </w:r>
-      <w:r>
-        <w:t xml:space="preserve"> </w:t>
-      </w:r>
-      <w:r>
-        <w:t xml:space="preserve"> add</w:t>
-      </w:r>
-      <w:proofErr w:type="gramEnd"/>
-      <w:r>
-        <w:t xml:space="preserve"> to </w:t>
-      </w:r>
-      <w:proofErr w:type="spellStart"/>
-      <w:r>
-        <w:t>wishlist</w:t>
-      </w:r>
-      <w:proofErr w:type="spellEnd"/>
-      <w:r>
-        <w:t xml:space="preserve"> function assigned to the button AND to have it display the message before adding that item to </w:t>
-      </w:r>
-      <w:proofErr w:type="spellStart"/>
-      <w:r>
-        <w:t>wishlist</w:t>
-      </w:r>
-      <w:proofErr w:type="spellEnd"/>
-      <w:r>
-        <w:t xml:space="preserve">. </w:t>
+        <w:t>Fix the massively jacked up page.</w:t>
+      </w:r>
+    </w:p>
+    <w:p>
+      <w:pPr>
+        <w:rPr>
+          <w:b/>
+          <w:u w:val="single"/>
+        </w:rPr>
+      </w:pPr>
+      <w:r>
+        <w:rPr>
+          <w:b/>
+          <w:u w:val="single"/>
+        </w:rPr>
+        <w:t>Product page:</w:t>
       </w:r>
     </w:p>
     <w:p>
@@ -333,7 +250,28 @@
         </w:numPr>
       </w:pPr>
       <w:r>
-        <w:t>Need to replace placeholder text.**Needed by the client**</w:t>
+        <w:t>Find out problem with elastic search not returning results on the product page(tested using a tag with known products in it</w:t>
+      </w:r>
+      <w:r>
+        <w:t>)</w:t>
+      </w:r>
+      <w:r>
+        <w:t xml:space="preserve">. </w:t>
+      </w:r>
+    </w:p>
+    <w:p>
+      <w:pPr>
+        <w:rPr>
+          <w:b/>
+          <w:u w:val="single"/>
+        </w:rPr>
+      </w:pPr>
+      <w:r>
+        <w:rPr>
+          <w:b/>
+          <w:u w:val="single"/>
+        </w:rPr>
+        <w:t>Cart:</w:t>
       </w:r>
     </w:p>
     <w:p>
@@ -345,22 +283,16 @@
         </w:numPr>
       </w:pPr>
       <w:r>
-        <w:t xml:space="preserve">Fix new button added to the cart product item list. </w:t>
-      </w:r>
-    </w:p>
-    <w:p>
-      <w:pPr>
-        <w:rPr>
-          <w:b/>
-          <w:u w:val="single"/>
-        </w:rPr>
-      </w:pPr>
-      <w:r>
-        <w:rPr>
-          <w:b/>
-          <w:u w:val="single"/>
-        </w:rPr>
-        <w:t>Checkout:</w:t>
+        <w:t>Needs a</w:t>
+      </w:r>
+      <w:r>
+        <w:t>n</w:t>
+      </w:r>
+      <w:r>
+        <w:t xml:space="preserve"> </w:t>
+      </w:r>
+      <w:r>
+        <w:t xml:space="preserve"> add to wishlist function assigned to the button AND to have it display the message before adding that item to wishlist. </w:t>
       </w:r>
     </w:p>
     <w:p>
@@ -372,6 +304,46 @@
         </w:numPr>
       </w:pPr>
       <w:r>
+        <w:t>Need to replace placeholder text.**Needed by the client**</w:t>
+      </w:r>
+    </w:p>
+    <w:p>
+      <w:pPr>
+        <w:pStyle w:val="ListParagraph"/>
+        <w:numPr>
+          <w:ilvl w:val="0"/>
+          <w:numId w:val="2"/>
+        </w:numPr>
+      </w:pPr>
+      <w:r>
+        <w:t xml:space="preserve">Fix new button added to the cart product item list. </w:t>
+      </w:r>
+    </w:p>
+    <w:p>
+      <w:pPr>
+        <w:rPr>
+          <w:b/>
+          <w:u w:val="single"/>
+        </w:rPr>
+      </w:pPr>
+      <w:r>
+        <w:rPr>
+          <w:b/>
+          <w:u w:val="single"/>
+        </w:rPr>
+        <w:t>Checkout:</w:t>
+      </w:r>
+    </w:p>
+    <w:p>
+      <w:pPr>
+        <w:pStyle w:val="ListParagraph"/>
+        <w:numPr>
+          <w:ilvl w:val="0"/>
+          <w:numId w:val="2"/>
+        </w:numPr>
+      </w:pPr>
+      <w:r>
+        <w:lastRenderedPageBreak/>
         <w:t>Make sure she likes the new checkout page design.</w:t>
       </w:r>
     </w:p>
@@ -386,7 +358,7 @@
 </file>
 
 <file path=word/numbering.xml><?xml version="1.0" encoding="utf-8"?>
-<w:numbering xmlns:wpc="http://schemas.microsoft.com/office/word/2010/wordprocessingCanvas" xmlns:mc="http://schemas.openxmlformats.org/markup-compatibility/2006" xmlns:o="urn:schemas-microsoft-com:office:office" xmlns:r="http://schemas.openxmlformats.org/officeDocument/2006/relationships" xmlns:m="http://schemas.openxmlformats.org/officeDocument/2006/math" xmlns:v="urn:schemas-microsoft-com:vml" xmlns:wp14="http://schemas.microsoft.com/office/word/2010/wordprocessingDrawing" xmlns:wp="http://schemas.openxmlformats.org/drawingml/2006/wordprocessingDrawing" xmlns:w10="urn:schemas-microsoft-com:office:word" xmlns:w="http://schemas.openxmlformats.org/wordprocessingml/2006/main" xmlns:w14="http://schemas.microsoft.com/office/word/2010/wordml" xmlns:wpg="http://schemas.microsoft.com/office/word/2010/wordprocessingGroup" xmlns:wpi="http://schemas.microsoft.com/office/word/2010/wordprocessingInk" xmlns:wne="http://schemas.microsoft.com/office/word/2006/wordml" xmlns:wps="http://schemas.microsoft.com/office/word/2010/wordprocessingShape" mc:Ignorable="w14 wp14">
+<w:numbering xmlns:ve="http://schemas.openxmlformats.org/markup-compatibility/2006" xmlns:o="urn:schemas-microsoft-com:office:office" xmlns:r="http://schemas.openxmlformats.org/officeDocument/2006/relationships" xmlns:m="http://schemas.openxmlformats.org/officeDocument/2006/math" xmlns:v="urn:schemas-microsoft-com:vml" xmlns:wp="http://schemas.openxmlformats.org/drawingml/2006/wordprocessingDrawing" xmlns:w10="urn:schemas-microsoft-com:office:word" xmlns:w="http://schemas.openxmlformats.org/wordprocessingml/2006/main" xmlns:wne="http://schemas.microsoft.com/office/word/2006/wordml">
   <w:abstractNum w:abstractNumId="0">
     <w:nsid w:val="08C47802"/>
     <w:multiLevelType w:val="hybridMultilevel"/>
@@ -737,7 +709,7 @@
 </file>
 
 <file path=word/styles.xml><?xml version="1.0" encoding="utf-8"?>
-<w:styles xmlns:mc="http://schemas.openxmlformats.org/markup-compatibility/2006" xmlns:r="http://schemas.openxmlformats.org/officeDocument/2006/relationships" xmlns:w="http://schemas.openxmlformats.org/wordprocessingml/2006/main" xmlns:w14="http://schemas.microsoft.com/office/word/2010/wordml" mc:Ignorable="w14">
+<w:styles xmlns:r="http://schemas.openxmlformats.org/officeDocument/2006/relationships" xmlns:w="http://schemas.openxmlformats.org/wordprocessingml/2006/main">
   <w:docDefaults>
     <w:rPrDefault>
       <w:rPr>
@@ -908,6 +880,7 @@
     <w:uiPriority w:val="99"/>
     <w:semiHidden/>
     <w:unhideWhenUsed/>
+    <w:qFormat/>
     <w:tblPr>
       <w:tblInd w:w="0" w:type="dxa"/>
       <w:tblCellMar>

</xml_diff>

<commit_message>
Implemented add to cart message instead of modal
</commit_message>
<xml_diff>
--- a/development/build notes.docx
+++ b/development/build notes.docx
@@ -26,7 +26,15 @@
         </w:numPr>
       </w:pPr>
       <w:r>
-        <w:t>Nails, hair, fragrance, and sale navs need items added to their dropdowns, links built for their top level cats/ dropdown sub cat links.</w:t>
+        <w:t xml:space="preserve">Nails, hair, fragrance, and sale </w:t>
+      </w:r>
+      <w:proofErr w:type="spellStart"/>
+      <w:r>
+        <w:t>navs</w:t>
+      </w:r>
+      <w:proofErr w:type="spellEnd"/>
+      <w:r>
+        <w:t xml:space="preserve"> need items added to their dropdowns, links built for their top level cats/ dropdown sub cat links.</w:t>
       </w:r>
       <w:r>
         <w:t xml:space="preserve"> **NEED LINK INFO FROM CLIENT.**</w:t>
@@ -166,7 +174,15 @@
         </w:numPr>
       </w:pPr>
       <w:r>
-        <w:t xml:space="preserve">Previously viewed item is only displaying on the first page it comes up on. After this it breaks. Need to find solution to make it destroy on departs and re-populate on page inits. </w:t>
+        <w:t xml:space="preserve">Previously viewed item is only displaying on the first page it comes up on. After this it breaks. Need to find solution to make it destroy on departs and re-populate on page </w:t>
+      </w:r>
+      <w:proofErr w:type="spellStart"/>
+      <w:r>
+        <w:t>inits</w:t>
+      </w:r>
+      <w:proofErr w:type="spellEnd"/>
+      <w:r>
+        <w:t xml:space="preserve">. </w:t>
       </w:r>
       <w:r>
         <w:t>**DISCUSS WITH JT TO FIND SOLUTION**</w:t>
@@ -206,12 +222,21 @@
           <w:u w:val="single"/>
         </w:rPr>
       </w:pPr>
-      <w:r>
-        <w:rPr>
-          <w:b/>
-          <w:u w:val="single"/>
-        </w:rPr>
-        <w:t>Quickview:</w:t>
+      <w:proofErr w:type="spellStart"/>
+      <w:r>
+        <w:rPr>
+          <w:b/>
+          <w:u w:val="single"/>
+        </w:rPr>
+        <w:t>Quickview</w:t>
+      </w:r>
+      <w:proofErr w:type="spellEnd"/>
+      <w:r>
+        <w:rPr>
+          <w:b/>
+          <w:u w:val="single"/>
+        </w:rPr>
+        <w:t>:</w:t>
       </w:r>
     </w:p>
     <w:p>
@@ -292,7 +317,23 @@
         <w:t xml:space="preserve"> </w:t>
       </w:r>
       <w:r>
-        <w:t xml:space="preserve"> add to wishlist function assigned to the button AND to have it display the message before adding that item to wishlist. </w:t>
+        <w:t xml:space="preserve"> add to </w:t>
+      </w:r>
+      <w:proofErr w:type="spellStart"/>
+      <w:r>
+        <w:t>wishlist</w:t>
+      </w:r>
+      <w:proofErr w:type="spellEnd"/>
+      <w:r>
+        <w:t xml:space="preserve"> function assigned to the button AND to have it display the message before adding that item to </w:t>
+      </w:r>
+      <w:proofErr w:type="spellStart"/>
+      <w:r>
+        <w:t>wishlist</w:t>
+      </w:r>
+      <w:proofErr w:type="spellEnd"/>
+      <w:r>
+        <w:t xml:space="preserve">. </w:t>
       </w:r>
     </w:p>
     <w:p>

</xml_diff>

<commit_message>
Corrected product page typos/wrong syntax
</commit_message>
<xml_diff>
--- a/development/build notes.docx
+++ b/development/build notes.docx
@@ -291,12 +291,21 @@
           <w:u w:val="single"/>
         </w:rPr>
       </w:pPr>
-      <w:r>
-        <w:rPr>
-          <w:b/>
-          <w:u w:val="single"/>
-        </w:rPr>
-        <w:t>Cart:</w:t>
+      <w:proofErr w:type="spellStart"/>
+      <w:r>
+        <w:rPr>
+          <w:b/>
+          <w:u w:val="single"/>
+        </w:rPr>
+        <w:t>Cart</w:t>
+      </w:r>
+      <w:proofErr w:type="spellEnd"/>
+      <w:r>
+        <w:rPr>
+          <w:b/>
+          <w:u w:val="single"/>
+        </w:rPr>
+        <w:t>:</w:t>
       </w:r>
     </w:p>
     <w:p>
@@ -308,84 +317,7 @@
         </w:numPr>
       </w:pPr>
       <w:r>
-        <w:t>Needs a</w:t>
-      </w:r>
-      <w:r>
-        <w:t>n</w:t>
-      </w:r>
-      <w:r>
-        <w:t xml:space="preserve"> </w:t>
-      </w:r>
-      <w:r>
-        <w:t xml:space="preserve"> add to </w:t>
-      </w:r>
-      <w:proofErr w:type="spellStart"/>
-      <w:r>
-        <w:t>wishlist</w:t>
-      </w:r>
-      <w:proofErr w:type="spellEnd"/>
-      <w:r>
-        <w:t xml:space="preserve"> function assigned to the button AND to have it display the message before adding that item to </w:t>
-      </w:r>
-      <w:proofErr w:type="spellStart"/>
-      <w:r>
-        <w:t>wishlist</w:t>
-      </w:r>
-      <w:proofErr w:type="spellEnd"/>
-      <w:r>
-        <w:t xml:space="preserve">. </w:t>
-      </w:r>
-    </w:p>
-    <w:p>
-      <w:pPr>
-        <w:pStyle w:val="ListParagraph"/>
-        <w:numPr>
-          <w:ilvl w:val="0"/>
-          <w:numId w:val="2"/>
-        </w:numPr>
-      </w:pPr>
-      <w:r>
         <w:t>Need to replace placeholder text.**Needed by the client**</w:t>
-      </w:r>
-    </w:p>
-    <w:p>
-      <w:pPr>
-        <w:pStyle w:val="ListParagraph"/>
-        <w:numPr>
-          <w:ilvl w:val="0"/>
-          <w:numId w:val="2"/>
-        </w:numPr>
-      </w:pPr>
-      <w:r>
-        <w:t xml:space="preserve">Fix new button added to the cart product item list. </w:t>
-      </w:r>
-    </w:p>
-    <w:p>
-      <w:pPr>
-        <w:rPr>
-          <w:b/>
-          <w:u w:val="single"/>
-        </w:rPr>
-      </w:pPr>
-      <w:r>
-        <w:rPr>
-          <w:b/>
-          <w:u w:val="single"/>
-        </w:rPr>
-        <w:t>Checkout:</w:t>
-      </w:r>
-    </w:p>
-    <w:p>
-      <w:pPr>
-        <w:pStyle w:val="ListParagraph"/>
-        <w:numPr>
-          <w:ilvl w:val="0"/>
-          <w:numId w:val="2"/>
-        </w:numPr>
-      </w:pPr>
-      <w:r>
-        <w:lastRenderedPageBreak/>
-        <w:t>Make sure she likes the new checkout page design.</w:t>
       </w:r>
     </w:p>
     <w:sectPr>

</xml_diff>

<commit_message>
made several cosmetic fixes.
</commit_message>
<xml_diff>
--- a/development/build notes.docx
+++ b/development/build notes.docx
@@ -26,18 +26,22 @@
         </w:numPr>
       </w:pPr>
       <w:r>
-        <w:t xml:space="preserve">Nails, hair, fragrance, and sale </w:t>
-      </w:r>
-      <w:proofErr w:type="spellStart"/>
-      <w:r>
-        <w:t>navs</w:t>
-      </w:r>
-      <w:proofErr w:type="spellEnd"/>
-      <w:r>
-        <w:t xml:space="preserve"> need items added to their dropdowns, links built for their top level cats/ dropdown sub cat links.</w:t>
+        <w:t>Nails, hair, fragrance, and sale navs need items added to their dropdowns, links built for their top level cats/ dropdown sub cat links.</w:t>
       </w:r>
       <w:r>
         <w:t xml:space="preserve"> **NEED LINK INFO FROM CLIENT.**</w:t>
+      </w:r>
+    </w:p>
+    <w:p>
+      <w:pPr>
+        <w:pStyle w:val="ListParagraph"/>
+        <w:numPr>
+          <w:ilvl w:val="0"/>
+          <w:numId w:val="3"/>
+        </w:numPr>
+      </w:pPr>
+      <w:r>
+        <w:t>Add a announcement banner bar directly below the header nav categories.</w:t>
       </w:r>
     </w:p>
     <w:p>
@@ -174,15 +178,7 @@
         </w:numPr>
       </w:pPr>
       <w:r>
-        <w:t xml:space="preserve">Previously viewed item is only displaying on the first page it comes up on. After this it breaks. Need to find solution to make it destroy on departs and re-populate on page </w:t>
-      </w:r>
-      <w:proofErr w:type="spellStart"/>
-      <w:r>
-        <w:t>inits</w:t>
-      </w:r>
-      <w:proofErr w:type="spellEnd"/>
-      <w:r>
-        <w:t xml:space="preserve">. </w:t>
+        <w:t xml:space="preserve">Previously viewed item is only displaying on the first page it comes up on. After this it breaks. Need to find solution to make it destroy on departs and re-populate on page inits. </w:t>
       </w:r>
       <w:r>
         <w:t>**DISCUSS WITH JT TO FIND SOLUTION**</w:t>
@@ -222,21 +218,12 @@
           <w:u w:val="single"/>
         </w:rPr>
       </w:pPr>
-      <w:proofErr w:type="spellStart"/>
-      <w:r>
-        <w:rPr>
-          <w:b/>
-          <w:u w:val="single"/>
-        </w:rPr>
-        <w:t>Quickview</w:t>
-      </w:r>
-      <w:proofErr w:type="spellEnd"/>
-      <w:r>
-        <w:rPr>
-          <w:b/>
-          <w:u w:val="single"/>
-        </w:rPr>
-        <w:t>:</w:t>
+      <w:r>
+        <w:rPr>
+          <w:b/>
+          <w:u w:val="single"/>
+        </w:rPr>
+        <w:t>Quickview:</w:t>
       </w:r>
     </w:p>
     <w:p>
@@ -286,30 +273,6 @@
     </w:p>
     <w:p>
       <w:pPr>
-        <w:rPr>
-          <w:b/>
-          <w:u w:val="single"/>
-        </w:rPr>
-      </w:pPr>
-      <w:proofErr w:type="spellStart"/>
-      <w:r>
-        <w:rPr>
-          <w:b/>
-          <w:u w:val="single"/>
-        </w:rPr>
-        <w:t>Cart</w:t>
-      </w:r>
-      <w:proofErr w:type="spellEnd"/>
-      <w:r>
-        <w:rPr>
-          <w:b/>
-          <w:u w:val="single"/>
-        </w:rPr>
-        <w:t>:</w:t>
-      </w:r>
-    </w:p>
-    <w:p>
-      <w:pPr>
         <w:pStyle w:val="ListParagraph"/>
         <w:numPr>
           <w:ilvl w:val="0"/>
@@ -317,7 +280,98 @@
         </w:numPr>
       </w:pPr>
       <w:r>
+        <w:t>Talk to JT about implementing the image enlargement feature in the fashion section instead of the current product imaging/zooming system.</w:t>
+      </w:r>
+    </w:p>
+    <w:p>
+      <w:pPr>
+        <w:rPr>
+          <w:b/>
+          <w:u w:val="single"/>
+        </w:rPr>
+      </w:pPr>
+      <w:r>
+        <w:rPr>
+          <w:b/>
+          <w:u w:val="single"/>
+        </w:rPr>
+        <w:t>Cart:</w:t>
+      </w:r>
+    </w:p>
+    <w:p>
+      <w:pPr>
+        <w:pStyle w:val="ListParagraph"/>
+        <w:numPr>
+          <w:ilvl w:val="0"/>
+          <w:numId w:val="2"/>
+        </w:numPr>
+      </w:pPr>
+      <w:r>
         <w:t>Need to replace placeholder text.**Needed by the client**</w:t>
+      </w:r>
+    </w:p>
+    <w:p>
+      <w:pPr>
+        <w:rPr>
+          <w:b/>
+          <w:u w:val="single"/>
+        </w:rPr>
+      </w:pPr>
+      <w:r>
+        <w:rPr>
+          <w:b/>
+          <w:u w:val="single"/>
+        </w:rPr>
+        <w:t>Checkout page:</w:t>
+      </w:r>
+    </w:p>
+    <w:p>
+      <w:pPr>
+        <w:pStyle w:val="ListParagraph"/>
+        <w:numPr>
+          <w:ilvl w:val="0"/>
+          <w:numId w:val="2"/>
+        </w:numPr>
+      </w:pPr>
+      <w:r>
+        <w:lastRenderedPageBreak/>
+        <w:t>Content for the shipping pop-up (custom function) would like to be data bound to a custom flex field so she can modify it in the admin UI. **CONSULT MICHAEL ON IF AND HOW THIS IS POSSIBLE TO DO**</w:t>
+      </w:r>
+    </w:p>
+    <w:p>
+      <w:pPr>
+        <w:pStyle w:val="ListParagraph"/>
+        <w:numPr>
+          <w:ilvl w:val="0"/>
+          <w:numId w:val="2"/>
+        </w:numPr>
+      </w:pPr>
+      <w:r>
+        <w:t>Function that controls whether to throw the international shipping warning or not needs to follow the format:</w:t>
+      </w:r>
+    </w:p>
+    <w:p>
+      <w:pPr>
+        <w:pStyle w:val="ListParagraph"/>
+        <w:numPr>
+          <w:ilvl w:val="1"/>
+          <w:numId w:val="2"/>
+        </w:numPr>
+      </w:pPr>
+      <w:r>
+        <w:t>If ship to billing address is selected: Check the billing address country selector.</w:t>
+      </w:r>
+    </w:p>
+    <w:p>
+      <w:pPr>
+        <w:pStyle w:val="ListParagraph"/>
+        <w:numPr>
+          <w:ilvl w:val="1"/>
+          <w:numId w:val="2"/>
+        </w:numPr>
+      </w:pPr>
+      <w:r>
+        <w:t>If ship to billing address is not selected: Check the shipping address country selector.</w:t>
       </w:r>
     </w:p>
     <w:sectPr>
@@ -347,7 +401,7 @@
         <w:rFonts w:ascii="Calibri" w:eastAsiaTheme="minorHAnsi" w:hAnsi="Calibri" w:cstheme="minorBidi" w:hint="default"/>
       </w:rPr>
     </w:lvl>
-    <w:lvl w:ilvl="1" w:tplc="04090003" w:tentative="1">
+    <w:lvl w:ilvl="1" w:tplc="04090003">
       <w:start w:val="1"/>
       <w:numFmt w:val="bullet"/>
       <w:lvlText w:val="o"/>

</xml_diff>

<commit_message>
COrected broken links in footer
</commit_message>
<xml_diff>
--- a/development/build notes.docx
+++ b/development/build notes.docx
@@ -231,6 +231,18 @@
     </w:p>
     <w:p>
       <w:pPr>
+        <w:pStyle w:val="ListParagraph"/>
+        <w:numPr>
+          <w:ilvl w:val="0"/>
+          <w:numId w:val="2"/>
+        </w:numPr>
+      </w:pPr>
+      <w:r>
+        <w:t xml:space="preserve">Some products are being removed with an error in the box, stating the item no longer exists. Find out why it is doing this and fix it. </w:t>
+      </w:r>
+    </w:p>
+    <w:p>
+      <w:pPr>
         <w:rPr>
           <w:b/>
           <w:u w:val="single"/>
@@ -307,6 +319,7 @@
         </w:numPr>
       </w:pPr>
       <w:r>
+        <w:lastRenderedPageBreak/>
         <w:t>Find out problem with elastic search not returning results on the product page(tested using a tag with known products in it</w:t>
       </w:r>
       <w:r>
@@ -328,7 +341,6 @@
         </w:numPr>
       </w:pPr>
       <w:r>
-        <w:lastRenderedPageBreak/>
         <w:t>Talk to JT about implementing the image enlargement feature in the fashion section instead of the current product imaging/zooming system.</w:t>
       </w:r>
       <w:r>

</xml_diff>

<commit_message>
Corrected track orders error in company page
</commit_message>
<xml_diff>
--- a/development/build notes.docx
+++ b/development/build notes.docx
@@ -26,7 +26,15 @@
         </w:numPr>
       </w:pPr>
       <w:r>
-        <w:t>Nails, hair, fragrance, and sale navs need items added to their dropdowns, links built for their top level cats/ dropdown sub cat links.</w:t>
+        <w:t xml:space="preserve">Nails, hair, fragrance, and sale </w:t>
+      </w:r>
+      <w:proofErr w:type="spellStart"/>
+      <w:r>
+        <w:t>navs</w:t>
+      </w:r>
+      <w:proofErr w:type="spellEnd"/>
+      <w:r>
+        <w:t xml:space="preserve"> need items added to their dropdowns, links built for their top level cats/ dropdown sub cat links.</w:t>
       </w:r>
       <w:r>
         <w:t xml:space="preserve"> **NEED LINK INFO FROM CLIENT.**</w:t>
@@ -41,7 +49,15 @@
         </w:numPr>
       </w:pPr>
       <w:r>
-        <w:t>Add a announcement banner bar directly below the header nav categories.</w:t>
+        <w:t xml:space="preserve">Add a announcement banner bar directly below the header </w:t>
+      </w:r>
+      <w:proofErr w:type="spellStart"/>
+      <w:r>
+        <w:t>nav</w:t>
+      </w:r>
+      <w:proofErr w:type="spellEnd"/>
+      <w:r>
+        <w:t xml:space="preserve"> categories.</w:t>
       </w:r>
     </w:p>
     <w:p>
@@ -57,18 +73,6 @@
           <w:u w:val="single"/>
         </w:rPr>
         <w:t>Footer:</w:t>
-      </w:r>
-    </w:p>
-    <w:p>
-      <w:pPr>
-        <w:pStyle w:val="ListParagraph"/>
-        <w:numPr>
-          <w:ilvl w:val="0"/>
-          <w:numId w:val="3"/>
-        </w:numPr>
-      </w:pPr>
-      <w:r>
-        <w:t>Update footer links to work correctly.</w:t>
       </w:r>
     </w:p>
     <w:p>
@@ -129,18 +133,6 @@
     </w:p>
     <w:p>
       <w:pPr>
-        <w:pStyle w:val="ListParagraph"/>
-        <w:numPr>
-          <w:ilvl w:val="0"/>
-          <w:numId w:val="2"/>
-        </w:numPr>
-      </w:pPr>
-      <w:r>
-        <w:t xml:space="preserve">Order tracking link is not behaving properly. It loads the page but does not prompt the user to login if not logged in, resulting in a blank page. </w:t>
-      </w:r>
-    </w:p>
-    <w:p>
-      <w:pPr>
         <w:rPr>
           <w:b/>
           <w:u w:val="single"/>
@@ -205,7 +197,15 @@
         </w:numPr>
       </w:pPr>
       <w:r>
-        <w:t xml:space="preserve">Previously viewed item is only displaying on the first page it comes up on. After this it breaks. Need to find solution to make it destroy on departs and re-populate on page inits. </w:t>
+        <w:t xml:space="preserve">Previously viewed item is only displaying on the first page it comes up on. After this it breaks. Need to find solution to make it destroy on departs and re-populate on page </w:t>
+      </w:r>
+      <w:proofErr w:type="spellStart"/>
+      <w:r>
+        <w:t>inits</w:t>
+      </w:r>
+      <w:proofErr w:type="spellEnd"/>
+      <w:r>
+        <w:t xml:space="preserve">. </w:t>
       </w:r>
       <w:r>
         <w:t>**DISCUSS WITH JT TO FIND SOLUTION</w:t>
@@ -240,6 +240,9 @@
       <w:r>
         <w:t xml:space="preserve">Some products are being removed with an error in the box, stating the item no longer exists. Find out why it is doing this and fix it. </w:t>
       </w:r>
+      <w:r>
+        <w:t>**SHOW TO MICHAEL TO GET AN ANALYSIS ON CAUSE**</w:t>
+      </w:r>
     </w:p>
     <w:p>
       <w:pPr>
@@ -275,12 +278,21 @@
           <w:u w:val="single"/>
         </w:rPr>
       </w:pPr>
-      <w:r>
-        <w:rPr>
-          <w:b/>
-          <w:u w:val="single"/>
-        </w:rPr>
-        <w:t>Quickview:</w:t>
+      <w:proofErr w:type="spellStart"/>
+      <w:r>
+        <w:rPr>
+          <w:b/>
+          <w:u w:val="single"/>
+        </w:rPr>
+        <w:t>Quickview</w:t>
+      </w:r>
+      <w:proofErr w:type="spellEnd"/>
+      <w:r>
+        <w:rPr>
+          <w:b/>
+          <w:u w:val="single"/>
+        </w:rPr>
+        <w:t>:</w:t>
       </w:r>
     </w:p>
     <w:p>
@@ -319,47 +331,56 @@
         </w:numPr>
       </w:pPr>
       <w:r>
+        <w:t>Find out problem with elastic search not returning results on the product page(tested using a tag with known products in it</w:t>
+      </w:r>
+      <w:r>
+        <w:t>)</w:t>
+      </w:r>
+      <w:r>
+        <w:t xml:space="preserve">. </w:t>
+      </w:r>
+      <w:r>
+        <w:t>**CONSULT MICHAEL ON WHY THIS IS NOT WORKING CORRECTLY**</w:t>
+      </w:r>
+    </w:p>
+    <w:p>
+      <w:pPr>
+        <w:pStyle w:val="ListParagraph"/>
+        <w:numPr>
+          <w:ilvl w:val="0"/>
+          <w:numId w:val="2"/>
+        </w:numPr>
+      </w:pPr>
+      <w:r>
+        <w:t>Talk to JT about implementing the image enlargement feature in the fashion section instead of the current product imaging/zooming system.</w:t>
+      </w:r>
+      <w:r>
+        <w:t xml:space="preserve"> **TALK TO JT**</w:t>
+      </w:r>
+    </w:p>
+    <w:p>
+      <w:pPr>
+        <w:rPr>
+          <w:b/>
+          <w:u w:val="single"/>
+        </w:rPr>
+      </w:pPr>
+      <w:proofErr w:type="spellStart"/>
+      <w:r>
+        <w:rPr>
+          <w:b/>
+          <w:u w:val="single"/>
+        </w:rPr>
         <w:lastRenderedPageBreak/>
-        <w:t>Find out problem with elastic search not returning results on the product page(tested using a tag with known products in it</w:t>
-      </w:r>
-      <w:r>
-        <w:t>)</w:t>
-      </w:r>
-      <w:r>
-        <w:t xml:space="preserve">. </w:t>
-      </w:r>
-      <w:r>
-        <w:t>**CONSULT MICHAEL ON WHY THIS IS NOT WORKING CORRECTLY**</w:t>
-      </w:r>
-    </w:p>
-    <w:p>
-      <w:pPr>
-        <w:pStyle w:val="ListParagraph"/>
-        <w:numPr>
-          <w:ilvl w:val="0"/>
-          <w:numId w:val="2"/>
-        </w:numPr>
-      </w:pPr>
-      <w:r>
-        <w:t>Talk to JT about implementing the image enlargement feature in the fashion section instead of the current product imaging/zooming system.</w:t>
-      </w:r>
-      <w:r>
-        <w:t xml:space="preserve"> **TALK TO JT**</w:t>
-      </w:r>
-    </w:p>
-    <w:p>
-      <w:pPr>
-        <w:rPr>
-          <w:b/>
-          <w:u w:val="single"/>
-        </w:rPr>
-      </w:pPr>
-      <w:r>
-        <w:rPr>
-          <w:b/>
-          <w:u w:val="single"/>
-        </w:rPr>
-        <w:t>Cart:</w:t>
+        <w:t>Cart</w:t>
+      </w:r>
+      <w:proofErr w:type="spellEnd"/>
+      <w:r>
+        <w:rPr>
+          <w:b/>
+          <w:u w:val="single"/>
+        </w:rPr>
+        <w:t>:</w:t>
       </w:r>
     </w:p>
     <w:p>

</xml_diff>

<commit_message>
Corrected quickview template to match site scheme
</commit_message>
<xml_diff>
--- a/development/build notes.docx
+++ b/development/build notes.docx
@@ -1,6 +1,6 @@
 
 <file path=word/document.xml><?xml version="1.0" encoding="utf-8"?>
-<w:document xmlns:ve="http://schemas.openxmlformats.org/markup-compatibility/2006" xmlns:o="urn:schemas-microsoft-com:office:office" xmlns:r="http://schemas.openxmlformats.org/officeDocument/2006/relationships" xmlns:m="http://schemas.openxmlformats.org/officeDocument/2006/math" xmlns:v="urn:schemas-microsoft-com:vml" xmlns:wp="http://schemas.openxmlformats.org/drawingml/2006/wordprocessingDrawing" xmlns:w10="urn:schemas-microsoft-com:office:word" xmlns:w="http://schemas.openxmlformats.org/wordprocessingml/2006/main" xmlns:wne="http://schemas.microsoft.com/office/word/2006/wordml">
+<w:document xmlns:wpc="http://schemas.microsoft.com/office/word/2010/wordprocessingCanvas" xmlns:mc="http://schemas.openxmlformats.org/markup-compatibility/2006" xmlns:o="urn:schemas-microsoft-com:office:office" xmlns:r="http://schemas.openxmlformats.org/officeDocument/2006/relationships" xmlns:m="http://schemas.openxmlformats.org/officeDocument/2006/math" xmlns:v="urn:schemas-microsoft-com:vml" xmlns:wp14="http://schemas.microsoft.com/office/word/2010/wordprocessingDrawing" xmlns:wp="http://schemas.openxmlformats.org/drawingml/2006/wordprocessingDrawing" xmlns:w10="urn:schemas-microsoft-com:office:word" xmlns:w="http://schemas.openxmlformats.org/wordprocessingml/2006/main" xmlns:w14="http://schemas.microsoft.com/office/word/2010/wordml" xmlns:wpg="http://schemas.microsoft.com/office/word/2010/wordprocessingGroup" xmlns:wpi="http://schemas.microsoft.com/office/word/2010/wordprocessingInk" xmlns:wne="http://schemas.microsoft.com/office/word/2006/wordml" xmlns:wps="http://schemas.microsoft.com/office/word/2010/wordprocessingShape" mc:Ignorable="w14 wp14">
   <w:body>
     <w:p>
       <w:pPr>
@@ -37,7 +37,15 @@
         <w:t xml:space="preserve"> need items added to their dropdowns, links built for their top level cats/ dropdown sub cat links.</w:t>
       </w:r>
       <w:r>
-        <w:t xml:space="preserve"> **NEED LINK INFO FROM CLIENT.**</w:t>
+        <w:t xml:space="preserve"> **NEED LINK INFO FROM CLIENT</w:t>
+      </w:r>
+      <w:proofErr w:type="gramStart"/>
+      <w:r>
+        <w:t>.*</w:t>
+      </w:r>
+      <w:proofErr w:type="gramEnd"/>
+      <w:r>
+        <w:t>*</w:t>
       </w:r>
     </w:p>
     <w:p>
@@ -49,7 +57,13 @@
         </w:numPr>
       </w:pPr>
       <w:r>
-        <w:t xml:space="preserve">Add a announcement banner bar directly below the header </w:t>
+        <w:t>Add a</w:t>
+      </w:r>
+      <w:r>
+        <w:t>n</w:t>
+      </w:r>
+      <w:r>
+        <w:t xml:space="preserve"> announcement banner bar directly below the header </w:t>
       </w:r>
       <w:proofErr w:type="spellStart"/>
       <w:r>
@@ -59,6 +73,17 @@
       <w:r>
         <w:t xml:space="preserve"> categories.</w:t>
       </w:r>
+      <w:r>
+        <w:t xml:space="preserve"> **DONE. JUST NEEDS </w:t>
+      </w:r>
+      <w:proofErr w:type="gramStart"/>
+      <w:r>
+        <w:t>A  PLACEHOLDER</w:t>
+      </w:r>
+      <w:proofErr w:type="gramEnd"/>
+      <w:r>
+        <w:t xml:space="preserve"> IMAGE IN PLACE TO HOLD THE SPACE.**</w:t>
+      </w:r>
     </w:p>
     <w:p>
       <w:pPr>
@@ -81,213 +106,234 @@
           <w:b/>
           <w:u w:val="single"/>
         </w:rPr>
+      </w:pPr>
+      <w:r>
+        <w:rPr>
+          <w:b/>
+          <w:u w:val="single"/>
+        </w:rPr>
+        <w:t>Company page:</w:t>
+      </w:r>
+    </w:p>
+    <w:p>
+      <w:pPr>
+        <w:pStyle w:val="ListParagraph"/>
+        <w:numPr>
+          <w:ilvl w:val="0"/>
+          <w:numId w:val="2"/>
+        </w:numPr>
+      </w:pPr>
+      <w:r>
+        <w:t xml:space="preserve">Need to find out </w:t>
+      </w:r>
+      <w:r>
+        <w:t>where the flex fields are for her to update the company pages and if they need a specific format i.e. wiki</w:t>
+      </w:r>
+      <w:proofErr w:type="gramStart"/>
+      <w:r>
+        <w:t>.</w:t>
+      </w:r>
+      <w:r>
+        <w:t>*</w:t>
+      </w:r>
+      <w:proofErr w:type="gramEnd"/>
+      <w:r>
+        <w:t>*</w:t>
+      </w:r>
+      <w:r>
+        <w:t>ASK MICHAEL.</w:t>
+      </w:r>
+      <w:r>
+        <w:t>**</w:t>
+      </w:r>
+    </w:p>
+    <w:p>
+      <w:pPr>
+        <w:pStyle w:val="ListParagraph"/>
+        <w:numPr>
+          <w:ilvl w:val="0"/>
+          <w:numId w:val="2"/>
+        </w:numPr>
+      </w:pPr>
+      <w:r>
+        <w:t xml:space="preserve">Sidebar links: </w:t>
+      </w:r>
+      <w:r>
+        <w:t>New Items</w:t>
+      </w:r>
+      <w:r>
+        <w:t xml:space="preserve">, </w:t>
+      </w:r>
+      <w:r>
+        <w:t>Shop Suite7Beauty</w:t>
+      </w:r>
+      <w:r>
+        <w:t xml:space="preserve"> need links **NEED TO DISCUSS WITH CLIENT WHERE THESE NEED TO BE ATTACHED TO</w:t>
+      </w:r>
+      <w:proofErr w:type="gramStart"/>
+      <w:r>
+        <w:t>.*</w:t>
+      </w:r>
+      <w:proofErr w:type="gramEnd"/>
+      <w:r>
+        <w:t>*</w:t>
+      </w:r>
+    </w:p>
+    <w:p>
+      <w:pPr>
+        <w:rPr>
+          <w:b/>
+          <w:u w:val="single"/>
+        </w:rPr>
+      </w:pPr>
+      <w:r>
+        <w:rPr>
+          <w:b/>
+          <w:u w:val="single"/>
+        </w:rPr>
+        <w:t>Homepage:</w:t>
+      </w:r>
+    </w:p>
+    <w:p>
+      <w:pPr>
+        <w:pStyle w:val="ListParagraph"/>
+        <w:numPr>
+          <w:ilvl w:val="0"/>
+          <w:numId w:val="2"/>
+        </w:numPr>
+      </w:pPr>
+      <w:r>
+        <w:t>Carousel category sliders need to have items populated in them. **Client needs to perform**</w:t>
+      </w:r>
+    </w:p>
+    <w:p>
+      <w:pPr>
+        <w:pStyle w:val="ListParagraph"/>
+        <w:numPr>
+          <w:ilvl w:val="0"/>
+          <w:numId w:val="2"/>
+        </w:numPr>
+      </w:pPr>
+      <w:r>
+        <w:t>Carousel Banner image sliders need final images and links attached to them **Client needs to provide images and where they should be linked to</w:t>
+      </w:r>
+      <w:r>
+        <w:t>**</w:t>
+      </w:r>
+    </w:p>
+    <w:p>
+      <w:pPr>
+        <w:rPr>
+          <w:b/>
+          <w:u w:val="single"/>
+        </w:rPr>
+      </w:pPr>
+      <w:r>
+        <w:rPr>
+          <w:b/>
+          <w:u w:val="single"/>
+        </w:rPr>
+        <w:t>Category page – top level category:</w:t>
+      </w:r>
+    </w:p>
+    <w:p>
+      <w:pPr>
+        <w:pStyle w:val="ListParagraph"/>
+        <w:numPr>
+          <w:ilvl w:val="0"/>
+          <w:numId w:val="2"/>
+        </w:numPr>
+      </w:pPr>
+      <w:r>
+        <w:t xml:space="preserve">Previously viewed item is only displaying on the first page it comes up on. After this it breaks. Need to find solution to make it destroy on departs and re-populate on page </w:t>
+      </w:r>
+      <w:proofErr w:type="spellStart"/>
+      <w:r>
+        <w:t>inits</w:t>
+      </w:r>
+      <w:proofErr w:type="spellEnd"/>
+      <w:r>
+        <w:t xml:space="preserve">. </w:t>
+      </w:r>
+      <w:r>
+        <w:t>**DISCUSS WITH JT TO FIND SOLUTION</w:t>
+      </w:r>
+      <w:r>
+        <w:t xml:space="preserve">. POSSIBLE SOLUTION IS TO USE THE </w:t>
+      </w:r>
+      <w:proofErr w:type="gramStart"/>
+      <w:r>
+        <w:t>ANYCONTENT  TO</w:t>
+      </w:r>
+      <w:proofErr w:type="gramEnd"/>
+      <w:r>
+        <w:t xml:space="preserve"> SOMEHOW DISPLAY TIS ON EVERY CAT PAGE.</w:t>
+      </w:r>
+      <w:r>
+        <w:t>**</w:t>
+      </w:r>
+    </w:p>
+    <w:p>
+      <w:pPr>
+        <w:pStyle w:val="ListParagraph"/>
+        <w:numPr>
+          <w:ilvl w:val="0"/>
+          <w:numId w:val="2"/>
+        </w:numPr>
       </w:pPr>
       <w:bookmarkStart w:id="0" w:name="_GoBack"/>
       <w:bookmarkEnd w:id="0"/>
       <w:r>
-        <w:rPr>
-          <w:b/>
-          <w:u w:val="single"/>
-        </w:rPr>
-        <w:t>Company page:</w:t>
-      </w:r>
-    </w:p>
-    <w:p>
-      <w:pPr>
-        <w:pStyle w:val="ListParagraph"/>
-        <w:numPr>
-          <w:ilvl w:val="0"/>
-          <w:numId w:val="2"/>
-        </w:numPr>
-      </w:pPr>
-      <w:r>
-        <w:t>Need to find out if she wants to update the company pages from the admin UI or have them be static pages.</w:t>
-      </w:r>
-      <w:r>
-        <w:t>**NEEDS CLIENT INFORMATION**</w:t>
-      </w:r>
-    </w:p>
-    <w:p>
-      <w:pPr>
-        <w:pStyle w:val="ListParagraph"/>
-        <w:numPr>
-          <w:ilvl w:val="0"/>
-          <w:numId w:val="2"/>
-        </w:numPr>
-      </w:pPr>
-      <w:r>
-        <w:t xml:space="preserve">Sidebar links: </w:t>
-      </w:r>
-      <w:r>
-        <w:t>New Items</w:t>
-      </w:r>
-      <w:r>
-        <w:t xml:space="preserve">, </w:t>
-      </w:r>
-      <w:r>
-        <w:t>Shop Suite7Beauty</w:t>
-      </w:r>
-      <w:r>
-        <w:t xml:space="preserve"> need links **NEED TO DISCUSS WITH CLIENT WHERE THESE NEED TO BE ATTACHED TO.**</w:t>
-      </w:r>
-    </w:p>
-    <w:p>
-      <w:pPr>
-        <w:rPr>
-          <w:b/>
-          <w:u w:val="single"/>
-        </w:rPr>
-      </w:pPr>
-      <w:r>
-        <w:rPr>
-          <w:b/>
-          <w:u w:val="single"/>
-        </w:rPr>
-        <w:t>Homepage:</w:t>
-      </w:r>
-    </w:p>
-    <w:p>
-      <w:pPr>
-        <w:pStyle w:val="ListParagraph"/>
-        <w:numPr>
-          <w:ilvl w:val="0"/>
-          <w:numId w:val="2"/>
-        </w:numPr>
-      </w:pPr>
-      <w:r>
-        <w:t>Carousel category sliders need to have items populated in them. **Client needs to perform**</w:t>
-      </w:r>
-    </w:p>
-    <w:p>
-      <w:pPr>
-        <w:pStyle w:val="ListParagraph"/>
-        <w:numPr>
-          <w:ilvl w:val="0"/>
-          <w:numId w:val="2"/>
-        </w:numPr>
-      </w:pPr>
-      <w:r>
-        <w:t>Carousel Banner image sliders need final images and links attached to them **Client needs to provide images and where they should be linked to</w:t>
-      </w:r>
-      <w:r>
-        <w:t>**</w:t>
-      </w:r>
-    </w:p>
-    <w:p>
-      <w:pPr>
-        <w:rPr>
-          <w:b/>
-          <w:u w:val="single"/>
-        </w:rPr>
-      </w:pPr>
-      <w:r>
-        <w:rPr>
-          <w:b/>
-          <w:u w:val="single"/>
-        </w:rPr>
-        <w:t>Category page – top level category:</w:t>
-      </w:r>
-    </w:p>
-    <w:p>
-      <w:pPr>
-        <w:pStyle w:val="ListParagraph"/>
-        <w:numPr>
-          <w:ilvl w:val="0"/>
-          <w:numId w:val="2"/>
-        </w:numPr>
-      </w:pPr>
-      <w:r>
-        <w:t xml:space="preserve">Previously viewed item is only displaying on the first page it comes up on. After this it breaks. Need to find solution to make it destroy on departs and re-populate on page </w:t>
-      </w:r>
+        <w:t xml:space="preserve">Some products are being removed with an error in the box, stating the item no longer exists. Find out why it is doing this and fix it. </w:t>
+      </w:r>
+      <w:r>
+        <w:t>**SHOW TO MICHAEL TO GET AN ANALYSIS ON CAUSE**</w:t>
+      </w:r>
+    </w:p>
+    <w:p>
+      <w:pPr>
+        <w:rPr>
+          <w:b/>
+          <w:u w:val="single"/>
+        </w:rPr>
+      </w:pPr>
+      <w:r>
+        <w:rPr>
+          <w:b/>
+          <w:u w:val="single"/>
+        </w:rPr>
+        <w:t>Category page – Sub cat level:</w:t>
+      </w:r>
+    </w:p>
+    <w:p>
+      <w:pPr>
+        <w:pStyle w:val="ListParagraph"/>
+        <w:numPr>
+          <w:ilvl w:val="0"/>
+          <w:numId w:val="2"/>
+        </w:numPr>
+      </w:pPr>
+      <w:r>
+        <w:t>Filtered search needs to be implemented entirely.**Will be built and added after deployment**</w:t>
+      </w:r>
+    </w:p>
+    <w:p>
+      <w:pPr>
+        <w:rPr>
+          <w:b/>
+          <w:u w:val="single"/>
+        </w:rPr>
+      </w:pPr>
       <w:proofErr w:type="spellStart"/>
       <w:r>
-        <w:t>inits</w:t>
+        <w:rPr>
+          <w:b/>
+          <w:u w:val="single"/>
+        </w:rPr>
+        <w:t>Quickview</w:t>
       </w:r>
       <w:proofErr w:type="spellEnd"/>
       <w:r>
-        <w:t xml:space="preserve">. </w:t>
-      </w:r>
-      <w:r>
-        <w:t>**DISCUSS WITH JT TO FIND SOLUTION</w:t>
-      </w:r>
-      <w:r>
-        <w:t>. POSSIBLE SOLUTION IS TO USE THE ANYCONTENT  TO SOMEHOW DISPLAY TIS ON EVERY CAT PAGE.</w:t>
-      </w:r>
-      <w:r>
-        <w:t>**</w:t>
-      </w:r>
-    </w:p>
-    <w:p>
-      <w:pPr>
-        <w:pStyle w:val="ListParagraph"/>
-        <w:numPr>
-          <w:ilvl w:val="0"/>
-          <w:numId w:val="2"/>
-        </w:numPr>
-      </w:pPr>
-      <w:r>
-        <w:t>Bag it button not working.</w:t>
-      </w:r>
-    </w:p>
-    <w:p>
-      <w:pPr>
-        <w:pStyle w:val="ListParagraph"/>
-        <w:numPr>
-          <w:ilvl w:val="0"/>
-          <w:numId w:val="2"/>
-        </w:numPr>
-      </w:pPr>
-      <w:r>
-        <w:t xml:space="preserve">Some products are being removed with an error in the box, stating the item no longer exists. Find out why it is doing this and fix it. </w:t>
-      </w:r>
-      <w:r>
-        <w:t>**SHOW TO MICHAEL TO GET AN ANALYSIS ON CAUSE**</w:t>
-      </w:r>
-    </w:p>
-    <w:p>
-      <w:pPr>
-        <w:rPr>
-          <w:b/>
-          <w:u w:val="single"/>
-        </w:rPr>
-      </w:pPr>
-      <w:r>
-        <w:rPr>
-          <w:b/>
-          <w:u w:val="single"/>
-        </w:rPr>
-        <w:t>Category page – Sub cat level:</w:t>
-      </w:r>
-    </w:p>
-    <w:p>
-      <w:pPr>
-        <w:pStyle w:val="ListParagraph"/>
-        <w:numPr>
-          <w:ilvl w:val="0"/>
-          <w:numId w:val="2"/>
-        </w:numPr>
-      </w:pPr>
-      <w:r>
-        <w:t>Filtered search needs to be implemented entirely.**Will be built and added after deployment**</w:t>
-      </w:r>
-    </w:p>
-    <w:p>
-      <w:pPr>
-        <w:rPr>
-          <w:b/>
-          <w:u w:val="single"/>
-        </w:rPr>
-      </w:pPr>
-      <w:proofErr w:type="spellStart"/>
-      <w:r>
-        <w:rPr>
-          <w:b/>
-          <w:u w:val="single"/>
-        </w:rPr>
-        <w:t>Quickview</w:t>
-      </w:r>
-      <w:proofErr w:type="spellEnd"/>
-      <w:r>
         <w:rPr>
           <w:b/>
           <w:u w:val="single"/>
@@ -331,7 +377,15 @@
         </w:numPr>
       </w:pPr>
       <w:r>
-        <w:t>Find out problem with elastic search not returning results on the product page(tested using a tag with known products in it</w:t>
+        <w:t xml:space="preserve">Find out problem with elastic search not returning results on the product </w:t>
+      </w:r>
+      <w:proofErr w:type="gramStart"/>
+      <w:r>
+        <w:t>page(</w:t>
+      </w:r>
+      <w:proofErr w:type="gramEnd"/>
+      <w:r>
+        <w:t>tested using a tag with known products in it</w:t>
       </w:r>
       <w:r>
         <w:t>)</w:t>
@@ -511,7 +565,7 @@
 </file>
 
 <file path=word/numbering.xml><?xml version="1.0" encoding="utf-8"?>
-<w:numbering xmlns:ve="http://schemas.openxmlformats.org/markup-compatibility/2006" xmlns:o="urn:schemas-microsoft-com:office:office" xmlns:r="http://schemas.openxmlformats.org/officeDocument/2006/relationships" xmlns:m="http://schemas.openxmlformats.org/officeDocument/2006/math" xmlns:v="urn:schemas-microsoft-com:vml" xmlns:wp="http://schemas.openxmlformats.org/drawingml/2006/wordprocessingDrawing" xmlns:w10="urn:schemas-microsoft-com:office:word" xmlns:w="http://schemas.openxmlformats.org/wordprocessingml/2006/main" xmlns:wne="http://schemas.microsoft.com/office/word/2006/wordml">
+<w:numbering xmlns:wpc="http://schemas.microsoft.com/office/word/2010/wordprocessingCanvas" xmlns:mc="http://schemas.openxmlformats.org/markup-compatibility/2006" xmlns:o="urn:schemas-microsoft-com:office:office" xmlns:r="http://schemas.openxmlformats.org/officeDocument/2006/relationships" xmlns:m="http://schemas.openxmlformats.org/officeDocument/2006/math" xmlns:v="urn:schemas-microsoft-com:vml" xmlns:wp14="http://schemas.microsoft.com/office/word/2010/wordprocessingDrawing" xmlns:wp="http://schemas.openxmlformats.org/drawingml/2006/wordprocessingDrawing" xmlns:w10="urn:schemas-microsoft-com:office:word" xmlns:w="http://schemas.openxmlformats.org/wordprocessingml/2006/main" xmlns:w14="http://schemas.microsoft.com/office/word/2010/wordml" xmlns:wpg="http://schemas.microsoft.com/office/word/2010/wordprocessingGroup" xmlns:wpi="http://schemas.microsoft.com/office/word/2010/wordprocessingInk" xmlns:wne="http://schemas.microsoft.com/office/word/2006/wordml" xmlns:wps="http://schemas.microsoft.com/office/word/2010/wordprocessingShape" mc:Ignorable="w14 wp14">
   <w:abstractNum w:abstractNumId="0">
     <w:nsid w:val="08C47802"/>
     <w:multiLevelType w:val="hybridMultilevel"/>
@@ -862,7 +916,7 @@
 </file>
 
 <file path=word/styles.xml><?xml version="1.0" encoding="utf-8"?>
-<w:styles xmlns:r="http://schemas.openxmlformats.org/officeDocument/2006/relationships" xmlns:w="http://schemas.openxmlformats.org/wordprocessingml/2006/main">
+<w:styles xmlns:mc="http://schemas.openxmlformats.org/markup-compatibility/2006" xmlns:r="http://schemas.openxmlformats.org/officeDocument/2006/relationships" xmlns:w="http://schemas.openxmlformats.org/wordprocessingml/2006/main" xmlns:w14="http://schemas.microsoft.com/office/word/2010/wordml" mc:Ignorable="w14">
   <w:docDefaults>
     <w:rPrDefault>
       <w:rPr>
@@ -1033,7 +1087,6 @@
     <w:uiPriority w:val="99"/>
     <w:semiHidden/>
     <w:unhideWhenUsed/>
-    <w:qFormat/>
     <w:tblPr>
       <w:tblInd w:w="0" w:type="dxa"/>
       <w:tblCellMar>

</xml_diff>

<commit_message>
Added several requested features to checkout
</commit_message>
<xml_diff>
--- a/development/build notes.docx
+++ b/development/build notes.docx
@@ -26,26 +26,10 @@
         </w:numPr>
       </w:pPr>
       <w:r>
-        <w:t xml:space="preserve">Nails, hair, fragrance, and sale </w:t>
-      </w:r>
-      <w:proofErr w:type="spellStart"/>
-      <w:r>
-        <w:t>navs</w:t>
-      </w:r>
-      <w:proofErr w:type="spellEnd"/>
-      <w:r>
-        <w:t xml:space="preserve"> need items added to their dropdowns, links built for their top level cats/ dropdown sub cat links.</w:t>
-      </w:r>
-      <w:r>
-        <w:t xml:space="preserve"> **NEED LINK INFO FROM CLIENT</w:t>
-      </w:r>
-      <w:proofErr w:type="gramStart"/>
-      <w:r>
-        <w:t>.*</w:t>
-      </w:r>
-      <w:proofErr w:type="gramEnd"/>
-      <w:r>
-        <w:t>*</w:t>
+        <w:t>Nails, hair, fragrance, and sale navs need items added to their dropdowns, links built for their top level cats/ dropdown sub cat links.</w:t>
+      </w:r>
+      <w:r>
+        <w:t xml:space="preserve"> **NEED LINK INFO FROM CLIENT.**</w:t>
       </w:r>
     </w:p>
     <w:p>
@@ -63,26 +47,10 @@
         <w:t>n</w:t>
       </w:r>
       <w:r>
-        <w:t xml:space="preserve"> announcement banner bar directly below the header </w:t>
-      </w:r>
-      <w:proofErr w:type="spellStart"/>
-      <w:r>
-        <w:t>nav</w:t>
-      </w:r>
-      <w:proofErr w:type="spellEnd"/>
-      <w:r>
-        <w:t xml:space="preserve"> categories.</w:t>
-      </w:r>
-      <w:r>
-        <w:t xml:space="preserve"> **DONE. JUST NEEDS </w:t>
-      </w:r>
-      <w:proofErr w:type="gramStart"/>
-      <w:r>
-        <w:t>A  PLACEHOLDER</w:t>
-      </w:r>
-      <w:proofErr w:type="gramEnd"/>
-      <w:r>
-        <w:t xml:space="preserve"> IMAGE IN PLACE TO HOLD THE SPACE.**</w:t>
+        <w:t xml:space="preserve"> announcement banner bar directly below the header nav categories.</w:t>
+      </w:r>
+      <w:r>
+        <w:t xml:space="preserve"> **DONE. JUST NEEDS A  PLACEHOLDER IMAGE IN PLACE TO HOLD THE SPACE.**</w:t>
       </w:r>
     </w:p>
     <w:p>
@@ -127,18 +95,10 @@
         <w:t xml:space="preserve">Need to find out </w:t>
       </w:r>
       <w:r>
-        <w:t>where the flex fields are for her to update the company pages and if they need a specific format i.e. wiki</w:t>
-      </w:r>
-      <w:proofErr w:type="gramStart"/>
-      <w:r>
-        <w:t>.</w:t>
-      </w:r>
-      <w:r>
-        <w:t>*</w:t>
-      </w:r>
-      <w:proofErr w:type="gramEnd"/>
-      <w:r>
-        <w:t>*</w:t>
+        <w:t>where the flex fields are for her to update the company pages and if they need a specific format i.e. wiki.</w:t>
+      </w:r>
+      <w:r>
+        <w:t>**</w:t>
       </w:r>
       <w:r>
         <w:t>ASK MICHAEL.</w:t>
@@ -168,15 +128,7 @@
         <w:t>Shop Suite7Beauty</w:t>
       </w:r>
       <w:r>
-        <w:t xml:space="preserve"> need links **NEED TO DISCUSS WITH CLIENT WHERE THESE NEED TO BE ATTACHED TO</w:t>
-      </w:r>
-      <w:proofErr w:type="gramStart"/>
-      <w:r>
-        <w:t>.*</w:t>
-      </w:r>
-      <w:proofErr w:type="gramEnd"/>
-      <w:r>
-        <w:t>*</w:t>
+        <w:t xml:space="preserve"> need links **NEED TO DISCUSS WITH CLIENT WHERE THESE NEED TO BE ATTACHED TO.**</w:t>
       </w:r>
     </w:p>
     <w:p>
@@ -245,314 +197,248 @@
         </w:numPr>
       </w:pPr>
       <w:r>
-        <w:t xml:space="preserve">Previously viewed item is only displaying on the first page it comes up on. After this it breaks. Need to find solution to make it destroy on departs and re-populate on page </w:t>
-      </w:r>
-      <w:proofErr w:type="spellStart"/>
-      <w:r>
-        <w:t>inits</w:t>
-      </w:r>
-      <w:proofErr w:type="spellEnd"/>
+        <w:t>Remove carousels from page and replace with only the product list, set to infinite pagination so that product hiding can be utilized. Move the recently viewed items list to the footer(position to be determined).</w:t>
+      </w:r>
+    </w:p>
+    <w:p>
+      <w:pPr>
+        <w:pStyle w:val="ListParagraph"/>
+        <w:numPr>
+          <w:ilvl w:val="0"/>
+          <w:numId w:val="2"/>
+        </w:numPr>
+      </w:pPr>
+      <w:r>
+        <w:t xml:space="preserve">Some products are being removed with an error in the box, stating the item no longer exists. Find out why it is doing this and fix it. </w:t>
+      </w:r>
+      <w:r>
+        <w:t>**SHOW TO MICHAEL TO GET AN ANALYSIS ON CAUSE**</w:t>
+      </w:r>
+    </w:p>
+    <w:p>
+      <w:pPr>
+        <w:rPr>
+          <w:b/>
+          <w:u w:val="single"/>
+        </w:rPr>
+      </w:pPr>
+      <w:r>
+        <w:rPr>
+          <w:b/>
+          <w:u w:val="single"/>
+        </w:rPr>
+        <w:t>Category page – Sub cat level:</w:t>
+      </w:r>
+    </w:p>
+    <w:p>
+      <w:pPr>
+        <w:pStyle w:val="ListParagraph"/>
+        <w:numPr>
+          <w:ilvl w:val="0"/>
+          <w:numId w:val="2"/>
+        </w:numPr>
+      </w:pPr>
+      <w:r>
+        <w:t>Filtered search needs to be implemented entirely.**Will be built and added after deployment**</w:t>
+      </w:r>
+    </w:p>
+    <w:p>
+      <w:pPr>
+        <w:rPr>
+          <w:b/>
+          <w:u w:val="single"/>
+        </w:rPr>
+      </w:pPr>
+      <w:r>
+        <w:rPr>
+          <w:b/>
+          <w:u w:val="single"/>
+        </w:rPr>
+        <w:t>Quickview:</w:t>
+      </w:r>
+    </w:p>
+    <w:p>
+      <w:pPr>
+        <w:rPr>
+          <w:b/>
+          <w:u w:val="single"/>
+        </w:rPr>
+      </w:pPr>
+      <w:r>
+        <w:rPr>
+          <w:b/>
+          <w:u w:val="single"/>
+        </w:rPr>
+        <w:t>Product page:</w:t>
+      </w:r>
+    </w:p>
+    <w:p>
+      <w:pPr>
+        <w:pStyle w:val="ListParagraph"/>
+        <w:numPr>
+          <w:ilvl w:val="0"/>
+          <w:numId w:val="2"/>
+        </w:numPr>
+      </w:pPr>
+      <w:r>
+        <w:t>Find out problem with elastic search not returning results on the product page(tested using a tag with known products in it</w:t>
+      </w:r>
+      <w:r>
+        <w:t>)</w:t>
+      </w:r>
       <w:r>
         <w:t xml:space="preserve">. </w:t>
       </w:r>
       <w:r>
-        <w:t>**DISCUSS WITH JT TO FIND SOLUTION</w:t>
-      </w:r>
-      <w:r>
-        <w:t xml:space="preserve">. POSSIBLE SOLUTION IS TO USE THE </w:t>
-      </w:r>
-      <w:proofErr w:type="gramStart"/>
-      <w:r>
-        <w:t>ANYCONTENT  TO</w:t>
-      </w:r>
-      <w:proofErr w:type="gramEnd"/>
-      <w:r>
-        <w:t xml:space="preserve"> SOMEHOW DISPLAY TIS ON EVERY CAT PAGE.</w:t>
-      </w:r>
-      <w:r>
-        <w:t>**</w:t>
-      </w:r>
-    </w:p>
-    <w:p>
-      <w:pPr>
-        <w:pStyle w:val="ListParagraph"/>
-        <w:numPr>
-          <w:ilvl w:val="0"/>
-          <w:numId w:val="2"/>
-        </w:numPr>
-      </w:pPr>
+        <w:t>**CONSULT MICHAEL ON WHY THIS IS NOT WORKING CORRECTLY**</w:t>
+      </w:r>
+    </w:p>
+    <w:p>
+      <w:pPr>
+        <w:pStyle w:val="ListParagraph"/>
+        <w:numPr>
+          <w:ilvl w:val="0"/>
+          <w:numId w:val="2"/>
+        </w:numPr>
+      </w:pPr>
+      <w:r>
+        <w:t>Talk to JT about implementing the image enlargement feature in the fashion section instead of the current product imaging/zooming system.</w:t>
+      </w:r>
+      <w:r>
+        <w:t xml:space="preserve"> **TALK TO JT**</w:t>
+      </w:r>
+    </w:p>
+    <w:p>
+      <w:pPr>
+        <w:rPr>
+          <w:b/>
+          <w:u w:val="single"/>
+        </w:rPr>
+      </w:pPr>
+      <w:r>
+        <w:rPr>
+          <w:b/>
+          <w:u w:val="single"/>
+        </w:rPr>
+        <w:t>Cart:</w:t>
+      </w:r>
+    </w:p>
+    <w:p>
+      <w:pPr>
+        <w:pStyle w:val="ListParagraph"/>
+        <w:numPr>
+          <w:ilvl w:val="0"/>
+          <w:numId w:val="2"/>
+        </w:numPr>
+      </w:pPr>
+      <w:r>
+        <w:t>Need to replace placeholder text.**Needed by the client**</w:t>
+      </w:r>
+    </w:p>
+    <w:p>
+      <w:pPr>
+        <w:rPr>
+          <w:b/>
+          <w:u w:val="single"/>
+        </w:rPr>
+      </w:pPr>
+      <w:r>
+        <w:rPr>
+          <w:b/>
+          <w:u w:val="single"/>
+        </w:rPr>
+        <w:lastRenderedPageBreak/>
+        <w:t>Checkout page:</w:t>
+      </w:r>
+    </w:p>
+    <w:p>
+      <w:pPr>
+        <w:pStyle w:val="ListParagraph"/>
+        <w:numPr>
+          <w:ilvl w:val="0"/>
+          <w:numId w:val="2"/>
+        </w:numPr>
+      </w:pPr>
+      <w:r>
+        <w:t>Content for the shipping pop-up (custom function) would like to be data bound to a custom flex field so she can modify it in the admin UI. **CONSULT MICHAEL ON IF AND HOW THIS IS POSSIBLE TO DO**</w:t>
+      </w:r>
+    </w:p>
+    <w:p>
+      <w:pPr>
+        <w:pStyle w:val="ListParagraph"/>
+        <w:numPr>
+          <w:ilvl w:val="0"/>
+          <w:numId w:val="2"/>
+        </w:numPr>
+      </w:pPr>
+      <w:r>
+        <w:t>Function that controls whether to throw the international shipping warning or not needs to follow the format:</w:t>
+      </w:r>
+    </w:p>
+    <w:p>
+      <w:pPr>
+        <w:pStyle w:val="ListParagraph"/>
+        <w:numPr>
+          <w:ilvl w:val="1"/>
+          <w:numId w:val="2"/>
+        </w:numPr>
+      </w:pPr>
+      <w:r>
+        <w:t>If ship to billing address is selected: Check the billing address country selector.</w:t>
+      </w:r>
+    </w:p>
+    <w:p>
+      <w:pPr>
+        <w:pStyle w:val="ListParagraph"/>
+        <w:numPr>
+          <w:ilvl w:val="1"/>
+          <w:numId w:val="2"/>
+        </w:numPr>
+      </w:pPr>
+      <w:r>
+        <w:t>If ship to billing address is not selected: Check the shipping address country selector.</w:t>
+      </w:r>
+      <w:r>
+        <w:t>**CONSULT JT ON HOW TO JUST JQUERY TO USE THIS SELECTOR IN AS THE SPAN IS DIFFERENT FROM A NORMAL CHECK BOX**</w:t>
+      </w:r>
+    </w:p>
+    <w:p>
+      <w:pPr>
+        <w:pStyle w:val="ListParagraph"/>
+        <w:numPr>
+          <w:ilvl w:val="0"/>
+          <w:numId w:val="2"/>
+        </w:numPr>
+      </w:pPr>
+      <w:r>
+        <w:t>Remove the modal close x-out button from shipping warning modal **CONSULT JT OR MICHAEL ON HOW TO DO THIS**</w:t>
+      </w:r>
+    </w:p>
+    <w:p>
+      <w:pPr>
+        <w:pStyle w:val="ListParagraph"/>
+        <w:numPr>
+          <w:ilvl w:val="0"/>
+          <w:numId w:val="2"/>
+        </w:numPr>
+      </w:pPr>
+      <w:r>
+        <w:t>Add wire</w:t>
+      </w:r>
+      <w:r>
+        <w:t xml:space="preserve"> transfer</w:t>
+      </w:r>
+      <w:r>
+        <w:t xml:space="preserve"> fee pricing to price total.</w:t>
+      </w:r>
+      <w:r>
+        <w:t xml:space="preserve"> **TALK TO MICHAEL ABOUT IMPLEMENTING**</w:t>
+      </w:r>
+      <w:r>
+        <w:t xml:space="preserve"> </w:t>
+      </w:r>
       <w:bookmarkStart w:id="0" w:name="_GoBack"/>
       <w:bookmarkEnd w:id="0"/>
-      <w:r>
-        <w:t xml:space="preserve">Some products are being removed with an error in the box, stating the item no longer exists. Find out why it is doing this and fix it. </w:t>
-      </w:r>
-      <w:r>
-        <w:t>**SHOW TO MICHAEL TO GET AN ANALYSIS ON CAUSE**</w:t>
-      </w:r>
-    </w:p>
-    <w:p>
-      <w:pPr>
-        <w:rPr>
-          <w:b/>
-          <w:u w:val="single"/>
-        </w:rPr>
-      </w:pPr>
-      <w:r>
-        <w:rPr>
-          <w:b/>
-          <w:u w:val="single"/>
-        </w:rPr>
-        <w:t>Category page – Sub cat level:</w:t>
-      </w:r>
-    </w:p>
-    <w:p>
-      <w:pPr>
-        <w:pStyle w:val="ListParagraph"/>
-        <w:numPr>
-          <w:ilvl w:val="0"/>
-          <w:numId w:val="2"/>
-        </w:numPr>
-      </w:pPr>
-      <w:r>
-        <w:t>Filtered search needs to be implemented entirely.**Will be built and added after deployment**</w:t>
-      </w:r>
-    </w:p>
-    <w:p>
-      <w:pPr>
-        <w:rPr>
-          <w:b/>
-          <w:u w:val="single"/>
-        </w:rPr>
-      </w:pPr>
-      <w:proofErr w:type="spellStart"/>
-      <w:r>
-        <w:rPr>
-          <w:b/>
-          <w:u w:val="single"/>
-        </w:rPr>
-        <w:t>Quickview</w:t>
-      </w:r>
-      <w:proofErr w:type="spellEnd"/>
-      <w:r>
-        <w:rPr>
-          <w:b/>
-          <w:u w:val="single"/>
-        </w:rPr>
-        <w:t>:</w:t>
-      </w:r>
-    </w:p>
-    <w:p>
-      <w:pPr>
-        <w:pStyle w:val="ListParagraph"/>
-        <w:numPr>
-          <w:ilvl w:val="0"/>
-          <w:numId w:val="2"/>
-        </w:numPr>
-      </w:pPr>
-      <w:r>
-        <w:t>Fix the massively jacked up page.</w:t>
-      </w:r>
-    </w:p>
-    <w:p>
-      <w:pPr>
-        <w:rPr>
-          <w:b/>
-          <w:u w:val="single"/>
-        </w:rPr>
-      </w:pPr>
-      <w:r>
-        <w:rPr>
-          <w:b/>
-          <w:u w:val="single"/>
-        </w:rPr>
-        <w:t>Product page:</w:t>
-      </w:r>
-    </w:p>
-    <w:p>
-      <w:pPr>
-        <w:pStyle w:val="ListParagraph"/>
-        <w:numPr>
-          <w:ilvl w:val="0"/>
-          <w:numId w:val="2"/>
-        </w:numPr>
-      </w:pPr>
-      <w:r>
-        <w:t xml:space="preserve">Find out problem with elastic search not returning results on the product </w:t>
-      </w:r>
-      <w:proofErr w:type="gramStart"/>
-      <w:r>
-        <w:t>page(</w:t>
-      </w:r>
-      <w:proofErr w:type="gramEnd"/>
-      <w:r>
-        <w:t>tested using a tag with known products in it</w:t>
-      </w:r>
-      <w:r>
-        <w:t>)</w:t>
-      </w:r>
-      <w:r>
-        <w:t xml:space="preserve">. </w:t>
-      </w:r>
-      <w:r>
-        <w:t>**CONSULT MICHAEL ON WHY THIS IS NOT WORKING CORRECTLY**</w:t>
-      </w:r>
-    </w:p>
-    <w:p>
-      <w:pPr>
-        <w:pStyle w:val="ListParagraph"/>
-        <w:numPr>
-          <w:ilvl w:val="0"/>
-          <w:numId w:val="2"/>
-        </w:numPr>
-      </w:pPr>
-      <w:r>
-        <w:t>Talk to JT about implementing the image enlargement feature in the fashion section instead of the current product imaging/zooming system.</w:t>
-      </w:r>
-      <w:r>
-        <w:t xml:space="preserve"> **TALK TO JT**</w:t>
-      </w:r>
-    </w:p>
-    <w:p>
-      <w:pPr>
-        <w:rPr>
-          <w:b/>
-          <w:u w:val="single"/>
-        </w:rPr>
-      </w:pPr>
-      <w:proofErr w:type="spellStart"/>
-      <w:r>
-        <w:rPr>
-          <w:b/>
-          <w:u w:val="single"/>
-        </w:rPr>
-        <w:lastRenderedPageBreak/>
-        <w:t>Cart</w:t>
-      </w:r>
-      <w:proofErr w:type="spellEnd"/>
-      <w:r>
-        <w:rPr>
-          <w:b/>
-          <w:u w:val="single"/>
-        </w:rPr>
-        <w:t>:</w:t>
-      </w:r>
-    </w:p>
-    <w:p>
-      <w:pPr>
-        <w:pStyle w:val="ListParagraph"/>
-        <w:numPr>
-          <w:ilvl w:val="0"/>
-          <w:numId w:val="2"/>
-        </w:numPr>
-      </w:pPr>
-      <w:r>
-        <w:t>Need to replace placeholder text.**Needed by the client**</w:t>
-      </w:r>
-    </w:p>
-    <w:p>
-      <w:pPr>
-        <w:rPr>
-          <w:b/>
-          <w:u w:val="single"/>
-        </w:rPr>
-      </w:pPr>
-      <w:r>
-        <w:rPr>
-          <w:b/>
-          <w:u w:val="single"/>
-        </w:rPr>
-        <w:t>Checkout page:</w:t>
-      </w:r>
-    </w:p>
-    <w:p>
-      <w:pPr>
-        <w:pStyle w:val="ListParagraph"/>
-        <w:numPr>
-          <w:ilvl w:val="0"/>
-          <w:numId w:val="2"/>
-        </w:numPr>
-      </w:pPr>
-      <w:r>
-        <w:t>Content for the shipping pop-up (custom function) would like to be data bound to a custom flex field so she can modify it in the admin UI. **CONSULT MICHAEL ON IF AND HOW THIS IS POSSIBLE TO DO**</w:t>
-      </w:r>
-    </w:p>
-    <w:p>
-      <w:pPr>
-        <w:pStyle w:val="ListParagraph"/>
-        <w:numPr>
-          <w:ilvl w:val="0"/>
-          <w:numId w:val="2"/>
-        </w:numPr>
-      </w:pPr>
-      <w:r>
-        <w:t>Function that controls whether to throw the international shipping warning or not needs to follow the format:</w:t>
-      </w:r>
-    </w:p>
-    <w:p>
-      <w:pPr>
-        <w:pStyle w:val="ListParagraph"/>
-        <w:numPr>
-          <w:ilvl w:val="1"/>
-          <w:numId w:val="2"/>
-        </w:numPr>
-      </w:pPr>
-      <w:r>
-        <w:t>If ship to billing address is selected: Check the billing address country selector.</w:t>
-      </w:r>
-    </w:p>
-    <w:p>
-      <w:pPr>
-        <w:pStyle w:val="ListParagraph"/>
-        <w:numPr>
-          <w:ilvl w:val="1"/>
-          <w:numId w:val="2"/>
-        </w:numPr>
-      </w:pPr>
-      <w:r>
-        <w:t>If ship to billing address is not selected: Check the shipping address country selector.</w:t>
-      </w:r>
-      <w:r>
-        <w:t>**CONSULT JT ON HOW TO JUST JQUERY TO USE THIS SELECTOR IN AS THE SPAN IS DIFFERENT FROM A NORMAL CHECK BOX**</w:t>
-      </w:r>
-    </w:p>
-    <w:p>
-      <w:pPr>
-        <w:pStyle w:val="ListParagraph"/>
-        <w:numPr>
-          <w:ilvl w:val="0"/>
-          <w:numId w:val="2"/>
-        </w:numPr>
-      </w:pPr>
-      <w:r>
-        <w:t>Remove the modal close x-out button from shipping warning modal **CONSULT JT OR MICHAEL ON HOW TO DO THIS**</w:t>
-      </w:r>
-    </w:p>
-    <w:p>
-      <w:pPr>
-        <w:pStyle w:val="ListParagraph"/>
-        <w:numPr>
-          <w:ilvl w:val="0"/>
-          <w:numId w:val="2"/>
-        </w:numPr>
-      </w:pPr>
-      <w:r>
-        <w:t xml:space="preserve">Add wire fee pricing to price total and write a note stating that wire transfers add 30 dollars to the total price. </w:t>
-      </w:r>
-    </w:p>
-    <w:p>
-      <w:pPr>
-        <w:pStyle w:val="ListParagraph"/>
-        <w:numPr>
-          <w:ilvl w:val="0"/>
-          <w:numId w:val="2"/>
-        </w:numPr>
-      </w:pPr>
-      <w:r>
-        <w:t xml:space="preserve">Lock </w:t>
-      </w:r>
-      <w:r>
-        <w:t xml:space="preserve">shipping country selector into billing country selector so that they always match since SMBSI does not allow for shipping to one country and billing from another. </w:t>
-      </w:r>
     </w:p>
     <w:sectPr>
       <w:pgSz w:w="12240" w:h="15840"/>

</xml_diff>

<commit_message>
Removed undesired links from checkout/cart page
</commit_message>
<xml_diff>
--- a/development/build notes.docx
+++ b/development/build notes.docx
@@ -32,26 +32,13 @@
         <w:t>n</w:t>
       </w:r>
       <w:r>
-        <w:t xml:space="preserve"> announcement banner bar directly below the header </w:t>
-      </w:r>
-      <w:proofErr w:type="spellStart"/>
-      <w:r>
-        <w:t>nav</w:t>
-      </w:r>
-      <w:proofErr w:type="spellEnd"/>
-      <w:r>
-        <w:t xml:space="preserve"> categories.</w:t>
+        <w:t xml:space="preserve"> announcement banner bar directly below the header nav categories.</w:t>
       </w:r>
       <w:r>
         <w:t xml:space="preserve"> **DONE. JUST </w:t>
       </w:r>
       <w:r>
-        <w:t xml:space="preserve"> NEEDS ACTUAL </w:t>
-      </w:r>
-      <w:bookmarkStart w:id="0" w:name="_GoBack"/>
-      <w:bookmarkEnd w:id="0"/>
-      <w:r>
-        <w:t>IMAGE IN PLACE</w:t>
+        <w:t xml:space="preserve"> NEEDS ACTUAL IMAGE IN PLACE</w:t>
       </w:r>
       <w:r>
         <w:t>.</w:t>
@@ -105,18 +92,10 @@
         <w:t xml:space="preserve">Need to find out </w:t>
       </w:r>
       <w:r>
-        <w:t>where the flex fields are for her to update the company pages and if they need a specific format i.e. wiki</w:t>
-      </w:r>
-      <w:proofErr w:type="gramStart"/>
-      <w:r>
-        <w:t>.</w:t>
-      </w:r>
-      <w:r>
-        <w:t>*</w:t>
-      </w:r>
-      <w:proofErr w:type="gramEnd"/>
-      <w:r>
-        <w:t>*</w:t>
+        <w:t>where the flex fields are for her to update the company pages and if they need a specific format i.e. wiki.</w:t>
+      </w:r>
+      <w:r>
+        <w:t>**</w:t>
       </w:r>
       <w:r>
         <w:t>ASK MICHAEL.</w:t>
@@ -146,15 +125,7 @@
         <w:t>Shop Suite7Beauty</w:t>
       </w:r>
       <w:r>
-        <w:t xml:space="preserve"> need links **NEED TO DISCUSS WITH CLIENT WHERE THESE NEED TO BE ATTACHED TO</w:t>
-      </w:r>
-      <w:proofErr w:type="gramStart"/>
-      <w:r>
-        <w:t>.*</w:t>
-      </w:r>
-      <w:proofErr w:type="gramEnd"/>
-      <w:r>
-        <w:t>*</w:t>
+        <w:t xml:space="preserve"> need links **NEED TO DISCUSS WITH CLIENT WHERE THESE NEED TO BE ATTACHED TO.**</w:t>
       </w:r>
     </w:p>
     <w:p>
@@ -223,15 +194,7 @@
         </w:numPr>
       </w:pPr>
       <w:r>
-        <w:t xml:space="preserve">Remove carousels from page and replace with only the product list, set to infinite pagination so that product hiding can be utilized. Move the recently viewed items list to the </w:t>
-      </w:r>
-      <w:proofErr w:type="gramStart"/>
-      <w:r>
-        <w:t>footer(</w:t>
-      </w:r>
-      <w:proofErr w:type="gramEnd"/>
-      <w:r>
-        <w:t>position to be determined).</w:t>
+        <w:t>Remove carousels from page and replace with only the product list, set to infinite pagination so that product hiding can be utilized. Move the recently viewed items list to the footer(position to be determined).</w:t>
       </w:r>
     </w:p>
     <w:p>
@@ -278,45 +241,6 @@
     </w:p>
     <w:p>
       <w:pPr>
-        <w:rPr>
-          <w:b/>
-          <w:u w:val="single"/>
-        </w:rPr>
-      </w:pPr>
-      <w:proofErr w:type="spellStart"/>
-      <w:r>
-        <w:rPr>
-          <w:b/>
-          <w:u w:val="single"/>
-        </w:rPr>
-        <w:t>Quickview</w:t>
-      </w:r>
-      <w:proofErr w:type="spellEnd"/>
-      <w:r>
-        <w:rPr>
-          <w:b/>
-          <w:u w:val="single"/>
-        </w:rPr>
-        <w:t>:</w:t>
-      </w:r>
-    </w:p>
-    <w:p>
-      <w:pPr>
-        <w:rPr>
-          <w:b/>
-          <w:u w:val="single"/>
-        </w:rPr>
-      </w:pPr>
-      <w:r>
-        <w:rPr>
-          <w:b/>
-          <w:u w:val="single"/>
-        </w:rPr>
-        <w:t>Product page:</w:t>
-      </w:r>
-    </w:p>
-    <w:p>
-      <w:pPr>
         <w:pStyle w:val="ListParagraph"/>
         <w:numPr>
           <w:ilvl w:val="0"/>
@@ -324,24 +248,39 @@
         </w:numPr>
       </w:pPr>
       <w:r>
-        <w:t xml:space="preserve">Find out problem with elastic search not returning results on the product </w:t>
-      </w:r>
-      <w:proofErr w:type="gramStart"/>
-      <w:r>
-        <w:t>page(</w:t>
-      </w:r>
-      <w:proofErr w:type="gramEnd"/>
-      <w:r>
-        <w:t>tested using a tag with known products in it</w:t>
-      </w:r>
-      <w:r>
-        <w:t>)</w:t>
-      </w:r>
-      <w:r>
-        <w:t xml:space="preserve">. </w:t>
-      </w:r>
-      <w:r>
-        <w:t>**CONSULT MICHAEL ON WHY THIS IS NOT WORKING CORRECTLY**</w:t>
+        <w:t xml:space="preserve">Bag it! Button needs to update a message below the button and display that the product has been added in global messaging , similar to how it does on the product page. </w:t>
+      </w:r>
+      <w:bookmarkStart w:id="0" w:name="_GoBack"/>
+      <w:bookmarkEnd w:id="0"/>
+    </w:p>
+    <w:p>
+      <w:pPr>
+        <w:rPr>
+          <w:b/>
+          <w:u w:val="single"/>
+        </w:rPr>
+      </w:pPr>
+      <w:r>
+        <w:rPr>
+          <w:b/>
+          <w:u w:val="single"/>
+        </w:rPr>
+        <w:t>Quickview:</w:t>
+      </w:r>
+    </w:p>
+    <w:p>
+      <w:pPr>
+        <w:rPr>
+          <w:b/>
+          <w:u w:val="single"/>
+        </w:rPr>
+      </w:pPr>
+      <w:r>
+        <w:rPr>
+          <w:b/>
+          <w:u w:val="single"/>
+        </w:rPr>
+        <w:t>Product page:</w:t>
       </w:r>
     </w:p>
     <w:p>
@@ -353,34 +292,16 @@
         </w:numPr>
       </w:pPr>
       <w:r>
-        <w:t>Talk to JT about implementing the image enlargement feature in the fashion section instead of the current product imaging/zooming system.</w:t>
-      </w:r>
-      <w:r>
-        <w:t xml:space="preserve"> **TALK TO JT**</w:t>
-      </w:r>
-    </w:p>
-    <w:p>
-      <w:pPr>
-        <w:rPr>
-          <w:b/>
-          <w:u w:val="single"/>
-        </w:rPr>
-      </w:pPr>
-      <w:proofErr w:type="spellStart"/>
-      <w:r>
-        <w:rPr>
-          <w:b/>
-          <w:u w:val="single"/>
-        </w:rPr>
-        <w:t>Cart</w:t>
-      </w:r>
-      <w:proofErr w:type="spellEnd"/>
-      <w:r>
-        <w:rPr>
-          <w:b/>
-          <w:u w:val="single"/>
-        </w:rPr>
-        <w:t>:</w:t>
+        <w:t>Find out problem with elastic search not returning results on the product page(tested using a tag with known products in it</w:t>
+      </w:r>
+      <w:r>
+        <w:t>)</w:t>
+      </w:r>
+      <w:r>
+        <w:t xml:space="preserve">. </w:t>
+      </w:r>
+      <w:r>
+        <w:t>**CONSULT MICHAEL ON WHY THIS IS NOT WORKING CORRECTLY**</w:t>
       </w:r>
     </w:p>
     <w:p>
@@ -392,22 +313,25 @@
         </w:numPr>
       </w:pPr>
       <w:r>
-        <w:t>Need to replace placeholder text.**Needed by the client**</w:t>
-      </w:r>
-    </w:p>
-    <w:p>
-      <w:pPr>
-        <w:rPr>
-          <w:b/>
-          <w:u w:val="single"/>
-        </w:rPr>
-      </w:pPr>
-      <w:r>
-        <w:rPr>
-          <w:b/>
-          <w:u w:val="single"/>
-        </w:rPr>
-        <w:t>Checkout page:</w:t>
+        <w:t>Talk to JT about implementing the image enlargement feature in the fashion section instead of the current product imaging/zooming system.</w:t>
+      </w:r>
+      <w:r>
+        <w:t xml:space="preserve"> **TALK TO JT**</w:t>
+      </w:r>
+    </w:p>
+    <w:p>
+      <w:pPr>
+        <w:rPr>
+          <w:b/>
+          <w:u w:val="single"/>
+        </w:rPr>
+      </w:pPr>
+      <w:r>
+        <w:rPr>
+          <w:b/>
+          <w:u w:val="single"/>
+        </w:rPr>
+        <w:t>Cart:</w:t>
       </w:r>
     </w:p>
     <w:p>
@@ -419,7 +343,34 @@
         </w:numPr>
       </w:pPr>
       <w:r>
+        <w:t>Need to replace placeholder text.**Needed by the client**</w:t>
+      </w:r>
+    </w:p>
+    <w:p>
+      <w:pPr>
+        <w:rPr>
+          <w:b/>
+          <w:u w:val="single"/>
+        </w:rPr>
+      </w:pPr>
+      <w:r>
+        <w:rPr>
+          <w:b/>
+          <w:u w:val="single"/>
+        </w:rPr>
         <w:lastRenderedPageBreak/>
+        <w:t>Checkout page:</w:t>
+      </w:r>
+    </w:p>
+    <w:p>
+      <w:pPr>
+        <w:pStyle w:val="ListParagraph"/>
+        <w:numPr>
+          <w:ilvl w:val="0"/>
+          <w:numId w:val="2"/>
+        </w:numPr>
+      </w:pPr>
+      <w:r>
         <w:t>Content for the shipping pop-up (custom function) would like to be data bound to a custom flex field so she can modify it in the admin UI. **CONSULT MICHAEL ON IF AND HOW THIS IS POSSIBLE TO DO**</w:t>
       </w:r>
     </w:p>

</xml_diff>

<commit_message>
Corrected issue with product pages lists not displaying properly
</commit_message>
<xml_diff>
--- a/development/build notes.docx
+++ b/development/build notes.docx
@@ -2,6 +2,35 @@
 <file path=word/document.xml><?xml version="1.0" encoding="utf-8"?>
 <w:document xmlns:wpc="http://schemas.microsoft.com/office/word/2010/wordprocessingCanvas" xmlns:mc="http://schemas.openxmlformats.org/markup-compatibility/2006" xmlns:o="urn:schemas-microsoft-com:office:office" xmlns:r="http://schemas.openxmlformats.org/officeDocument/2006/relationships" xmlns:m="http://schemas.openxmlformats.org/officeDocument/2006/math" xmlns:v="urn:schemas-microsoft-com:vml" xmlns:wp14="http://schemas.microsoft.com/office/word/2010/wordprocessingDrawing" xmlns:wp="http://schemas.openxmlformats.org/drawingml/2006/wordprocessingDrawing" xmlns:w10="urn:schemas-microsoft-com:office:word" xmlns:w="http://schemas.openxmlformats.org/wordprocessingml/2006/main" xmlns:w14="http://schemas.microsoft.com/office/word/2010/wordml" xmlns:wpg="http://schemas.microsoft.com/office/word/2010/wordprocessingGroup" xmlns:wpi="http://schemas.microsoft.com/office/word/2010/wordprocessingInk" xmlns:wne="http://schemas.microsoft.com/office/word/2006/wordml" xmlns:wps="http://schemas.microsoft.com/office/word/2010/wordprocessingShape" mc:Ignorable="w14 wp14">
   <w:body>
+    <w:p>
+      <w:pPr>
+        <w:rPr>
+          <w:b/>
+          <w:u w:val="single"/>
+        </w:rPr>
+      </w:pPr>
+      <w:r>
+        <w:rPr>
+          <w:b/>
+          <w:u w:val="single"/>
+        </w:rPr>
+        <w:t>All Pages:</w:t>
+      </w:r>
+    </w:p>
+    <w:p>
+      <w:pPr>
+        <w:pStyle w:val="ListParagraph"/>
+        <w:numPr>
+          <w:ilvl w:val="0"/>
+          <w:numId w:val="4"/>
+        </w:numPr>
+      </w:pPr>
+      <w:r>
+        <w:t>Reduce modal width/height for ALL modals that pop up.**TAL KTO MICHAEL ABOUT HOW TO DO THIS**</w:t>
+      </w:r>
+      <w:bookmarkStart w:id="0" w:name="_GoBack"/>
+      <w:bookmarkEnd w:id="0"/>
+    </w:p>
     <w:p>
       <w:pPr>
         <w:rPr>
@@ -250,8 +279,6 @@
       <w:r>
         <w:t xml:space="preserve">Bag it! Button needs to update a message below the button and display that the product has been added in global messaging , similar to how it does on the product page. </w:t>
       </w:r>
-      <w:bookmarkStart w:id="0" w:name="_GoBack"/>
-      <w:bookmarkEnd w:id="0"/>
     </w:p>
     <w:p>
       <w:pPr>
@@ -313,6 +340,7 @@
         </w:numPr>
       </w:pPr>
       <w:r>
+        <w:lastRenderedPageBreak/>
         <w:t>Talk to JT about implementing the image enlargement feature in the fashion section instead of the current product imaging/zooming system.</w:t>
       </w:r>
       <w:r>
@@ -358,7 +386,6 @@
           <w:b/>
           <w:u w:val="single"/>
         </w:rPr>
-        <w:lastRenderedPageBreak/>
         <w:t>Checkout page:</w:t>
       </w:r>
     </w:p>
@@ -408,6 +435,18 @@
       </w:r>
       <w:r>
         <w:t xml:space="preserve"> </w:t>
+      </w:r>
+    </w:p>
+    <w:p>
+      <w:pPr>
+        <w:pStyle w:val="ListParagraph"/>
+        <w:numPr>
+          <w:ilvl w:val="0"/>
+          <w:numId w:val="2"/>
+        </w:numPr>
+      </w:pPr>
+      <w:r>
+        <w:t>Add an option whenever fed ex or USPS shipping is selected to pop up an option that allows them to opt for insured shipping. This options would need to reflect on their shipping manifest/shipping manager/order sheet as well as update the price total for the cost of the insurance**NEED TO CONFIRM WITH JT IF THIS IS EVEN POSSIBLE AND HOW IT CAN BE BUILT**</w:t>
       </w:r>
     </w:p>
     <w:sectPr>
@@ -535,6 +574,118 @@
     </w:lvl>
   </w:abstractNum>
   <w:abstractNum w:abstractNumId="1">
+    <w:nsid w:val="12600DEA"/>
+    <w:multiLevelType w:val="hybridMultilevel"/>
+    <w:tmpl w:val="885EF92A"/>
+    <w:lvl w:ilvl="0" w:tplc="1F60EF28">
+      <w:numFmt w:val="bullet"/>
+      <w:lvlText w:val="-"/>
+      <w:lvlJc w:val="left"/>
+      <w:pPr>
+        <w:ind w:left="720" w:hanging="360"/>
+      </w:pPr>
+      <w:rPr>
+        <w:rFonts w:ascii="Calibri" w:eastAsiaTheme="minorHAnsi" w:hAnsi="Calibri" w:cstheme="minorBidi" w:hint="default"/>
+      </w:rPr>
+    </w:lvl>
+    <w:lvl w:ilvl="1" w:tplc="04090003" w:tentative="1">
+      <w:start w:val="1"/>
+      <w:numFmt w:val="bullet"/>
+      <w:lvlText w:val="o"/>
+      <w:lvlJc w:val="left"/>
+      <w:pPr>
+        <w:ind w:left="1440" w:hanging="360"/>
+      </w:pPr>
+      <w:rPr>
+        <w:rFonts w:ascii="Courier New" w:hAnsi="Courier New" w:cs="Courier New" w:hint="default"/>
+      </w:rPr>
+    </w:lvl>
+    <w:lvl w:ilvl="2" w:tplc="04090005" w:tentative="1">
+      <w:start w:val="1"/>
+      <w:numFmt w:val="bullet"/>
+      <w:lvlText w:val=""/>
+      <w:lvlJc w:val="left"/>
+      <w:pPr>
+        <w:ind w:left="2160" w:hanging="360"/>
+      </w:pPr>
+      <w:rPr>
+        <w:rFonts w:ascii="Wingdings" w:hAnsi="Wingdings" w:hint="default"/>
+      </w:rPr>
+    </w:lvl>
+    <w:lvl w:ilvl="3" w:tplc="04090001" w:tentative="1">
+      <w:start w:val="1"/>
+      <w:numFmt w:val="bullet"/>
+      <w:lvlText w:val=""/>
+      <w:lvlJc w:val="left"/>
+      <w:pPr>
+        <w:ind w:left="2880" w:hanging="360"/>
+      </w:pPr>
+      <w:rPr>
+        <w:rFonts w:ascii="Symbol" w:hAnsi="Symbol" w:hint="default"/>
+      </w:rPr>
+    </w:lvl>
+    <w:lvl w:ilvl="4" w:tplc="04090003" w:tentative="1">
+      <w:start w:val="1"/>
+      <w:numFmt w:val="bullet"/>
+      <w:lvlText w:val="o"/>
+      <w:lvlJc w:val="left"/>
+      <w:pPr>
+        <w:ind w:left="3600" w:hanging="360"/>
+      </w:pPr>
+      <w:rPr>
+        <w:rFonts w:ascii="Courier New" w:hAnsi="Courier New" w:cs="Courier New" w:hint="default"/>
+      </w:rPr>
+    </w:lvl>
+    <w:lvl w:ilvl="5" w:tplc="04090005" w:tentative="1">
+      <w:start w:val="1"/>
+      <w:numFmt w:val="bullet"/>
+      <w:lvlText w:val=""/>
+      <w:lvlJc w:val="left"/>
+      <w:pPr>
+        <w:ind w:left="4320" w:hanging="360"/>
+      </w:pPr>
+      <w:rPr>
+        <w:rFonts w:ascii="Wingdings" w:hAnsi="Wingdings" w:hint="default"/>
+      </w:rPr>
+    </w:lvl>
+    <w:lvl w:ilvl="6" w:tplc="04090001" w:tentative="1">
+      <w:start w:val="1"/>
+      <w:numFmt w:val="bullet"/>
+      <w:lvlText w:val=""/>
+      <w:lvlJc w:val="left"/>
+      <w:pPr>
+        <w:ind w:left="5040" w:hanging="360"/>
+      </w:pPr>
+      <w:rPr>
+        <w:rFonts w:ascii="Symbol" w:hAnsi="Symbol" w:hint="default"/>
+      </w:rPr>
+    </w:lvl>
+    <w:lvl w:ilvl="7" w:tplc="04090003" w:tentative="1">
+      <w:start w:val="1"/>
+      <w:numFmt w:val="bullet"/>
+      <w:lvlText w:val="o"/>
+      <w:lvlJc w:val="left"/>
+      <w:pPr>
+        <w:ind w:left="5760" w:hanging="360"/>
+      </w:pPr>
+      <w:rPr>
+        <w:rFonts w:ascii="Courier New" w:hAnsi="Courier New" w:cs="Courier New" w:hint="default"/>
+      </w:rPr>
+    </w:lvl>
+    <w:lvl w:ilvl="8" w:tplc="04090005" w:tentative="1">
+      <w:start w:val="1"/>
+      <w:numFmt w:val="bullet"/>
+      <w:lvlText w:val=""/>
+      <w:lvlJc w:val="left"/>
+      <w:pPr>
+        <w:ind w:left="6480" w:hanging="360"/>
+      </w:pPr>
+      <w:rPr>
+        <w:rFonts w:ascii="Wingdings" w:hAnsi="Wingdings" w:hint="default"/>
+      </w:rPr>
+    </w:lvl>
+  </w:abstractNum>
+  <w:abstractNum w:abstractNumId="2">
     <w:nsid w:val="2528200E"/>
     <w:multiLevelType w:val="hybridMultilevel"/>
     <w:tmpl w:val="CAEC54B6"/>
@@ -646,7 +797,7 @@
       </w:rPr>
     </w:lvl>
   </w:abstractNum>
-  <w:abstractNum w:abstractNumId="2">
+  <w:abstractNum w:abstractNumId="3">
     <w:nsid w:val="48F071D7"/>
     <w:multiLevelType w:val="hybridMultilevel"/>
     <w:tmpl w:val="18DC36DA"/>
@@ -760,12 +911,15 @@
     </w:lvl>
   </w:abstractNum>
   <w:num w:numId="1">
-    <w:abstractNumId w:val="2"/>
+    <w:abstractNumId w:val="3"/>
   </w:num>
   <w:num w:numId="2">
     <w:abstractNumId w:val="0"/>
   </w:num>
   <w:num w:numId="3">
+    <w:abstractNumId w:val="2"/>
+  </w:num>
+  <w:num w:numId="4">
     <w:abstractNumId w:val="1"/>
   </w:num>
 </w:numbering>

</xml_diff>

<commit_message>
adjusted cart modal size
</commit_message>
<xml_diff>
--- a/development/build notes.docx
+++ b/development/build notes.docx
@@ -1,6 +1,6 @@
 
 <file path=word/document.xml><?xml version="1.0" encoding="utf-8"?>
-<w:document xmlns:wpc="http://schemas.microsoft.com/office/word/2010/wordprocessingCanvas" xmlns:mc="http://schemas.openxmlformats.org/markup-compatibility/2006" xmlns:o="urn:schemas-microsoft-com:office:office" xmlns:r="http://schemas.openxmlformats.org/officeDocument/2006/relationships" xmlns:m="http://schemas.openxmlformats.org/officeDocument/2006/math" xmlns:v="urn:schemas-microsoft-com:vml" xmlns:wp14="http://schemas.microsoft.com/office/word/2010/wordprocessingDrawing" xmlns:wp="http://schemas.openxmlformats.org/drawingml/2006/wordprocessingDrawing" xmlns:w10="urn:schemas-microsoft-com:office:word" xmlns:w="http://schemas.openxmlformats.org/wordprocessingml/2006/main" xmlns:w14="http://schemas.microsoft.com/office/word/2010/wordml" xmlns:wpg="http://schemas.microsoft.com/office/word/2010/wordprocessingGroup" xmlns:wpi="http://schemas.microsoft.com/office/word/2010/wordprocessingInk" xmlns:wne="http://schemas.microsoft.com/office/word/2006/wordml" xmlns:wps="http://schemas.microsoft.com/office/word/2010/wordprocessingShape" mc:Ignorable="w14 wp14">
+<w:document xmlns:ve="http://schemas.openxmlformats.org/markup-compatibility/2006" xmlns:o="urn:schemas-microsoft-com:office:office" xmlns:r="http://schemas.openxmlformats.org/officeDocument/2006/relationships" xmlns:m="http://schemas.openxmlformats.org/officeDocument/2006/math" xmlns:v="urn:schemas-microsoft-com:vml" xmlns:wp="http://schemas.openxmlformats.org/drawingml/2006/wordprocessingDrawing" xmlns:w10="urn:schemas-microsoft-com:office:word" xmlns:w="http://schemas.openxmlformats.org/wordprocessingml/2006/main" xmlns:wne="http://schemas.microsoft.com/office/word/2006/wordml">
   <w:body>
     <w:p>
       <w:pPr>
@@ -15,6 +15,21 @@
           <w:u w:val="single"/>
         </w:rPr>
         <w:t>All Pages:</w:t>
+      </w:r>
+    </w:p>
+    <w:p>
+      <w:pPr>
+        <w:rPr>
+          <w:b/>
+          <w:u w:val="single"/>
+        </w:rPr>
+      </w:pPr>
+      <w:r>
+        <w:rPr>
+          <w:b/>
+          <w:u w:val="single"/>
+        </w:rPr>
+        <w:t>Backend:</w:t>
       </w:r>
     </w:p>
     <w:p>
@@ -22,42 +37,12 @@
         <w:pStyle w:val="ListParagraph"/>
         <w:numPr>
           <w:ilvl w:val="0"/>
-          <w:numId w:val="4"/>
+          <w:numId w:val="5"/>
         </w:numPr>
       </w:pPr>
       <w:r>
-        <w:t xml:space="preserve">Reduce modal width/height for ALL </w:t>
-      </w:r>
-      <w:proofErr w:type="spellStart"/>
-      <w:r>
-        <w:t>modals</w:t>
-      </w:r>
-      <w:proofErr w:type="spellEnd"/>
-      <w:r>
-        <w:t xml:space="preserve"> that pop up.**TAL KTO MICHAEL ABOUT HOW TO DO THIS**</w:t>
-      </w:r>
-    </w:p>
-    <w:p>
-      <w:pPr>
-        <w:pStyle w:val="ListParagraph"/>
-        <w:numPr>
-          <w:ilvl w:val="1"/>
-          <w:numId w:val="4"/>
-        </w:numPr>
-      </w:pPr>
-      <w:proofErr w:type="spellStart"/>
-      <w:r>
-        <w:t>showCartInModal</w:t>
-      </w:r>
-      <w:proofErr w:type="spellEnd"/>
-      <w:r>
-        <w:t xml:space="preserve"> in </w:t>
-      </w:r>
-      <w:proofErr w:type="spellStart"/>
-      <w:r>
-        <w:t>store_cart</w:t>
-      </w:r>
-      <w:proofErr w:type="spellEnd"/>
+        <w:t>Need the cross selling is tags either changed names or have labels inserted next to them so they know which ones add them to what lists on the site. **TALK TO ERIC ABOUT IMPLEMENTING**</w:t>
+      </w:r>
     </w:p>
     <w:p>
       <w:pPr>
@@ -89,15 +74,7 @@
         <w:t>n</w:t>
       </w:r>
       <w:r>
-        <w:t xml:space="preserve"> announcement banner bar directly below the header </w:t>
-      </w:r>
-      <w:proofErr w:type="spellStart"/>
-      <w:r>
-        <w:t>nav</w:t>
-      </w:r>
-      <w:proofErr w:type="spellEnd"/>
-      <w:r>
-        <w:t xml:space="preserve"> categories.</w:t>
+        <w:t xml:space="preserve"> announcement banner bar directly below the header nav categories.</w:t>
       </w:r>
       <w:r>
         <w:t xml:space="preserve"> **DONE. JUST </w:t>
@@ -166,15 +143,7 @@
         <w:t>Shop Suite7Beauty</w:t>
       </w:r>
       <w:r>
-        <w:t xml:space="preserve"> need links **NEED TO DISCUSS WITH CLIENT WHERE THESE NEED TO BE ATTACHED TO</w:t>
-      </w:r>
-      <w:proofErr w:type="gramStart"/>
-      <w:r>
-        <w:t>.*</w:t>
-      </w:r>
-      <w:proofErr w:type="gramEnd"/>
-      <w:r>
-        <w:t>*</w:t>
+        <w:t xml:space="preserve"> need links **NEED TO DISCUSS WITH CLIENT WHERE THESE NEED TO BE ATTACHED TO.**</w:t>
       </w:r>
     </w:p>
     <w:p>
@@ -243,15 +212,7 @@
         </w:numPr>
       </w:pPr>
       <w:r>
-        <w:t xml:space="preserve">Remove carousels from page and replace with only the product list, set to infinite pagination so that product hiding can be utilized. Move the recently viewed items list to the </w:t>
-      </w:r>
-      <w:proofErr w:type="gramStart"/>
-      <w:r>
-        <w:t>footer(</w:t>
-      </w:r>
-      <w:proofErr w:type="gramEnd"/>
-      <w:r>
-        <w:t>position to be determined).</w:t>
+        <w:t>Remove carousels from page and replace with only the product list, set to infinite pagination so that product hiding can be utilized. Move the recently viewed items list to the footer(position to be determined).</w:t>
       </w:r>
     </w:p>
     <w:p>
@@ -306,21 +267,12 @@
           <w:u w:val="single"/>
         </w:rPr>
       </w:pPr>
-      <w:proofErr w:type="spellStart"/>
-      <w:r>
-        <w:rPr>
-          <w:b/>
-          <w:u w:val="single"/>
-        </w:rPr>
-        <w:t>Quickview</w:t>
-      </w:r>
-      <w:proofErr w:type="spellEnd"/>
-      <w:r>
-        <w:rPr>
-          <w:b/>
-          <w:u w:val="single"/>
-        </w:rPr>
-        <w:t>:</w:t>
+      <w:r>
+        <w:rPr>
+          <w:b/>
+          <w:u w:val="single"/>
+        </w:rPr>
+        <w:t>Quickview:</w:t>
       </w:r>
     </w:p>
     <w:p>
@@ -360,21 +312,12 @@
           <w:u w:val="single"/>
         </w:rPr>
       </w:pPr>
-      <w:proofErr w:type="spellStart"/>
-      <w:r>
-        <w:rPr>
-          <w:b/>
-          <w:u w:val="single"/>
-        </w:rPr>
-        <w:t>Cart</w:t>
-      </w:r>
-      <w:proofErr w:type="spellEnd"/>
-      <w:r>
-        <w:rPr>
-          <w:b/>
-          <w:u w:val="single"/>
-        </w:rPr>
-        <w:t>:</w:t>
+      <w:r>
+        <w:rPr>
+          <w:b/>
+          <w:u w:val="single"/>
+        </w:rPr>
+        <w:t>Cart:</w:t>
       </w:r>
     </w:p>
     <w:p>
@@ -401,6 +344,7 @@
           <w:b/>
           <w:u w:val="single"/>
         </w:rPr>
+        <w:lastRenderedPageBreak/>
         <w:t>Checkout page:</w:t>
       </w:r>
     </w:p>
@@ -415,7 +359,6 @@
       <w:bookmarkStart w:id="0" w:name="_GoBack"/>
       <w:bookmarkEnd w:id="0"/>
       <w:r>
-        <w:lastRenderedPageBreak/>
         <w:t>Add wire</w:t>
       </w:r>
       <w:r>
@@ -446,15 +389,7 @@
         </w:numPr>
       </w:pPr>
       <w:r>
-        <w:t xml:space="preserve">Add an option whenever fed ex or USPS shipping is selected to pop up an option that allows them to opt for insured shipping. </w:t>
-      </w:r>
-      <w:proofErr w:type="gramStart"/>
-      <w:r>
-        <w:t>This options</w:t>
-      </w:r>
-      <w:proofErr w:type="gramEnd"/>
-      <w:r>
-        <w:t xml:space="preserve"> would need to reflect on their shipping manife</w:t>
+        <w:t>Add an option whenever fed ex or USPS shipping is selected to pop up an option that allows them to opt for insured shipping. This options would need to reflect on their shipping manife</w:t>
       </w:r>
       <w:r>
         <w:t>st/shipping manager/order sheet. **NEED TO TALK WITH ERIC ON HOW WE CAN IMPLEMENT THIS</w:t>
@@ -474,7 +409,7 @@
 </file>
 
 <file path=word/numbering.xml><?xml version="1.0" encoding="utf-8"?>
-<w:numbering xmlns:wpc="http://schemas.microsoft.com/office/word/2010/wordprocessingCanvas" xmlns:mc="http://schemas.openxmlformats.org/markup-compatibility/2006" xmlns:o="urn:schemas-microsoft-com:office:office" xmlns:r="http://schemas.openxmlformats.org/officeDocument/2006/relationships" xmlns:m="http://schemas.openxmlformats.org/officeDocument/2006/math" xmlns:v="urn:schemas-microsoft-com:vml" xmlns:wp14="http://schemas.microsoft.com/office/word/2010/wordprocessingDrawing" xmlns:wp="http://schemas.openxmlformats.org/drawingml/2006/wordprocessingDrawing" xmlns:w10="urn:schemas-microsoft-com:office:word" xmlns:w="http://schemas.openxmlformats.org/wordprocessingml/2006/main" xmlns:w14="http://schemas.microsoft.com/office/word/2010/wordml" xmlns:wpg="http://schemas.microsoft.com/office/word/2010/wordprocessingGroup" xmlns:wpi="http://schemas.microsoft.com/office/word/2010/wordprocessingInk" xmlns:wne="http://schemas.microsoft.com/office/word/2006/wordml" xmlns:wps="http://schemas.microsoft.com/office/word/2010/wordprocessingShape" mc:Ignorable="w14 wp14">
+<w:numbering xmlns:ve="http://schemas.openxmlformats.org/markup-compatibility/2006" xmlns:o="urn:schemas-microsoft-com:office:office" xmlns:r="http://schemas.openxmlformats.org/officeDocument/2006/relationships" xmlns:m="http://schemas.openxmlformats.org/officeDocument/2006/math" xmlns:v="urn:schemas-microsoft-com:vml" xmlns:wp="http://schemas.openxmlformats.org/drawingml/2006/wordprocessingDrawing" xmlns:w10="urn:schemas-microsoft-com:office:word" xmlns:w="http://schemas.openxmlformats.org/wordprocessingml/2006/main" xmlns:wne="http://schemas.microsoft.com/office/word/2006/wordml">
   <w:abstractNum w:abstractNumId="0">
     <w:nsid w:val="08C47802"/>
     <w:multiLevelType w:val="hybridMultilevel"/>
@@ -588,6 +523,118 @@
     </w:lvl>
   </w:abstractNum>
   <w:abstractNum w:abstractNumId="1">
+    <w:nsid w:val="10954516"/>
+    <w:multiLevelType w:val="hybridMultilevel"/>
+    <w:tmpl w:val="B0E85C70"/>
+    <w:lvl w:ilvl="0" w:tplc="EAC41068">
+      <w:numFmt w:val="bullet"/>
+      <w:lvlText w:val="-"/>
+      <w:lvlJc w:val="left"/>
+      <w:pPr>
+        <w:ind w:left="720" w:hanging="360"/>
+      </w:pPr>
+      <w:rPr>
+        <w:rFonts w:ascii="Calibri" w:eastAsiaTheme="minorHAnsi" w:hAnsi="Calibri" w:cstheme="minorBidi" w:hint="default"/>
+      </w:rPr>
+    </w:lvl>
+    <w:lvl w:ilvl="1" w:tplc="04090003" w:tentative="1">
+      <w:start w:val="1"/>
+      <w:numFmt w:val="bullet"/>
+      <w:lvlText w:val="o"/>
+      <w:lvlJc w:val="left"/>
+      <w:pPr>
+        <w:ind w:left="1440" w:hanging="360"/>
+      </w:pPr>
+      <w:rPr>
+        <w:rFonts w:ascii="Courier New" w:hAnsi="Courier New" w:cs="Courier New" w:hint="default"/>
+      </w:rPr>
+    </w:lvl>
+    <w:lvl w:ilvl="2" w:tplc="04090005" w:tentative="1">
+      <w:start w:val="1"/>
+      <w:numFmt w:val="bullet"/>
+      <w:lvlText w:val=""/>
+      <w:lvlJc w:val="left"/>
+      <w:pPr>
+        <w:ind w:left="2160" w:hanging="360"/>
+      </w:pPr>
+      <w:rPr>
+        <w:rFonts w:ascii="Wingdings" w:hAnsi="Wingdings" w:hint="default"/>
+      </w:rPr>
+    </w:lvl>
+    <w:lvl w:ilvl="3" w:tplc="04090001" w:tentative="1">
+      <w:start w:val="1"/>
+      <w:numFmt w:val="bullet"/>
+      <w:lvlText w:val=""/>
+      <w:lvlJc w:val="left"/>
+      <w:pPr>
+        <w:ind w:left="2880" w:hanging="360"/>
+      </w:pPr>
+      <w:rPr>
+        <w:rFonts w:ascii="Symbol" w:hAnsi="Symbol" w:hint="default"/>
+      </w:rPr>
+    </w:lvl>
+    <w:lvl w:ilvl="4" w:tplc="04090003" w:tentative="1">
+      <w:start w:val="1"/>
+      <w:numFmt w:val="bullet"/>
+      <w:lvlText w:val="o"/>
+      <w:lvlJc w:val="left"/>
+      <w:pPr>
+        <w:ind w:left="3600" w:hanging="360"/>
+      </w:pPr>
+      <w:rPr>
+        <w:rFonts w:ascii="Courier New" w:hAnsi="Courier New" w:cs="Courier New" w:hint="default"/>
+      </w:rPr>
+    </w:lvl>
+    <w:lvl w:ilvl="5" w:tplc="04090005" w:tentative="1">
+      <w:start w:val="1"/>
+      <w:numFmt w:val="bullet"/>
+      <w:lvlText w:val=""/>
+      <w:lvlJc w:val="left"/>
+      <w:pPr>
+        <w:ind w:left="4320" w:hanging="360"/>
+      </w:pPr>
+      <w:rPr>
+        <w:rFonts w:ascii="Wingdings" w:hAnsi="Wingdings" w:hint="default"/>
+      </w:rPr>
+    </w:lvl>
+    <w:lvl w:ilvl="6" w:tplc="04090001" w:tentative="1">
+      <w:start w:val="1"/>
+      <w:numFmt w:val="bullet"/>
+      <w:lvlText w:val=""/>
+      <w:lvlJc w:val="left"/>
+      <w:pPr>
+        <w:ind w:left="5040" w:hanging="360"/>
+      </w:pPr>
+      <w:rPr>
+        <w:rFonts w:ascii="Symbol" w:hAnsi="Symbol" w:hint="default"/>
+      </w:rPr>
+    </w:lvl>
+    <w:lvl w:ilvl="7" w:tplc="04090003" w:tentative="1">
+      <w:start w:val="1"/>
+      <w:numFmt w:val="bullet"/>
+      <w:lvlText w:val="o"/>
+      <w:lvlJc w:val="left"/>
+      <w:pPr>
+        <w:ind w:left="5760" w:hanging="360"/>
+      </w:pPr>
+      <w:rPr>
+        <w:rFonts w:ascii="Courier New" w:hAnsi="Courier New" w:cs="Courier New" w:hint="default"/>
+      </w:rPr>
+    </w:lvl>
+    <w:lvl w:ilvl="8" w:tplc="04090005" w:tentative="1">
+      <w:start w:val="1"/>
+      <w:numFmt w:val="bullet"/>
+      <w:lvlText w:val=""/>
+      <w:lvlJc w:val="left"/>
+      <w:pPr>
+        <w:ind w:left="6480" w:hanging="360"/>
+      </w:pPr>
+      <w:rPr>
+        <w:rFonts w:ascii="Wingdings" w:hAnsi="Wingdings" w:hint="default"/>
+      </w:rPr>
+    </w:lvl>
+  </w:abstractNum>
+  <w:abstractNum w:abstractNumId="2">
     <w:nsid w:val="12600DEA"/>
     <w:multiLevelType w:val="hybridMultilevel"/>
     <w:tmpl w:val="885EF92A"/>
@@ -699,7 +746,7 @@
       </w:rPr>
     </w:lvl>
   </w:abstractNum>
-  <w:abstractNum w:abstractNumId="2">
+  <w:abstractNum w:abstractNumId="3">
     <w:nsid w:val="2528200E"/>
     <w:multiLevelType w:val="hybridMultilevel"/>
     <w:tmpl w:val="CAEC54B6"/>
@@ -811,7 +858,7 @@
       </w:rPr>
     </w:lvl>
   </w:abstractNum>
-  <w:abstractNum w:abstractNumId="3">
+  <w:abstractNum w:abstractNumId="4">
     <w:nsid w:val="48F071D7"/>
     <w:multiLevelType w:val="hybridMultilevel"/>
     <w:tmpl w:val="18DC36DA"/>
@@ -925,22 +972,25 @@
     </w:lvl>
   </w:abstractNum>
   <w:num w:numId="1">
-    <w:abstractNumId w:val="3"/>
+    <w:abstractNumId w:val="4"/>
   </w:num>
   <w:num w:numId="2">
     <w:abstractNumId w:val="0"/>
   </w:num>
   <w:num w:numId="3">
+    <w:abstractNumId w:val="3"/>
+  </w:num>
+  <w:num w:numId="4">
     <w:abstractNumId w:val="2"/>
   </w:num>
-  <w:num w:numId="4">
+  <w:num w:numId="5">
     <w:abstractNumId w:val="1"/>
   </w:num>
 </w:numbering>
 </file>
 
 <file path=word/styles.xml><?xml version="1.0" encoding="utf-8"?>
-<w:styles xmlns:mc="http://schemas.openxmlformats.org/markup-compatibility/2006" xmlns:r="http://schemas.openxmlformats.org/officeDocument/2006/relationships" xmlns:w="http://schemas.openxmlformats.org/wordprocessingml/2006/main" xmlns:w14="http://schemas.microsoft.com/office/word/2010/wordml" mc:Ignorable="w14">
+<w:styles xmlns:r="http://schemas.openxmlformats.org/officeDocument/2006/relationships" xmlns:w="http://schemas.openxmlformats.org/wordprocessingml/2006/main">
   <w:docDefaults>
     <w:rPrDefault>
       <w:rPr>
@@ -1111,6 +1161,7 @@
     <w:uiPriority w:val="99"/>
     <w:semiHidden/>
     <w:unhideWhenUsed/>
+    <w:qFormat/>
     <w:tblPr>
       <w:tblInd w:w="0" w:type="dxa"/>
       <w:tblCellMar>

</xml_diff>

<commit_message>
Several checkout page modal changes
</commit_message>
<xml_diff>
--- a/development/build notes.docx
+++ b/development/build notes.docx
@@ -129,21 +129,25 @@
           <w:ilvl w:val="0"/>
           <w:numId w:val="2"/>
         </w:numPr>
-      </w:pPr>
-      <w:r>
-        <w:t xml:space="preserve">Sidebar links: </w:t>
-      </w:r>
-      <w:r>
-        <w:t>New Items</w:t>
-      </w:r>
-      <w:r>
-        <w:t xml:space="preserve">, </w:t>
+        <w:rPr>
+          <w:b/>
+          <w:u w:val="single"/>
+        </w:rPr>
+      </w:pPr>
+      <w:r>
+        <w:t>Sidebar links:</w:t>
+      </w:r>
+      <w:r>
+        <w:t xml:space="preserve"> </w:t>
       </w:r>
       <w:r>
         <w:t>Shop Suite7Beauty</w:t>
       </w:r>
       <w:r>
-        <w:t xml:space="preserve"> need links **NEED TO DISCUSS WITH CLIENT WHERE THESE NEED TO BE ATTACHED TO.**</w:t>
+        <w:t xml:space="preserve"> </w:t>
+      </w:r>
+      <w:r>
+        <w:t>link transfers but doesn’t take cart items with you.**TALK TO MICHAEL ABOUT WHY THIS IS NOT WORKING**</w:t>
       </w:r>
     </w:p>
     <w:p>

</xml_diff>

<commit_message>
Completed resizing of the homepage to original sizing
</commit_message>
<xml_diff>
--- a/development/build notes.docx
+++ b/development/build notes.docx
@@ -149,6 +149,48 @@
           <w:b/>
           <w:u w:val="single"/>
         </w:rPr>
+        <w:t>productListTemplateResults</w:t>
+      </w:r>
+      <w:r>
+        <w:rPr>
+          <w:b/>
+          <w:u w:val="single"/>
+        </w:rPr>
+        <w:t>:</w:t>
+      </w:r>
+    </w:p>
+    <w:p>
+      <w:pPr>
+        <w:pStyle w:val="ListParagraph"/>
+        <w:numPr>
+          <w:ilvl w:val="0"/>
+          <w:numId w:val="3"/>
+        </w:numPr>
+      </w:pPr>
+      <w:r>
+        <w:t>Add forwarding to product page when image is clicked. Change button to bag it button if possible.</w:t>
+      </w:r>
+    </w:p>
+    <w:p>
+      <w:pPr>
+        <w:rPr>
+          <w:b/>
+          <w:u w:val="single"/>
+        </w:rPr>
+      </w:pPr>
+    </w:p>
+    <w:p>
+      <w:pPr>
+        <w:rPr>
+          <w:b/>
+          <w:u w:val="single"/>
+        </w:rPr>
+      </w:pPr>
+      <w:r>
+        <w:rPr>
+          <w:b/>
+          <w:u w:val="single"/>
+        </w:rPr>
         <w:t>Company page:</w:t>
       </w:r>
     </w:p>
@@ -312,6 +354,7 @@
           <w:b/>
           <w:u w:val="single"/>
         </w:rPr>
+        <w:lastRenderedPageBreak/>
         <w:t>Quickview:</w:t>
       </w:r>
     </w:p>
@@ -357,7 +400,6 @@
           <w:b/>
           <w:u w:val="single"/>
         </w:rPr>
-        <w:lastRenderedPageBreak/>
         <w:t>Cart:</w:t>
       </w:r>
     </w:p>

</xml_diff>

<commit_message>
Added previously viewed items list to footer.
</commit_message>
<xml_diff>
--- a/development/build notes.docx
+++ b/development/build notes.docx
@@ -37,11 +37,22 @@
         <w:pStyle w:val="ListParagraph"/>
         <w:numPr>
           <w:ilvl w:val="0"/>
-          <w:numId w:val="5"/>
+          <w:numId w:val="6"/>
         </w:numPr>
       </w:pPr>
       <w:r>
-        <w:t>Need the cross selling is tags either changed names or have labels inserted next to them so they know which ones add them to what lists on the site. **TALK TO ERIC ABOUT IMPLEMENTING**</w:t>
+        <w:t xml:space="preserve">Have Eric change the RIP check box is flex fields to Gift Ideas and have it bind to the </w:t>
+      </w:r>
+      <w:proofErr w:type="spellStart"/>
+      <w:r>
+        <w:t>is:</w:t>
+      </w:r>
+      <w:r>
+        <w:t>fresh</w:t>
+      </w:r>
+      <w:proofErr w:type="spellEnd"/>
+      <w:r>
+        <w:t>(confirm with Michael what the best is tag should be before making this change).</w:t>
       </w:r>
     </w:p>
     <w:p>
@@ -68,28 +79,57 @@
         </w:numPr>
       </w:pPr>
       <w:r>
-        <w:t>Add a</w:t>
-      </w:r>
-      <w:r>
-        <w:t>n</w:t>
-      </w:r>
-      <w:r>
-        <w:t xml:space="preserve"> announcement banner bar directly below the header nav categories.</w:t>
-      </w:r>
-      <w:r>
-        <w:t xml:space="preserve"> **DONE. JUST </w:t>
-      </w:r>
-      <w:r>
-        <w:t xml:space="preserve"> NEEDS ACTUAL IMAGE IN PLACE</w:t>
-      </w:r>
-      <w:r>
-        <w:t>.</w:t>
-      </w:r>
-      <w:r>
-        <w:t xml:space="preserve"> CURRENTLY HIDDEN DUE TO NOT HAVIN A PLACEHOLDER</w:t>
-      </w:r>
-      <w:r>
-        <w:t>**</w:t>
+        <w:t xml:space="preserve">RIP becoming its own category, will be needed to added to the category </w:t>
+      </w:r>
+      <w:proofErr w:type="spellStart"/>
+      <w:r>
+        <w:t>nav</w:t>
+      </w:r>
+      <w:proofErr w:type="spellEnd"/>
+      <w:r>
+        <w:t xml:space="preserve"> bar.</w:t>
+      </w:r>
+      <w:r>
+        <w:t>**ON HOLD UNTIL  FURTHER NOTICE**</w:t>
+      </w:r>
+    </w:p>
+    <w:p>
+      <w:pPr>
+        <w:rPr>
+          <w:b/>
+          <w:u w:val="single"/>
+        </w:rPr>
+      </w:pPr>
+      <w:r>
+        <w:rPr>
+          <w:b/>
+          <w:u w:val="single"/>
+        </w:rPr>
+        <w:t>Footer:</w:t>
+      </w:r>
+    </w:p>
+    <w:p>
+      <w:pPr>
+        <w:rPr>
+          <w:b/>
+          <w:u w:val="single"/>
+        </w:rPr>
+      </w:pPr>
+      <w:proofErr w:type="spellStart"/>
+      <w:r>
+        <w:rPr>
+          <w:b/>
+          <w:u w:val="single"/>
+        </w:rPr>
+        <w:t>productListTemplateResults</w:t>
+      </w:r>
+      <w:proofErr w:type="spellEnd"/>
+      <w:r>
+        <w:rPr>
+          <w:b/>
+          <w:u w:val="single"/>
+        </w:rPr>
+        <w:t>:</w:t>
       </w:r>
     </w:p>
     <w:p>
@@ -101,73 +141,6 @@
         </w:numPr>
       </w:pPr>
       <w:r>
-        <w:t>RIP becoming its own category, will be needed to added to the category nav bar.</w:t>
-      </w:r>
-    </w:p>
-    <w:p>
-      <w:pPr>
-        <w:rPr>
-          <w:b/>
-          <w:u w:val="single"/>
-        </w:rPr>
-      </w:pPr>
-      <w:r>
-        <w:rPr>
-          <w:b/>
-          <w:u w:val="single"/>
-        </w:rPr>
-        <w:t>Footer:</w:t>
-      </w:r>
-    </w:p>
-    <w:p>
-      <w:pPr>
-        <w:pStyle w:val="ListParagraph"/>
-        <w:numPr>
-          <w:ilvl w:val="0"/>
-          <w:numId w:val="3"/>
-        </w:numPr>
-      </w:pPr>
-      <w:r>
-        <w:t>Add the previously viewed items</w:t>
-      </w:r>
-      <w:r>
-        <w:t xml:space="preserve"> list to the top and limit to 4</w:t>
-      </w:r>
-      <w:r>
-        <w:t xml:space="preserve"> items.</w:t>
-      </w:r>
-    </w:p>
-    <w:p>
-      <w:pPr>
-        <w:rPr>
-          <w:b/>
-          <w:u w:val="single"/>
-        </w:rPr>
-      </w:pPr>
-      <w:r>
-        <w:rPr>
-          <w:b/>
-          <w:u w:val="single"/>
-        </w:rPr>
-        <w:t>productListTemplateResults</w:t>
-      </w:r>
-      <w:r>
-        <w:rPr>
-          <w:b/>
-          <w:u w:val="single"/>
-        </w:rPr>
-        <w:t>:</w:t>
-      </w:r>
-    </w:p>
-    <w:p>
-      <w:pPr>
-        <w:pStyle w:val="ListParagraph"/>
-        <w:numPr>
-          <w:ilvl w:val="0"/>
-          <w:numId w:val="3"/>
-        </w:numPr>
-      </w:pPr>
-      <w:r>
         <w:t>Add forwarding to product page when image is clicked. Change button to bag it button if possible.</w:t>
       </w:r>
     </w:p>
@@ -349,13 +322,21 @@
           <w:u w:val="single"/>
         </w:rPr>
       </w:pPr>
-      <w:r>
-        <w:rPr>
-          <w:b/>
-          <w:u w:val="single"/>
-        </w:rPr>
-        <w:lastRenderedPageBreak/>
-        <w:t>Quickview:</w:t>
+      <w:proofErr w:type="spellStart"/>
+      <w:r>
+        <w:rPr>
+          <w:b/>
+          <w:u w:val="single"/>
+        </w:rPr>
+        <w:t>Quickview</w:t>
+      </w:r>
+      <w:proofErr w:type="spellEnd"/>
+      <w:r>
+        <w:rPr>
+          <w:b/>
+          <w:u w:val="single"/>
+        </w:rPr>
+        <w:t>:</w:t>
       </w:r>
     </w:p>
     <w:p>
@@ -382,6 +363,7 @@
         </w:numPr>
       </w:pPr>
       <w:r>
+        <w:lastRenderedPageBreak/>
         <w:t>Talk to JT about implementing the image enlargement feature in the fashion section instead of the current product imaging/zooming system.</w:t>
       </w:r>
       <w:r>
@@ -395,12 +377,21 @@
           <w:u w:val="single"/>
         </w:rPr>
       </w:pPr>
-      <w:r>
-        <w:rPr>
-          <w:b/>
-          <w:u w:val="single"/>
-        </w:rPr>
-        <w:t>Cart:</w:t>
+      <w:proofErr w:type="spellStart"/>
+      <w:r>
+        <w:rPr>
+          <w:b/>
+          <w:u w:val="single"/>
+        </w:rPr>
+        <w:t>Cart</w:t>
+      </w:r>
+      <w:proofErr w:type="spellEnd"/>
+      <w:r>
+        <w:rPr>
+          <w:b/>
+          <w:u w:val="single"/>
+        </w:rPr>
+        <w:t>:</w:t>
       </w:r>
     </w:p>
     <w:p>
@@ -1080,6 +1071,118 @@
       </w:rPr>
     </w:lvl>
   </w:abstractNum>
+  <w:abstractNum w:abstractNumId="5">
+    <w:nsid w:val="6A5221DD"/>
+    <w:multiLevelType w:val="hybridMultilevel"/>
+    <w:tmpl w:val="3B56D8B2"/>
+    <w:lvl w:ilvl="0" w:tplc="AA6C5CEC">
+      <w:numFmt w:val="bullet"/>
+      <w:lvlText w:val="-"/>
+      <w:lvlJc w:val="left"/>
+      <w:pPr>
+        <w:ind w:left="720" w:hanging="360"/>
+      </w:pPr>
+      <w:rPr>
+        <w:rFonts w:ascii="Calibri" w:eastAsiaTheme="minorHAnsi" w:hAnsi="Calibri" w:cstheme="minorBidi" w:hint="default"/>
+      </w:rPr>
+    </w:lvl>
+    <w:lvl w:ilvl="1" w:tplc="04090003" w:tentative="1">
+      <w:start w:val="1"/>
+      <w:numFmt w:val="bullet"/>
+      <w:lvlText w:val="o"/>
+      <w:lvlJc w:val="left"/>
+      <w:pPr>
+        <w:ind w:left="1440" w:hanging="360"/>
+      </w:pPr>
+      <w:rPr>
+        <w:rFonts w:ascii="Courier New" w:hAnsi="Courier New" w:cs="Courier New" w:hint="default"/>
+      </w:rPr>
+    </w:lvl>
+    <w:lvl w:ilvl="2" w:tplc="04090005" w:tentative="1">
+      <w:start w:val="1"/>
+      <w:numFmt w:val="bullet"/>
+      <w:lvlText w:val=""/>
+      <w:lvlJc w:val="left"/>
+      <w:pPr>
+        <w:ind w:left="2160" w:hanging="360"/>
+      </w:pPr>
+      <w:rPr>
+        <w:rFonts w:ascii="Wingdings" w:hAnsi="Wingdings" w:hint="default"/>
+      </w:rPr>
+    </w:lvl>
+    <w:lvl w:ilvl="3" w:tplc="04090001" w:tentative="1">
+      <w:start w:val="1"/>
+      <w:numFmt w:val="bullet"/>
+      <w:lvlText w:val=""/>
+      <w:lvlJc w:val="left"/>
+      <w:pPr>
+        <w:ind w:left="2880" w:hanging="360"/>
+      </w:pPr>
+      <w:rPr>
+        <w:rFonts w:ascii="Symbol" w:hAnsi="Symbol" w:hint="default"/>
+      </w:rPr>
+    </w:lvl>
+    <w:lvl w:ilvl="4" w:tplc="04090003" w:tentative="1">
+      <w:start w:val="1"/>
+      <w:numFmt w:val="bullet"/>
+      <w:lvlText w:val="o"/>
+      <w:lvlJc w:val="left"/>
+      <w:pPr>
+        <w:ind w:left="3600" w:hanging="360"/>
+      </w:pPr>
+      <w:rPr>
+        <w:rFonts w:ascii="Courier New" w:hAnsi="Courier New" w:cs="Courier New" w:hint="default"/>
+      </w:rPr>
+    </w:lvl>
+    <w:lvl w:ilvl="5" w:tplc="04090005" w:tentative="1">
+      <w:start w:val="1"/>
+      <w:numFmt w:val="bullet"/>
+      <w:lvlText w:val=""/>
+      <w:lvlJc w:val="left"/>
+      <w:pPr>
+        <w:ind w:left="4320" w:hanging="360"/>
+      </w:pPr>
+      <w:rPr>
+        <w:rFonts w:ascii="Wingdings" w:hAnsi="Wingdings" w:hint="default"/>
+      </w:rPr>
+    </w:lvl>
+    <w:lvl w:ilvl="6" w:tplc="04090001" w:tentative="1">
+      <w:start w:val="1"/>
+      <w:numFmt w:val="bullet"/>
+      <w:lvlText w:val=""/>
+      <w:lvlJc w:val="left"/>
+      <w:pPr>
+        <w:ind w:left="5040" w:hanging="360"/>
+      </w:pPr>
+      <w:rPr>
+        <w:rFonts w:ascii="Symbol" w:hAnsi="Symbol" w:hint="default"/>
+      </w:rPr>
+    </w:lvl>
+    <w:lvl w:ilvl="7" w:tplc="04090003" w:tentative="1">
+      <w:start w:val="1"/>
+      <w:numFmt w:val="bullet"/>
+      <w:lvlText w:val="o"/>
+      <w:lvlJc w:val="left"/>
+      <w:pPr>
+        <w:ind w:left="5760" w:hanging="360"/>
+      </w:pPr>
+      <w:rPr>
+        <w:rFonts w:ascii="Courier New" w:hAnsi="Courier New" w:cs="Courier New" w:hint="default"/>
+      </w:rPr>
+    </w:lvl>
+    <w:lvl w:ilvl="8" w:tplc="04090005" w:tentative="1">
+      <w:start w:val="1"/>
+      <w:numFmt w:val="bullet"/>
+      <w:lvlText w:val=""/>
+      <w:lvlJc w:val="left"/>
+      <w:pPr>
+        <w:ind w:left="6480" w:hanging="360"/>
+      </w:pPr>
+      <w:rPr>
+        <w:rFonts w:ascii="Wingdings" w:hAnsi="Wingdings" w:hint="default"/>
+      </w:rPr>
+    </w:lvl>
+  </w:abstractNum>
   <w:num w:numId="1">
     <w:abstractNumId w:val="4"/>
   </w:num>
@@ -1094,6 +1197,9 @@
   </w:num>
   <w:num w:numId="5">
     <w:abstractNumId w:val="1"/>
+  </w:num>
+  <w:num w:numId="6">
+    <w:abstractNumId w:val="5"/>
   </w:num>
 </w:numbering>
 </file>

</xml_diff>

<commit_message>
began retrofit of quick view templates.
</commit_message>
<xml_diff>
--- a/development/build notes.docx
+++ b/development/build notes.docx
@@ -1,6 +1,6 @@
 
 <file path=word/document.xml><?xml version="1.0" encoding="utf-8"?>
-<w:document xmlns:ve="http://schemas.openxmlformats.org/markup-compatibility/2006" xmlns:o="urn:schemas-microsoft-com:office:office" xmlns:r="http://schemas.openxmlformats.org/officeDocument/2006/relationships" xmlns:m="http://schemas.openxmlformats.org/officeDocument/2006/math" xmlns:v="urn:schemas-microsoft-com:vml" xmlns:wp="http://schemas.openxmlformats.org/drawingml/2006/wordprocessingDrawing" xmlns:w10="urn:schemas-microsoft-com:office:word" xmlns:w="http://schemas.openxmlformats.org/wordprocessingml/2006/main" xmlns:wne="http://schemas.microsoft.com/office/word/2006/wordml">
+<w:document xmlns:wpc="http://schemas.microsoft.com/office/word/2010/wordprocessingCanvas" xmlns:mc="http://schemas.openxmlformats.org/markup-compatibility/2006" xmlns:o="urn:schemas-microsoft-com:office:office" xmlns:r="http://schemas.openxmlformats.org/officeDocument/2006/relationships" xmlns:m="http://schemas.openxmlformats.org/officeDocument/2006/math" xmlns:v="urn:schemas-microsoft-com:vml" xmlns:wp14="http://schemas.microsoft.com/office/word/2010/wordprocessingDrawing" xmlns:wp="http://schemas.openxmlformats.org/drawingml/2006/wordprocessingDrawing" xmlns:w10="urn:schemas-microsoft-com:office:word" xmlns:w="http://schemas.openxmlformats.org/wordprocessingml/2006/main" xmlns:w14="http://schemas.microsoft.com/office/word/2010/wordml" xmlns:wpg="http://schemas.microsoft.com/office/word/2010/wordprocessingGroup" xmlns:wpi="http://schemas.microsoft.com/office/word/2010/wordprocessingInk" xmlns:wne="http://schemas.microsoft.com/office/word/2006/wordml" xmlns:wps="http://schemas.microsoft.com/office/word/2010/wordprocessingShape" mc:Ignorable="w14 wp14">
   <w:body>
     <w:p>
       <w:pPr>
@@ -41,18 +41,10 @@
         </w:numPr>
       </w:pPr>
       <w:r>
-        <w:t xml:space="preserve">Have Eric change the RIP check box is flex fields to Gift Ideas and have it bind to the </w:t>
-      </w:r>
-      <w:proofErr w:type="spellStart"/>
-      <w:r>
-        <w:t>is:</w:t>
-      </w:r>
-      <w:r>
-        <w:t>fresh</w:t>
-      </w:r>
-      <w:proofErr w:type="spellEnd"/>
-      <w:r>
-        <w:t>(confirm with Michael what the best is tag should be before making this change).</w:t>
+        <w:t>Have Eric change the RIP check box is flex fields to Gift Ideas and have it bind to the is:</w:t>
+      </w:r>
+      <w:r>
+        <w:t>fresh(confirm with Michael what the best is tag should be before making this change).</w:t>
       </w:r>
     </w:p>
     <w:p>
@@ -79,15 +71,7 @@
         </w:numPr>
       </w:pPr>
       <w:r>
-        <w:t xml:space="preserve">RIP becoming its own category, will be needed to added to the category </w:t>
-      </w:r>
-      <w:proofErr w:type="spellStart"/>
-      <w:r>
-        <w:t>nav</w:t>
-      </w:r>
-      <w:proofErr w:type="spellEnd"/>
-      <w:r>
-        <w:t xml:space="preserve"> bar.</w:t>
+        <w:t>RIP becoming its own category, will be needed to added to the category nav bar.</w:t>
       </w:r>
       <w:r>
         <w:t>**ON HOLD UNTIL  FURTHER NOTICE**</w:t>
@@ -115,7 +99,6 @@
           <w:u w:val="single"/>
         </w:rPr>
       </w:pPr>
-      <w:proofErr w:type="spellStart"/>
       <w:r>
         <w:rPr>
           <w:b/>
@@ -123,7 +106,6 @@
         </w:rPr>
         <w:t>productListTemplateResults</w:t>
       </w:r>
-      <w:proofErr w:type="spellEnd"/>
       <w:r>
         <w:rPr>
           <w:b/>
@@ -151,6 +133,40 @@
           <w:u w:val="single"/>
         </w:rPr>
       </w:pPr>
+      <w:r>
+        <w:rPr>
+          <w:b/>
+          <w:u w:val="single"/>
+        </w:rPr>
+        <w:t>productTemplateQuickViewAlternate</w:t>
+      </w:r>
+      <w:r>
+        <w:rPr>
+          <w:b/>
+          <w:u w:val="single"/>
+        </w:rPr>
+        <w:t>:</w:t>
+      </w:r>
+    </w:p>
+    <w:p>
+      <w:pPr>
+        <w:pStyle w:val="ListParagraph"/>
+        <w:numPr>
+          <w:ilvl w:val="0"/>
+          <w:numId w:val="3"/>
+        </w:numPr>
+      </w:pPr>
+      <w:r>
+        <w:t>Finish converting quickview template into old version.</w:t>
+      </w:r>
+    </w:p>
+    <w:p>
+      <w:pPr>
+        <w:rPr>
+          <w:b/>
+          <w:u w:val="single"/>
+        </w:rPr>
+      </w:pPr>
     </w:p>
     <w:p>
       <w:pPr>
@@ -322,21 +338,13 @@
           <w:u w:val="single"/>
         </w:rPr>
       </w:pPr>
-      <w:proofErr w:type="spellStart"/>
-      <w:r>
-        <w:rPr>
-          <w:b/>
-          <w:u w:val="single"/>
-        </w:rPr>
-        <w:t>Quickview</w:t>
-      </w:r>
-      <w:proofErr w:type="spellEnd"/>
-      <w:r>
-        <w:rPr>
-          <w:b/>
-          <w:u w:val="single"/>
-        </w:rPr>
-        <w:t>:</w:t>
+      <w:r>
+        <w:rPr>
+          <w:b/>
+          <w:u w:val="single"/>
+        </w:rPr>
+        <w:lastRenderedPageBreak/>
+        <w:t>Quickview:</w:t>
       </w:r>
     </w:p>
     <w:p>
@@ -363,7 +371,6 @@
         </w:numPr>
       </w:pPr>
       <w:r>
-        <w:lastRenderedPageBreak/>
         <w:t>Talk to JT about implementing the image enlargement feature in the fashion section instead of the current product imaging/zooming system.</w:t>
       </w:r>
       <w:r>
@@ -377,21 +384,12 @@
           <w:u w:val="single"/>
         </w:rPr>
       </w:pPr>
-      <w:proofErr w:type="spellStart"/>
-      <w:r>
-        <w:rPr>
-          <w:b/>
-          <w:u w:val="single"/>
-        </w:rPr>
-        <w:t>Cart</w:t>
-      </w:r>
-      <w:proofErr w:type="spellEnd"/>
-      <w:r>
-        <w:rPr>
-          <w:b/>
-          <w:u w:val="single"/>
-        </w:rPr>
-        <w:t>:</w:t>
+      <w:r>
+        <w:rPr>
+          <w:b/>
+          <w:u w:val="single"/>
+        </w:rPr>
+        <w:t>Cart:</w:t>
       </w:r>
     </w:p>
     <w:p>
@@ -429,8 +427,6 @@
           <w:numId w:val="2"/>
         </w:numPr>
       </w:pPr>
-      <w:bookmarkStart w:id="0" w:name="_GoBack"/>
-      <w:bookmarkEnd w:id="0"/>
       <w:r>
         <w:t>Add wire</w:t>
       </w:r>
@@ -495,8 +491,10 @@
         </w:numPr>
       </w:pPr>
       <w:r>
-        <w:t>Fix the jacked up search page/product preview.</w:t>
-      </w:r>
+        <w:t>Correct product search “quick view” so that it looks as close to identical to the product quick view.</w:t>
+      </w:r>
+      <w:bookmarkStart w:id="0" w:name="_GoBack"/>
+      <w:bookmarkEnd w:id="0"/>
     </w:p>
     <w:sectPr>
       <w:pgSz w:w="12240" w:h="15840"/>
@@ -509,7 +507,7 @@
 </file>
 
 <file path=word/numbering.xml><?xml version="1.0" encoding="utf-8"?>
-<w:numbering xmlns:ve="http://schemas.openxmlformats.org/markup-compatibility/2006" xmlns:o="urn:schemas-microsoft-com:office:office" xmlns:r="http://schemas.openxmlformats.org/officeDocument/2006/relationships" xmlns:m="http://schemas.openxmlformats.org/officeDocument/2006/math" xmlns:v="urn:schemas-microsoft-com:vml" xmlns:wp="http://schemas.openxmlformats.org/drawingml/2006/wordprocessingDrawing" xmlns:w10="urn:schemas-microsoft-com:office:word" xmlns:w="http://schemas.openxmlformats.org/wordprocessingml/2006/main" xmlns:wne="http://schemas.microsoft.com/office/word/2006/wordml">
+<w:numbering xmlns:wpc="http://schemas.microsoft.com/office/word/2010/wordprocessingCanvas" xmlns:mc="http://schemas.openxmlformats.org/markup-compatibility/2006" xmlns:o="urn:schemas-microsoft-com:office:office" xmlns:r="http://schemas.openxmlformats.org/officeDocument/2006/relationships" xmlns:m="http://schemas.openxmlformats.org/officeDocument/2006/math" xmlns:v="urn:schemas-microsoft-com:vml" xmlns:wp14="http://schemas.microsoft.com/office/word/2010/wordprocessingDrawing" xmlns:wp="http://schemas.openxmlformats.org/drawingml/2006/wordprocessingDrawing" xmlns:w10="urn:schemas-microsoft-com:office:word" xmlns:w="http://schemas.openxmlformats.org/wordprocessingml/2006/main" xmlns:w14="http://schemas.microsoft.com/office/word/2010/wordml" xmlns:wpg="http://schemas.microsoft.com/office/word/2010/wordprocessingGroup" xmlns:wpi="http://schemas.microsoft.com/office/word/2010/wordprocessingInk" xmlns:wne="http://schemas.microsoft.com/office/word/2006/wordml" xmlns:wps="http://schemas.microsoft.com/office/word/2010/wordprocessingShape" mc:Ignorable="w14 wp14">
   <w:abstractNum w:abstractNumId="0">
     <w:nsid w:val="08C47802"/>
     <w:multiLevelType w:val="hybridMultilevel"/>
@@ -1205,7 +1203,7 @@
 </file>
 
 <file path=word/styles.xml><?xml version="1.0" encoding="utf-8"?>
-<w:styles xmlns:r="http://schemas.openxmlformats.org/officeDocument/2006/relationships" xmlns:w="http://schemas.openxmlformats.org/wordprocessingml/2006/main">
+<w:styles xmlns:mc="http://schemas.openxmlformats.org/markup-compatibility/2006" xmlns:r="http://schemas.openxmlformats.org/officeDocument/2006/relationships" xmlns:w="http://schemas.openxmlformats.org/wordprocessingml/2006/main" xmlns:w14="http://schemas.microsoft.com/office/word/2010/wordml" mc:Ignorable="w14">
   <w:docDefaults>
     <w:rPrDefault>
       <w:rPr>
@@ -1376,7 +1374,6 @@
     <w:uiPriority w:val="99"/>
     <w:semiHidden/>
     <w:unhideWhenUsed/>
-    <w:qFormat/>
     <w:tblPr>
       <w:tblInd w:w="0" w:type="dxa"/>
       <w:tblCellMar>

</xml_diff>

<commit_message>
Finished corrections to search page.
</commit_message>
<xml_diff>
--- a/development/build notes.docx
+++ b/development/build notes.docx
@@ -1,6 +1,6 @@
 
 <file path=word/document.xml><?xml version="1.0" encoding="utf-8"?>
-<w:document xmlns:wpc="http://schemas.microsoft.com/office/word/2010/wordprocessingCanvas" xmlns:mc="http://schemas.openxmlformats.org/markup-compatibility/2006" xmlns:o="urn:schemas-microsoft-com:office:office" xmlns:r="http://schemas.openxmlformats.org/officeDocument/2006/relationships" xmlns:m="http://schemas.openxmlformats.org/officeDocument/2006/math" xmlns:v="urn:schemas-microsoft-com:vml" xmlns:wp14="http://schemas.microsoft.com/office/word/2010/wordprocessingDrawing" xmlns:wp="http://schemas.openxmlformats.org/drawingml/2006/wordprocessingDrawing" xmlns:w10="urn:schemas-microsoft-com:office:word" xmlns:w="http://schemas.openxmlformats.org/wordprocessingml/2006/main" xmlns:w14="http://schemas.microsoft.com/office/word/2010/wordml" xmlns:wpg="http://schemas.microsoft.com/office/word/2010/wordprocessingGroup" xmlns:wpi="http://schemas.microsoft.com/office/word/2010/wordprocessingInk" xmlns:wne="http://schemas.microsoft.com/office/word/2006/wordml" xmlns:wps="http://schemas.microsoft.com/office/word/2010/wordprocessingShape" mc:Ignorable="w14 wp14">
+<w:document xmlns:ve="http://schemas.openxmlformats.org/markup-compatibility/2006" xmlns:o="urn:schemas-microsoft-com:office:office" xmlns:r="http://schemas.openxmlformats.org/officeDocument/2006/relationships" xmlns:m="http://schemas.openxmlformats.org/officeDocument/2006/math" xmlns:v="urn:schemas-microsoft-com:vml" xmlns:wp="http://schemas.openxmlformats.org/drawingml/2006/wordprocessingDrawing" xmlns:w10="urn:schemas-microsoft-com:office:word" xmlns:w="http://schemas.openxmlformats.org/wordprocessingml/2006/main" xmlns:wne="http://schemas.microsoft.com/office/word/2006/wordml">
   <w:body>
     <w:p>
       <w:pPr>
@@ -294,6 +294,21 @@
     </w:p>
     <w:p>
       <w:pPr>
+        <w:rPr>
+          <w:b/>
+          <w:u w:val="single"/>
+        </w:rPr>
+      </w:pPr>
+      <w:r>
+        <w:rPr>
+          <w:b/>
+          <w:u w:val="single"/>
+        </w:rPr>
+        <w:t>Category page – Sub cat level:</w:t>
+      </w:r>
+    </w:p>
+    <w:p>
+      <w:pPr>
         <w:pStyle w:val="ListParagraph"/>
         <w:numPr>
           <w:ilvl w:val="0"/>
@@ -301,22 +316,37 @@
         </w:numPr>
       </w:pPr>
       <w:r>
-        <w:t>Remove carousels from page and replace with only the product list, set to infinite pagination so that product hiding can be utilized. Move the recently viewed items list to the footer(position to be determined).</w:t>
-      </w:r>
-    </w:p>
-    <w:p>
-      <w:pPr>
-        <w:rPr>
-          <w:b/>
-          <w:u w:val="single"/>
-        </w:rPr>
-      </w:pPr>
-      <w:r>
-        <w:rPr>
-          <w:b/>
-          <w:u w:val="single"/>
-        </w:rPr>
-        <w:t>Category page – Sub cat level:</w:t>
+        <w:t>Filtered search needs to be implemented entirely.**Will be built and added after deployment**</w:t>
+      </w:r>
+    </w:p>
+    <w:p>
+      <w:pPr>
+        <w:rPr>
+          <w:b/>
+          <w:u w:val="single"/>
+        </w:rPr>
+      </w:pPr>
+      <w:r>
+        <w:rPr>
+          <w:b/>
+          <w:u w:val="single"/>
+        </w:rPr>
+        <w:t>Quickview:</w:t>
+      </w:r>
+    </w:p>
+    <w:p>
+      <w:pPr>
+        <w:rPr>
+          <w:b/>
+          <w:u w:val="single"/>
+        </w:rPr>
+      </w:pPr>
+      <w:r>
+        <w:rPr>
+          <w:b/>
+          <w:u w:val="single"/>
+        </w:rPr>
+        <w:t>Product page:</w:t>
       </w:r>
     </w:p>
     <w:p>
@@ -328,38 +358,8 @@
         </w:numPr>
       </w:pPr>
       <w:r>
-        <w:t>Filtered search needs to be implemented entirely.**Will be built and added after deployment**</w:t>
-      </w:r>
-    </w:p>
-    <w:p>
-      <w:pPr>
-        <w:rPr>
-          <w:b/>
-          <w:u w:val="single"/>
-        </w:rPr>
-      </w:pPr>
-      <w:r>
-        <w:rPr>
-          <w:b/>
-          <w:u w:val="single"/>
-        </w:rPr>
         <w:lastRenderedPageBreak/>
-        <w:t>Quickview:</w:t>
-      </w:r>
-    </w:p>
-    <w:p>
-      <w:pPr>
-        <w:rPr>
-          <w:b/>
-          <w:u w:val="single"/>
-        </w:rPr>
-      </w:pPr>
-      <w:r>
-        <w:rPr>
-          <w:b/>
-          <w:u w:val="single"/>
-        </w:rPr>
-        <w:t>Product page:</w:t>
+        <w:t>Fix product pages image issues.</w:t>
       </w:r>
     </w:p>
     <w:p>
@@ -490,11 +490,11 @@
           <w:numId w:val="2"/>
         </w:numPr>
       </w:pPr>
-      <w:r>
-        <w:t>Correct product search “quick view” so that it looks as close to identical to the product quick view.</w:t>
-      </w:r>
       <w:bookmarkStart w:id="0" w:name="_GoBack"/>
       <w:bookmarkEnd w:id="0"/>
+      <w:r>
+        <w:t>Update to match the design after deployment by adding filtered search.**WILL BE ADDED AFTER DEPLOYMENT**</w:t>
+      </w:r>
     </w:p>
     <w:sectPr>
       <w:pgSz w:w="12240" w:h="15840"/>
@@ -507,7 +507,7 @@
 </file>
 
 <file path=word/numbering.xml><?xml version="1.0" encoding="utf-8"?>
-<w:numbering xmlns:wpc="http://schemas.microsoft.com/office/word/2010/wordprocessingCanvas" xmlns:mc="http://schemas.openxmlformats.org/markup-compatibility/2006" xmlns:o="urn:schemas-microsoft-com:office:office" xmlns:r="http://schemas.openxmlformats.org/officeDocument/2006/relationships" xmlns:m="http://schemas.openxmlformats.org/officeDocument/2006/math" xmlns:v="urn:schemas-microsoft-com:vml" xmlns:wp14="http://schemas.microsoft.com/office/word/2010/wordprocessingDrawing" xmlns:wp="http://schemas.openxmlformats.org/drawingml/2006/wordprocessingDrawing" xmlns:w10="urn:schemas-microsoft-com:office:word" xmlns:w="http://schemas.openxmlformats.org/wordprocessingml/2006/main" xmlns:w14="http://schemas.microsoft.com/office/word/2010/wordml" xmlns:wpg="http://schemas.microsoft.com/office/word/2010/wordprocessingGroup" xmlns:wpi="http://schemas.microsoft.com/office/word/2010/wordprocessingInk" xmlns:wne="http://schemas.microsoft.com/office/word/2006/wordml" xmlns:wps="http://schemas.microsoft.com/office/word/2010/wordprocessingShape" mc:Ignorable="w14 wp14">
+<w:numbering xmlns:ve="http://schemas.openxmlformats.org/markup-compatibility/2006" xmlns:o="urn:schemas-microsoft-com:office:office" xmlns:r="http://schemas.openxmlformats.org/officeDocument/2006/relationships" xmlns:m="http://schemas.openxmlformats.org/officeDocument/2006/math" xmlns:v="urn:schemas-microsoft-com:vml" xmlns:wp="http://schemas.openxmlformats.org/drawingml/2006/wordprocessingDrawing" xmlns:w10="urn:schemas-microsoft-com:office:word" xmlns:w="http://schemas.openxmlformats.org/wordprocessingml/2006/main" xmlns:wne="http://schemas.microsoft.com/office/word/2006/wordml">
   <w:abstractNum w:abstractNumId="0">
     <w:nsid w:val="08C47802"/>
     <w:multiLevelType w:val="hybridMultilevel"/>
@@ -1203,7 +1203,7 @@
 </file>
 
 <file path=word/styles.xml><?xml version="1.0" encoding="utf-8"?>
-<w:styles xmlns:mc="http://schemas.openxmlformats.org/markup-compatibility/2006" xmlns:r="http://schemas.openxmlformats.org/officeDocument/2006/relationships" xmlns:w="http://schemas.openxmlformats.org/wordprocessingml/2006/main" xmlns:w14="http://schemas.microsoft.com/office/word/2010/wordml" mc:Ignorable="w14">
+<w:styles xmlns:r="http://schemas.openxmlformats.org/officeDocument/2006/relationships" xmlns:w="http://schemas.openxmlformats.org/wordprocessingml/2006/main">
   <w:docDefaults>
     <w:rPrDefault>
       <w:rPr>
@@ -1374,6 +1374,7 @@
     <w:uiPriority w:val="99"/>
     <w:semiHidden/>
     <w:unhideWhenUsed/>
+    <w:qFormat/>
     <w:tblPr>
       <w:tblInd w:w="0" w:type="dxa"/>
       <w:tblCellMar>

</xml_diff>

<commit_message>
Corrected homepage banner offsetting issue
</commit_message>
<xml_diff>
--- a/development/build notes.docx
+++ b/development/build notes.docx
@@ -116,18 +116,6 @@
     </w:p>
     <w:p>
       <w:pPr>
-        <w:pStyle w:val="ListParagraph"/>
-        <w:numPr>
-          <w:ilvl w:val="0"/>
-          <w:numId w:val="3"/>
-        </w:numPr>
-      </w:pPr>
-      <w:r>
-        <w:t>Add forwarding to product page when image is clicked. Change button to bag it button if possible.</w:t>
-      </w:r>
-    </w:p>
-    <w:p>
-      <w:pPr>
         <w:rPr>
           <w:b/>
           <w:u w:val="single"/>
@@ -147,26 +135,6 @@
         </w:rPr>
         <w:t>:</w:t>
       </w:r>
-    </w:p>
-    <w:p>
-      <w:pPr>
-        <w:pStyle w:val="ListParagraph"/>
-        <w:numPr>
-          <w:ilvl w:val="0"/>
-          <w:numId w:val="3"/>
-        </w:numPr>
-      </w:pPr>
-      <w:r>
-        <w:t>Finish converting quickview template into old version.</w:t>
-      </w:r>
-    </w:p>
-    <w:p>
-      <w:pPr>
-        <w:rPr>
-          <w:b/>
-          <w:u w:val="single"/>
-        </w:rPr>
-      </w:pPr>
     </w:p>
     <w:p>
       <w:pPr>
@@ -247,10 +215,43 @@
         </w:numPr>
       </w:pPr>
       <w:r>
-        <w:t>Carousel Banner image sliders need final images and links attached to them **Client needs to provide images and where they should be linked to</w:t>
-      </w:r>
-      <w:r>
-        <w:t>**</w:t>
+        <w:t>Add category for great as a gift to replace the what’s RIP category in the bottom category carousels.</w:t>
+      </w:r>
+      <w:r>
+        <w:t xml:space="preserve"> Also needs to be updated in the backend so that it can be selected from the flex fields like the other two categories.</w:t>
+      </w:r>
+      <w:r>
+        <w:t>**TALK TO ERIC ABOUT WHAT IS THE BEST IS: TAG TO USE FOR THIS**</w:t>
+      </w:r>
+    </w:p>
+    <w:p>
+      <w:pPr>
+        <w:rPr>
+          <w:b/>
+          <w:u w:val="single"/>
+        </w:rPr>
+      </w:pPr>
+      <w:r>
+        <w:rPr>
+          <w:b/>
+          <w:u w:val="single"/>
+        </w:rPr>
+        <w:t>Category page – top level category:</w:t>
+      </w:r>
+    </w:p>
+    <w:p>
+      <w:pPr>
+        <w:rPr>
+          <w:b/>
+          <w:u w:val="single"/>
+        </w:rPr>
+      </w:pPr>
+      <w:r>
+        <w:rPr>
+          <w:b/>
+          <w:u w:val="single"/>
+        </w:rPr>
+        <w:t>Category page – Sub cat level:</w:t>
       </w:r>
     </w:p>
     <w:p>
@@ -262,7 +263,37 @@
         </w:numPr>
       </w:pPr>
       <w:r>
-        <w:t>Products links in the elastic searches are not finding the product PIDs.</w:t>
+        <w:t>Filtered search needs to be implemented entirely.**Will be built and added after deployment**</w:t>
+      </w:r>
+    </w:p>
+    <w:p>
+      <w:pPr>
+        <w:rPr>
+          <w:b/>
+          <w:u w:val="single"/>
+        </w:rPr>
+      </w:pPr>
+      <w:r>
+        <w:rPr>
+          <w:b/>
+          <w:u w:val="single"/>
+        </w:rPr>
+        <w:t>Quickview:</w:t>
+      </w:r>
+    </w:p>
+    <w:p>
+      <w:pPr>
+        <w:rPr>
+          <w:b/>
+          <w:u w:val="single"/>
+        </w:rPr>
+      </w:pPr>
+      <w:r>
+        <w:rPr>
+          <w:b/>
+          <w:u w:val="single"/>
+        </w:rPr>
+        <w:t>Product page:</w:t>
       </w:r>
     </w:p>
     <w:p>
@@ -274,37 +305,13 @@
         </w:numPr>
       </w:pPr>
       <w:r>
-        <w:t>Add category for great as a gift to replace the what’s RIP category in the bottom category carousels.</w:t>
-      </w:r>
-    </w:p>
-    <w:p>
-      <w:pPr>
-        <w:rPr>
-          <w:b/>
-          <w:u w:val="single"/>
-        </w:rPr>
-      </w:pPr>
-      <w:r>
-        <w:rPr>
-          <w:b/>
-          <w:u w:val="single"/>
-        </w:rPr>
-        <w:t>Category page – top level category:</w:t>
-      </w:r>
-    </w:p>
-    <w:p>
-      <w:pPr>
-        <w:rPr>
-          <w:b/>
-          <w:u w:val="single"/>
-        </w:rPr>
-      </w:pPr>
-      <w:r>
-        <w:rPr>
-          <w:b/>
-          <w:u w:val="single"/>
-        </w:rPr>
-        <w:t>Category page – Sub cat level:</w:t>
+        <w:t>Correct height for what’s hot/related products list onc</w:t>
+      </w:r>
+      <w:r>
+        <w:t>e Sheri adds products.**AWAITING</w:t>
+      </w:r>
+      <w:r>
+        <w:t xml:space="preserve"> PRODUCT ENTRIES**</w:t>
       </w:r>
     </w:p>
     <w:p>
@@ -316,37 +323,13 @@
         </w:numPr>
       </w:pPr>
       <w:r>
-        <w:t>Filtered search needs to be implemented entirely.**Will be built and added after deployment**</w:t>
-      </w:r>
-    </w:p>
-    <w:p>
-      <w:pPr>
-        <w:rPr>
-          <w:b/>
-          <w:u w:val="single"/>
-        </w:rPr>
-      </w:pPr>
-      <w:r>
-        <w:rPr>
-          <w:b/>
-          <w:u w:val="single"/>
-        </w:rPr>
-        <w:t>Quickview:</w:t>
-      </w:r>
-    </w:p>
-    <w:p>
-      <w:pPr>
-        <w:rPr>
-          <w:b/>
-          <w:u w:val="single"/>
-        </w:rPr>
-      </w:pPr>
-      <w:r>
-        <w:rPr>
-          <w:b/>
-          <w:u w:val="single"/>
-        </w:rPr>
-        <w:t>Product page:</w:t>
+        <w:t>Correct the what’s hot list problem where the list is not p</w:t>
+      </w:r>
+      <w:r>
+        <w:t>opulating as it should.**TALK TO</w:t>
+      </w:r>
+      <w:r>
+        <w:t xml:space="preserve"> MICHAEL ABOUT HOW TO CORRECT THIS**</w:t>
       </w:r>
     </w:p>
     <w:p>
@@ -358,37 +341,25 @@
         </w:numPr>
       </w:pPr>
       <w:r>
+        <w:t>Talk to JT about implementing the image enlargement feature in the fashion section instead of the current product imaging/zooming system.</w:t>
+      </w:r>
+      <w:r>
+        <w:t xml:space="preserve"> **TALK TO JT**</w:t>
+      </w:r>
+    </w:p>
+    <w:p>
+      <w:pPr>
+        <w:rPr>
+          <w:b/>
+          <w:u w:val="single"/>
+        </w:rPr>
+      </w:pPr>
+      <w:r>
+        <w:rPr>
+          <w:b/>
+          <w:u w:val="single"/>
+        </w:rPr>
         <w:lastRenderedPageBreak/>
-        <w:t>Correct height for what’s hot/related products list once Sheri adds products.**AWAITINF PRODUCT ENTRIES**</w:t>
-      </w:r>
-    </w:p>
-    <w:p>
-      <w:pPr>
-        <w:pStyle w:val="ListParagraph"/>
-        <w:numPr>
-          <w:ilvl w:val="0"/>
-          <w:numId w:val="2"/>
-        </w:numPr>
-      </w:pPr>
-      <w:r>
-        <w:t>Talk to JT about implementing the image enlargement feature in the fashion section instead of the current product imaging/zooming system.</w:t>
-      </w:r>
-      <w:r>
-        <w:t xml:space="preserve"> **TALK TO JT**</w:t>
-      </w:r>
-    </w:p>
-    <w:p>
-      <w:pPr>
-        <w:rPr>
-          <w:b/>
-          <w:u w:val="single"/>
-        </w:rPr>
-      </w:pPr>
-      <w:r>
-        <w:rPr>
-          <w:b/>
-          <w:u w:val="single"/>
-        </w:rPr>
         <w:t>Cart:</w:t>
       </w:r>
     </w:p>

</xml_diff>

<commit_message>
Corrected cat template suite 7 brands link lists
</commit_message>
<xml_diff>
--- a/development/build notes.docx
+++ b/development/build notes.docx
@@ -1,7 +1,36 @@
 
 <file path=word/document.xml><?xml version="1.0" encoding="utf-8"?>
-<w:document xmlns:wpc="http://schemas.microsoft.com/office/word/2010/wordprocessingCanvas" xmlns:mc="http://schemas.openxmlformats.org/markup-compatibility/2006" xmlns:o="urn:schemas-microsoft-com:office:office" xmlns:r="http://schemas.openxmlformats.org/officeDocument/2006/relationships" xmlns:m="http://schemas.openxmlformats.org/officeDocument/2006/math" xmlns:v="urn:schemas-microsoft-com:vml" xmlns:wp14="http://schemas.microsoft.com/office/word/2010/wordprocessingDrawing" xmlns:wp="http://schemas.openxmlformats.org/drawingml/2006/wordprocessingDrawing" xmlns:w10="urn:schemas-microsoft-com:office:word" xmlns:w="http://schemas.openxmlformats.org/wordprocessingml/2006/main" xmlns:w14="http://schemas.microsoft.com/office/word/2010/wordml" xmlns:wpg="http://schemas.microsoft.com/office/word/2010/wordprocessingGroup" xmlns:wpi="http://schemas.microsoft.com/office/word/2010/wordprocessingInk" xmlns:wne="http://schemas.microsoft.com/office/word/2006/wordml" xmlns:wps="http://schemas.microsoft.com/office/word/2010/wordprocessingShape" mc:Ignorable="w14 wp14">
+<w:document xmlns:ve="http://schemas.openxmlformats.org/markup-compatibility/2006" xmlns:o="urn:schemas-microsoft-com:office:office" xmlns:r="http://schemas.openxmlformats.org/officeDocument/2006/relationships" xmlns:m="http://schemas.openxmlformats.org/officeDocument/2006/math" xmlns:v="urn:schemas-microsoft-com:vml" xmlns:wp="http://schemas.openxmlformats.org/drawingml/2006/wordprocessingDrawing" xmlns:w10="urn:schemas-microsoft-com:office:word" xmlns:w="http://schemas.openxmlformats.org/wordprocessingml/2006/main" xmlns:wne="http://schemas.microsoft.com/office/word/2006/wordml">
   <w:body>
+    <w:p>
+      <w:r>
+        <w:rPr>
+          <w:b/>
+          <w:u w:val="single"/>
+        </w:rPr>
+        <w:t>Unorganized changes. Add to appropriate sections**:</w:t>
+      </w:r>
+    </w:p>
+    <w:p>
+      <w:r>
+        <w:t>- informational page for the global banner.</w:t>
+      </w:r>
+    </w:p>
+    <w:p>
+      <w:r>
+        <w:t>- She wants updated content to be displayed for clients already on the site. Discuss with Michael/JT how we can cause the page to refresh or this new content to display correctly after a period of time.</w:t>
+      </w:r>
+    </w:p>
+    <w:p>
+      <w:r>
+        <w:t>- alphabetize the product lists.</w:t>
+      </w:r>
+    </w:p>
+    <w:p>
+      <w:r>
+        <w:t>- infinite pagination is requiring us to scroll all the way to the bottom of the cat page to trigger the next products. product list is not the bottom of the page so a loading animation is playing with no actual loading going on. Going to need to talk to JT about how we can fix this.</w:t>
+      </w:r>
+    </w:p>
     <w:p>
       <w:pPr>
         <w:rPr>
@@ -93,7 +122,6 @@
         </w:rPr>
       </w:pPr>
       <w:proofErr w:type="spellStart"/>
-      <w:proofErr w:type="gramStart"/>
       <w:r>
         <w:rPr>
           <w:b/>
@@ -102,7 +130,6 @@
         <w:t>productListTemplateResults</w:t>
       </w:r>
       <w:proofErr w:type="spellEnd"/>
-      <w:proofErr w:type="gramEnd"/>
       <w:r>
         <w:rPr>
           <w:b/>
@@ -119,7 +146,6 @@
         </w:rPr>
       </w:pPr>
       <w:proofErr w:type="spellStart"/>
-      <w:proofErr w:type="gramStart"/>
       <w:r>
         <w:rPr>
           <w:b/>
@@ -128,7 +154,6 @@
         <w:t>productTemplateQuickViewAlternate</w:t>
       </w:r>
       <w:proofErr w:type="spellEnd"/>
-      <w:proofErr w:type="gramEnd"/>
       <w:r>
         <w:rPr>
           <w:b/>
@@ -274,6 +299,48 @@
     </w:p>
     <w:p>
       <w:pPr>
+        <w:ind w:left="360"/>
+        <w:rPr>
+          <w:b/>
+          <w:u w:val="single"/>
+        </w:rPr>
+      </w:pPr>
+      <w:bookmarkStart w:id="0" w:name="_GoBack"/>
+      <w:bookmarkEnd w:id="0"/>
+      <w:proofErr w:type="spellStart"/>
+      <w:r>
+        <w:rPr>
+          <w:b/>
+          <w:u w:val="single"/>
+        </w:rPr>
+        <w:t>Cart</w:t>
+      </w:r>
+      <w:proofErr w:type="spellEnd"/>
+      <w:r>
+        <w:rPr>
+          <w:b/>
+          <w:u w:val="single"/>
+        </w:rPr>
+        <w:t>:</w:t>
+      </w:r>
+    </w:p>
+    <w:p>
+      <w:pPr>
+        <w:rPr>
+          <w:b/>
+          <w:u w:val="single"/>
+        </w:rPr>
+      </w:pPr>
+      <w:r>
+        <w:rPr>
+          <w:b/>
+          <w:u w:val="single"/>
+        </w:rPr>
+        <w:t>Checkout page:</w:t>
+      </w:r>
+    </w:p>
+    <w:p>
+      <w:pPr>
         <w:pStyle w:val="ListParagraph"/>
         <w:numPr>
           <w:ilvl w:val="0"/>
@@ -281,13 +348,32 @@
         </w:numPr>
       </w:pPr>
       <w:r>
-        <w:t>Correct height for what’s hot/related products list onc</w:t>
-      </w:r>
-      <w:r>
-        <w:t>e Sheri adds products.**AWAITING</w:t>
-      </w:r>
-      <w:r>
-        <w:t xml:space="preserve"> PRODUCT ENTRIES**</w:t>
+        <w:lastRenderedPageBreak/>
+        <w:t>Add wire</w:t>
+      </w:r>
+      <w:r>
+        <w:t xml:space="preserve"> transfer</w:t>
+      </w:r>
+      <w:r>
+        <w:t xml:space="preserve"> fee pricing to price total.</w:t>
+      </w:r>
+      <w:r>
+        <w:t xml:space="preserve"> **</w:t>
+      </w:r>
+      <w:r>
+        <w:t>FEATURE IS IMPLEMENTED BUT BROKEN</w:t>
+      </w:r>
+      <w:r>
+        <w:t>.</w:t>
+      </w:r>
+      <w:r>
+        <w:t xml:space="preserve"> AWAITING A FIX FROM BRIAN/JT</w:t>
+      </w:r>
+      <w:r>
+        <w:t>**</w:t>
+      </w:r>
+      <w:r>
+        <w:t xml:space="preserve"> </w:t>
       </w:r>
     </w:p>
     <w:p>
@@ -297,189 +383,27 @@
           <w:ilvl w:val="0"/>
           <w:numId w:val="2"/>
         </w:numPr>
-        <w:rPr>
-          <w:b/>
-          <w:u w:val="single"/>
-        </w:rPr>
-      </w:pPr>
-      <w:bookmarkStart w:id="0" w:name="_GoBack"/>
-      <w:bookmarkEnd w:id="0"/>
-      <w:proofErr w:type="gramStart"/>
-      <w:r>
-        <w:t>implement</w:t>
-      </w:r>
-      <w:proofErr w:type="gramEnd"/>
-      <w:r>
-        <w:t xml:space="preserve"> the image enlargement feature in the fashion section instead of the current product imaging/zooming system.</w:t>
-      </w:r>
-      <w:r>
-        <w:t xml:space="preserve"> </w:t>
-      </w:r>
-      <w:r>
-        <w:t xml:space="preserve">View this file on </w:t>
-      </w:r>
-      <w:proofErr w:type="spellStart"/>
-      <w:r>
-        <w:t>github</w:t>
-      </w:r>
-      <w:proofErr w:type="spellEnd"/>
-      <w:r>
-        <w:t xml:space="preserve"> to see how to implement: </w:t>
-      </w:r>
-      <w:hyperlink r:id="rId6" w:history="1">
-        <w:r>
-          <w:rPr>
-            <w:rStyle w:val="Hyperlink"/>
-          </w:rPr>
-          <w:t>https://github.com/zoovy/AnyCommerce-Development/blob/master/app-fashion-init.js</w:t>
-        </w:r>
-      </w:hyperlink>
-      <w:r>
-        <w:rPr>
-          <w:rStyle w:val="Hyperlink"/>
-        </w:rPr>
-        <w:t xml:space="preserve"> . </w:t>
-      </w:r>
-      <w:r>
-        <w:rPr>
-          <w:rStyle w:val="Hyperlink"/>
-          <w:color w:val="auto"/>
-          <w:u w:val="none"/>
-        </w:rPr>
-        <w:t>**FUNCTION IS NOT WORKING CORRECTLY. CONSULT JT ON WHAT ELSE COULD BE CAUSING IT TO NOT LOAD CORRECTLY**</w:t>
-      </w:r>
-    </w:p>
-    <w:p>
-      <w:pPr>
-        <w:ind w:left="360"/>
-        <w:rPr>
-          <w:b/>
-          <w:u w:val="single"/>
-        </w:rPr>
-      </w:pPr>
-      <w:proofErr w:type="spellStart"/>
-      <w:r>
-        <w:rPr>
-          <w:b/>
-          <w:u w:val="single"/>
-        </w:rPr>
-        <w:t>Cart</w:t>
-      </w:r>
-      <w:proofErr w:type="spellEnd"/>
-      <w:r>
-        <w:rPr>
-          <w:b/>
-          <w:u w:val="single"/>
-        </w:rPr>
-        <w:t>:</w:t>
-      </w:r>
-    </w:p>
-    <w:p>
-      <w:pPr>
-        <w:pStyle w:val="ListParagraph"/>
-        <w:numPr>
-          <w:ilvl w:val="0"/>
-          <w:numId w:val="2"/>
-        </w:numPr>
-      </w:pPr>
-      <w:r>
-        <w:t>Need to replace placeholder text.**</w:t>
-      </w:r>
-      <w:r>
-        <w:t>NEEDED BY THE CLIENT</w:t>
+      </w:pPr>
+      <w:r>
+        <w:t xml:space="preserve">Add an option whenever fed ex or USPS shipping is selected to pop up an option that allows them to opt for </w:t>
+      </w:r>
+      <w:r>
+        <w:t>insured shipping. This option</w:t>
+      </w:r>
+      <w:r>
+        <w:t xml:space="preserve"> would need to reflect on their shipping manife</w:t>
+      </w:r>
+      <w:r>
+        <w:t>st/shipping manager/order sheet. **</w:t>
+      </w:r>
+      <w:r>
+        <w:t>BUILD A SHIPPING INSURANCE SELECTOR THAT A. DISPLAYS IN SHIPPING METHODS WHENEVER A FOREIGN COUNTRY IS SELECTED. B. WILL AUTO-ADD A NOTE TO THE ORDER NOTES THAT SHIPPING INSURANCE WILL BE NEEDED FOR THIS ORDER.</w:t>
+      </w:r>
+      <w:r>
+        <w:t xml:space="preserve"> WILL BE ADDED AFTER DEPLOYMENT.</w:t>
       </w:r>
       <w:r>
         <w:t>**</w:t>
-      </w:r>
-    </w:p>
-    <w:p>
-      <w:pPr>
-        <w:rPr>
-          <w:b/>
-          <w:u w:val="single"/>
-        </w:rPr>
-      </w:pPr>
-      <w:r>
-        <w:rPr>
-          <w:b/>
-          <w:u w:val="single"/>
-        </w:rPr>
-        <w:t>Checkout page:</w:t>
-      </w:r>
-    </w:p>
-    <w:p>
-      <w:pPr>
-        <w:pStyle w:val="ListParagraph"/>
-        <w:numPr>
-          <w:ilvl w:val="0"/>
-          <w:numId w:val="2"/>
-        </w:numPr>
-      </w:pPr>
-      <w:r>
-        <w:t>Add wire</w:t>
-      </w:r>
-      <w:r>
-        <w:t xml:space="preserve"> transfer</w:t>
-      </w:r>
-      <w:r>
-        <w:t xml:space="preserve"> fee pricing to price total.</w:t>
-      </w:r>
-      <w:r>
-        <w:t xml:space="preserve"> **</w:t>
-      </w:r>
-      <w:r>
-        <w:t>FEATURE IS IMPLEMENTED BUT BROKEN</w:t>
-      </w:r>
-      <w:r>
-        <w:t>.</w:t>
-      </w:r>
-      <w:r>
-        <w:t xml:space="preserve"> AWAITING A FIX FROM BRIAN/JT</w:t>
-      </w:r>
-      <w:r>
-        <w:t>**</w:t>
-      </w:r>
-      <w:r>
-        <w:t xml:space="preserve"> </w:t>
-      </w:r>
-    </w:p>
-    <w:p>
-      <w:pPr>
-        <w:pStyle w:val="ListParagraph"/>
-        <w:numPr>
-          <w:ilvl w:val="0"/>
-          <w:numId w:val="2"/>
-        </w:numPr>
-      </w:pPr>
-      <w:r>
-        <w:lastRenderedPageBreak/>
-        <w:t xml:space="preserve">Add an option whenever fed ex or USPS shipping is selected to pop up an option that allows them to opt for </w:t>
-      </w:r>
-      <w:r>
-        <w:t>insured shipping. This option</w:t>
-      </w:r>
-      <w:r>
-        <w:t xml:space="preserve"> would need to reflect on their shipping manife</w:t>
-      </w:r>
-      <w:r>
-        <w:t>st/shipping manager/order sheet. **</w:t>
-      </w:r>
-      <w:r>
-        <w:t>BUILD A SHIPPING INSURANCE SELECTOR THAT A. DISPLAYS IN SHIPPING METHODS WHENEVER A FOREIGN COUNTRY IS SELECTED. B. WILL AUTO-ADD A NOTE TO THE ORDER NOTES THAT SHIPPING INSURANCE WILL BE NEEDED FOR THIS ORDER.</w:t>
-      </w:r>
-      <w:r>
-        <w:t xml:space="preserve"> WILL BE ADDED AFTER DEPLOYMENT</w:t>
-      </w:r>
-      <w:proofErr w:type="gramStart"/>
-      <w:r>
-        <w:t>.</w:t>
-      </w:r>
-      <w:r>
-        <w:t>*</w:t>
-      </w:r>
-      <w:proofErr w:type="gramEnd"/>
-      <w:r>
-        <w:t>*</w:t>
       </w:r>
     </w:p>
     <w:p>
@@ -520,7 +444,7 @@
 </file>
 
 <file path=word/numbering.xml><?xml version="1.0" encoding="utf-8"?>
-<w:numbering xmlns:wpc="http://schemas.microsoft.com/office/word/2010/wordprocessingCanvas" xmlns:mc="http://schemas.openxmlformats.org/markup-compatibility/2006" xmlns:o="urn:schemas-microsoft-com:office:office" xmlns:r="http://schemas.openxmlformats.org/officeDocument/2006/relationships" xmlns:m="http://schemas.openxmlformats.org/officeDocument/2006/math" xmlns:v="urn:schemas-microsoft-com:vml" xmlns:wp14="http://schemas.microsoft.com/office/word/2010/wordprocessingDrawing" xmlns:wp="http://schemas.openxmlformats.org/drawingml/2006/wordprocessingDrawing" xmlns:w10="urn:schemas-microsoft-com:office:word" xmlns:w="http://schemas.openxmlformats.org/wordprocessingml/2006/main" xmlns:w14="http://schemas.microsoft.com/office/word/2010/wordml" xmlns:wpg="http://schemas.microsoft.com/office/word/2010/wordprocessingGroup" xmlns:wpi="http://schemas.microsoft.com/office/word/2010/wordprocessingInk" xmlns:wne="http://schemas.microsoft.com/office/word/2006/wordml" xmlns:wps="http://schemas.microsoft.com/office/word/2010/wordprocessingShape" mc:Ignorable="w14 wp14">
+<w:numbering xmlns:ve="http://schemas.openxmlformats.org/markup-compatibility/2006" xmlns:o="urn:schemas-microsoft-com:office:office" xmlns:r="http://schemas.openxmlformats.org/officeDocument/2006/relationships" xmlns:m="http://schemas.openxmlformats.org/officeDocument/2006/math" xmlns:v="urn:schemas-microsoft-com:vml" xmlns:wp="http://schemas.openxmlformats.org/drawingml/2006/wordprocessingDrawing" xmlns:w10="urn:schemas-microsoft-com:office:word" xmlns:w="http://schemas.openxmlformats.org/wordprocessingml/2006/main" xmlns:wne="http://schemas.microsoft.com/office/word/2006/wordml">
   <w:abstractNum w:abstractNumId="0">
     <w:nsid w:val="08C47802"/>
     <w:multiLevelType w:val="hybridMultilevel"/>
@@ -1216,7 +1140,7 @@
 </file>
 
 <file path=word/styles.xml><?xml version="1.0" encoding="utf-8"?>
-<w:styles xmlns:mc="http://schemas.openxmlformats.org/markup-compatibility/2006" xmlns:r="http://schemas.openxmlformats.org/officeDocument/2006/relationships" xmlns:w="http://schemas.openxmlformats.org/wordprocessingml/2006/main" xmlns:w14="http://schemas.microsoft.com/office/word/2010/wordml" mc:Ignorable="w14">
+<w:styles xmlns:r="http://schemas.openxmlformats.org/officeDocument/2006/relationships" xmlns:w="http://schemas.openxmlformats.org/wordprocessingml/2006/main">
   <w:docDefaults>
     <w:rPrDefault>
       <w:rPr>
@@ -1387,6 +1311,7 @@
     <w:uiPriority w:val="99"/>
     <w:semiHidden/>
     <w:unhideWhenUsed/>
+    <w:qFormat/>
     <w:tblPr>
       <w:tblInd w:w="0" w:type="dxa"/>
       <w:tblCellMar>

</xml_diff>

<commit_message>
Built modal for v-store
</commit_message>
<xml_diff>
--- a/development/build notes.docx
+++ b/development/build notes.docx
@@ -3,50 +3,29 @@
 <w:document xmlns:wpc="http://schemas.microsoft.com/office/word/2010/wordprocessingCanvas" xmlns:mc="http://schemas.openxmlformats.org/markup-compatibility/2006" xmlns:o="urn:schemas-microsoft-com:office:office" xmlns:r="http://schemas.openxmlformats.org/officeDocument/2006/relationships" xmlns:m="http://schemas.openxmlformats.org/officeDocument/2006/math" xmlns:v="urn:schemas-microsoft-com:vml" xmlns:wp14="http://schemas.microsoft.com/office/word/2010/wordprocessingDrawing" xmlns:wp="http://schemas.openxmlformats.org/drawingml/2006/wordprocessingDrawing" xmlns:w10="urn:schemas-microsoft-com:office:word" xmlns:w="http://schemas.openxmlformats.org/wordprocessingml/2006/main" xmlns:w14="http://schemas.microsoft.com/office/word/2010/wordml" xmlns:wpg="http://schemas.microsoft.com/office/word/2010/wordprocessingGroup" xmlns:wpi="http://schemas.microsoft.com/office/word/2010/wordprocessingInk" xmlns:wne="http://schemas.microsoft.com/office/word/2006/wordml" xmlns:wps="http://schemas.microsoft.com/office/word/2010/wordprocessingShape" mc:Ignorable="w14 wp14">
   <w:body>
     <w:p>
-      <w:proofErr w:type="spellStart"/>
-      <w:proofErr w:type="gramStart"/>
-      <w:r>
-        <w:rPr>
-          <w:b/>
-          <w:u w:val="single"/>
-        </w:rPr>
-        <w:t>ACW</w:t>
-      </w:r>
-      <w:r>
-        <w:rPr>
-          <w:b/>
-          <w:u w:val="single"/>
-        </w:rPr>
-        <w:t>Unorganized</w:t>
-      </w:r>
-      <w:proofErr w:type="spellEnd"/>
-      <w:r>
-        <w:rPr>
-          <w:b/>
-          <w:u w:val="single"/>
-        </w:rPr>
-        <w:t xml:space="preserve"> changes.</w:t>
-      </w:r>
-      <w:proofErr w:type="gramEnd"/>
-      <w:r>
-        <w:rPr>
-          <w:b/>
-          <w:u w:val="single"/>
-        </w:rPr>
-        <w:t xml:space="preserve"> Add to appropriate sections**:</w:t>
-      </w:r>
-    </w:p>
-    <w:p>
-      <w:r>
-        <w:t xml:space="preserve">- </w:t>
-      </w:r>
-      <w:proofErr w:type="gramStart"/>
-      <w:r>
-        <w:t>informational</w:t>
-      </w:r>
-      <w:proofErr w:type="gramEnd"/>
-      <w:r>
-        <w:t xml:space="preserve"> page for the global banner.</w:t>
+      <w:pPr>
+        <w:rPr>
+          <w:b/>
+          <w:u w:val="single"/>
+        </w:rPr>
+      </w:pPr>
+      <w:r>
+        <w:rPr>
+          <w:b/>
+          <w:u w:val="single"/>
+        </w:rPr>
+        <w:t>All Pages:</w:t>
+      </w:r>
+    </w:p>
+    <w:p>
+      <w:r>
+        <w:t>- informati</w:t>
+      </w:r>
+      <w:r>
+        <w:t>onal page for the global banner</w:t>
+      </w:r>
+      <w:r>
+        <w:t>.</w:t>
       </w:r>
     </w:p>
     <w:p>
@@ -56,24 +35,27 @@
     </w:p>
     <w:p>
       <w:r>
-        <w:t>- alphabetize the product lists.</w:t>
-      </w:r>
-    </w:p>
-    <w:p>
-      <w:pPr>
-        <w:rPr>
-          <w:b/>
-          <w:u w:val="single"/>
-        </w:rPr>
-      </w:pPr>
-      <w:bookmarkStart w:id="0" w:name="_GoBack"/>
-      <w:bookmarkEnd w:id="0"/>
-      <w:r>
-        <w:rPr>
-          <w:b/>
-          <w:u w:val="single"/>
-        </w:rPr>
-        <w:t>All Pages:</w:t>
+        <w:t>model.js, function fetchData</w:t>
+      </w:r>
+    </w:p>
+    <w:p>
+      <w:r>
+        <w:t>Michael Chance: change the "expires" time to an hour</w:t>
+      </w:r>
+    </w:p>
+    <w:p>
+      <w:r>
+        <w:t>Michael Chance: then just attach a setTimeout to all product and category pages of one hour that deletes itself from the DOM</w:t>
+      </w:r>
+    </w:p>
+    <w:p>
+      <w:r>
+        <w:t>Michael Chance: then any time you visit the page after an hour it will request new data</w:t>
+      </w:r>
+    </w:p>
+    <w:p>
+      <w:r>
+        <w:t>Michael Chance: if they're changing things more often than that, they're running into major SEO problems</w:t>
       </w:r>
     </w:p>
     <w:p>
@@ -115,15 +97,7 @@
         </w:numPr>
       </w:pPr>
       <w:r>
-        <w:t xml:space="preserve">RIP becoming its own category, will be needed to added to the category </w:t>
-      </w:r>
-      <w:proofErr w:type="spellStart"/>
-      <w:r>
-        <w:t>nav</w:t>
-      </w:r>
-      <w:proofErr w:type="spellEnd"/>
-      <w:r>
-        <w:t xml:space="preserve"> bar.</w:t>
+        <w:t>RIP becoming its own category, will be needed to added to the category nav bar.</w:t>
       </w:r>
       <w:r>
         <w:t>**ON HOLD UNTIL  FURTHER NOTICE**</w:t>
@@ -151,8 +125,6 @@
           <w:u w:val="single"/>
         </w:rPr>
       </w:pPr>
-      <w:proofErr w:type="spellStart"/>
-      <w:proofErr w:type="gramStart"/>
       <w:r>
         <w:rPr>
           <w:b/>
@@ -160,8 +132,6 @@
         </w:rPr>
         <w:t>productListTemplateResults</w:t>
       </w:r>
-      <w:proofErr w:type="spellEnd"/>
-      <w:proofErr w:type="gramEnd"/>
       <w:r>
         <w:rPr>
           <w:b/>
@@ -177,8 +147,6 @@
           <w:u w:val="single"/>
         </w:rPr>
       </w:pPr>
-      <w:proofErr w:type="spellStart"/>
-      <w:proofErr w:type="gramStart"/>
       <w:r>
         <w:rPr>
           <w:b/>
@@ -186,8 +154,6 @@
         </w:rPr>
         <w:t>productTemplateQuickViewAlternate</w:t>
       </w:r>
-      <w:proofErr w:type="spellEnd"/>
-      <w:proofErr w:type="gramEnd"/>
       <w:r>
         <w:rPr>
           <w:b/>
@@ -224,6 +190,41 @@
           <w:u w:val="single"/>
         </w:rPr>
         <w:t>Homepage:</w:t>
+      </w:r>
+    </w:p>
+    <w:p>
+      <w:pPr>
+        <w:rPr>
+          <w:b/>
+          <w:u w:val="single"/>
+        </w:rPr>
+      </w:pPr>
+      <w:r>
+        <w:rPr>
+          <w:b/>
+          <w:u w:val="single"/>
+        </w:rPr>
+        <w:t>Category page – top level category:</w:t>
+      </w:r>
+    </w:p>
+    <w:p>
+      <w:r>
+        <w:t>alphabetize the product lists.</w:t>
+      </w:r>
+    </w:p>
+    <w:p>
+      <w:pPr>
+        <w:rPr>
+          <w:b/>
+          <w:u w:val="single"/>
+        </w:rPr>
+      </w:pPr>
+      <w:r>
+        <w:rPr>
+          <w:b/>
+          <w:u w:val="single"/>
+        </w:rPr>
+        <w:t>Category page – Sub cat level:</w:t>
       </w:r>
     </w:p>
     <w:p>
@@ -235,43 +236,13 @@
         </w:numPr>
       </w:pPr>
       <w:r>
-        <w:t>Carousel category sliders need to have items populated in them. **</w:t>
-      </w:r>
-      <w:r>
-        <w:t>CLIENT NEEDS TO ADD PRODUCTS TO THESE TAGS</w:t>
+        <w:t>Filtered search needs to be implemented entirely.**</w:t>
+      </w:r>
+      <w:r>
+        <w:t>WILL BE BUILT AFTER DEPLOYMENT</w:t>
       </w:r>
       <w:r>
         <w:t>**</w:t>
-      </w:r>
-    </w:p>
-    <w:p>
-      <w:pPr>
-        <w:rPr>
-          <w:b/>
-          <w:u w:val="single"/>
-        </w:rPr>
-      </w:pPr>
-      <w:r>
-        <w:rPr>
-          <w:b/>
-          <w:u w:val="single"/>
-        </w:rPr>
-        <w:t>Category page – top level category:</w:t>
-      </w:r>
-    </w:p>
-    <w:p>
-      <w:pPr>
-        <w:rPr>
-          <w:b/>
-          <w:u w:val="single"/>
-        </w:rPr>
-      </w:pPr>
-      <w:r>
-        <w:rPr>
-          <w:b/>
-          <w:u w:val="single"/>
-        </w:rPr>
-        <w:t>Category page – Sub cat level:</w:t>
       </w:r>
     </w:p>
     <w:p>
@@ -283,37 +254,24 @@
         </w:numPr>
       </w:pPr>
       <w:r>
-        <w:t>Filtered search needs to be implemented entirely.**</w:t>
-      </w:r>
-      <w:r>
-        <w:t>WILL BE BUILT AFTER DEPLOYMENT</w:t>
-      </w:r>
-      <w:r>
-        <w:t>**</w:t>
-      </w:r>
-    </w:p>
-    <w:p>
-      <w:pPr>
-        <w:rPr>
-          <w:b/>
-          <w:u w:val="single"/>
-        </w:rPr>
-      </w:pPr>
-      <w:proofErr w:type="spellStart"/>
-      <w:r>
-        <w:rPr>
-          <w:b/>
-          <w:u w:val="single"/>
-        </w:rPr>
-        <w:t>Quickview</w:t>
-      </w:r>
-      <w:proofErr w:type="spellEnd"/>
-      <w:r>
-        <w:rPr>
-          <w:b/>
-          <w:u w:val="single"/>
-        </w:rPr>
-        <w:t>:</w:t>
+        <w:t>alphabetize the product lists.</w:t>
+      </w:r>
+      <w:bookmarkStart w:id="0" w:name="_GoBack"/>
+      <w:bookmarkEnd w:id="0"/>
+    </w:p>
+    <w:p>
+      <w:pPr>
+        <w:rPr>
+          <w:b/>
+          <w:u w:val="single"/>
+        </w:rPr>
+      </w:pPr>
+      <w:r>
+        <w:rPr>
+          <w:b/>
+          <w:u w:val="single"/>
+        </w:rPr>
+        <w:t>Quickview:</w:t>
       </w:r>
     </w:p>
     <w:p>
@@ -333,17 +291,17 @@
     </w:p>
     <w:p>
       <w:pPr>
-        <w:ind w:left="360"/>
-        <w:rPr>
-          <w:b/>
-          <w:u w:val="single"/>
-        </w:rPr>
-      </w:pPr>
-      <w:r>
-        <w:rPr>
-          <w:b/>
-          <w:u w:val="single"/>
-        </w:rPr>
+        <w:rPr>
+          <w:b/>
+          <w:u w:val="single"/>
+        </w:rPr>
+      </w:pPr>
+      <w:r>
+        <w:rPr>
+          <w:b/>
+          <w:u w:val="single"/>
+        </w:rPr>
+        <w:lastRenderedPageBreak/>
         <w:t>Cart:</w:t>
       </w:r>
     </w:p>
@@ -413,11 +371,7 @@
         <w:t>insured shipping. This option</w:t>
       </w:r>
       <w:r>
-        <w:t xml:space="preserve"> would need to reflect on their shipping </w:t>
-      </w:r>
-      <w:r>
-        <w:lastRenderedPageBreak/>
-        <w:t>manife</w:t>
+        <w:t xml:space="preserve"> would need to reflect on their shipping manife</w:t>
       </w:r>
       <w:r>
         <w:t>st/shipping manager/order sheet. **</w:t>
@@ -426,18 +380,10 @@
         <w:t>BUILD A SHIPPING INSURANCE SELECTOR THAT A. DISPLAYS IN SHIPPING METHODS WHENEVER A FOREIGN COUNTRY IS SELECTED. B. WILL AUTO-ADD A NOTE TO THE ORDER NOTES THAT SHIPPING INSURANCE WILL BE NEEDED FOR THIS ORDER.</w:t>
       </w:r>
       <w:r>
-        <w:t xml:space="preserve"> WILL BE ADDED AFTER DEPLOYMENT</w:t>
-      </w:r>
-      <w:proofErr w:type="gramStart"/>
-      <w:r>
-        <w:t>.</w:t>
-      </w:r>
-      <w:r>
-        <w:t>*</w:t>
-      </w:r>
-      <w:proofErr w:type="gramEnd"/>
-      <w:r>
-        <w:t>*</w:t>
+        <w:t xml:space="preserve"> WILL BE ADDED AFTER DEPLOYMENT.</w:t>
+      </w:r>
+      <w:r>
+        <w:t>**</w:t>
       </w:r>
     </w:p>
     <w:p>

</xml_diff>

<commit_message>
Began building filtered search form
</commit_message>
<xml_diff>
--- a/development/build notes.docx
+++ b/development/build notes.docx
@@ -465,86 +465,6 @@
       </w:pPr>
       <w:r>
         <w:t>Bug: sliding the ship to billing address checkbox/slider causes the shipping options to appear, then hide when switched back to ship to billing address. Correct this issue. **POSSIBLY NEEDS TO BE FIXED IN THE FRAMEWORK. MENTION IT TO MICHAEL/JT**</w:t>
-      </w:r>
-    </w:p>
-    <w:p>
-      <w:pPr>
-        <w:pStyle w:val="ListParagraph"/>
-        <w:numPr>
-          <w:ilvl w:val="0"/>
-          <w:numId w:val="2"/>
-        </w:numPr>
-      </w:pPr>
-      <w:r>
-        <w:t xml:space="preserve"> </w:t>
-      </w:r>
-      <w:r>
-        <w:t>“</w:t>
-      </w:r>
-      <w:r>
-        <w:rPr>
-          <w:rStyle w:val="apple-converted-space"/>
-          <w:rFonts w:ascii="Arial" w:hAnsi="Arial" w:cs="Arial"/>
-          <w:color w:val="525252"/>
-          <w:sz w:val="18"/>
-          <w:szCs w:val="18"/>
-          <w:shd w:val="clear" w:color="auto" w:fill="FFFFFF"/>
-        </w:rPr>
-        <w:t> </w:t>
-      </w:r>
-      <w:r>
-        <w:rPr>
-          <w:rFonts w:ascii="Arial" w:hAnsi="Arial" w:cs="Arial"/>
-          <w:color w:val="525252"/>
-          <w:sz w:val="18"/>
-          <w:szCs w:val="18"/>
-          <w:shd w:val="clear" w:color="auto" w:fill="FFFFFF"/>
-        </w:rPr>
-        <w:t xml:space="preserve">that brush that I mentioned that is out of stock but I had tried testing checkout with it? well, I can't remove it from my cart as </w:t>
-      </w:r>
-      <w:proofErr w:type="spellStart"/>
-      <w:r>
-        <w:rPr>
-          <w:rFonts w:ascii="Arial" w:hAnsi="Arial" w:cs="Arial"/>
-          <w:color w:val="525252"/>
-          <w:sz w:val="18"/>
-          <w:szCs w:val="18"/>
-          <w:shd w:val="clear" w:color="auto" w:fill="FFFFFF"/>
-        </w:rPr>
-        <w:t>its</w:t>
-      </w:r>
-      <w:proofErr w:type="spellEnd"/>
-      <w:r>
-        <w:rPr>
-          <w:rFonts w:ascii="Arial" w:hAnsi="Arial" w:cs="Arial"/>
-          <w:color w:val="525252"/>
-          <w:sz w:val="18"/>
-          <w:szCs w:val="18"/>
-          <w:shd w:val="clear" w:color="auto" w:fill="FFFFFF"/>
-        </w:rPr>
-        <w:t xml:space="preserve"> not there anymore, but when I try adding other items, I keep getting this error at the top of the page. yet I can't go and remove that brush from the cart because after leaving checkout and going back in to shop, the brush is no longer in the cart. so obviously this is going to be a huge issue as many </w:t>
-      </w:r>
-      <w:proofErr w:type="spellStart"/>
-      <w:r>
-        <w:rPr>
-          <w:rFonts w:ascii="Arial" w:hAnsi="Arial" w:cs="Arial"/>
-          <w:color w:val="525252"/>
-          <w:sz w:val="18"/>
-          <w:szCs w:val="18"/>
-          <w:shd w:val="clear" w:color="auto" w:fill="FFFFFF"/>
-        </w:rPr>
-        <w:t>many</w:t>
-      </w:r>
-      <w:proofErr w:type="spellEnd"/>
-      <w:r>
-        <w:rPr>
-          <w:rFonts w:ascii="Arial" w:hAnsi="Arial" w:cs="Arial"/>
-          <w:color w:val="525252"/>
-          <w:sz w:val="18"/>
-          <w:szCs w:val="18"/>
-          <w:shd w:val="clear" w:color="auto" w:fill="FFFFFF"/>
-        </w:rPr>
-        <w:t xml:space="preserve"> items are publishing on the site that are sold out. See attached error I refer to. It also makes checkout freeze up. It never unfreezes on its own, you have to back out.”</w:t>
       </w:r>
     </w:p>
     <w:p>

</xml_diff>

<commit_message>
Added pagination to bottom of search results page
</commit_message>
<xml_diff>
--- a/development/build notes.docx
+++ b/development/build notes.docx
@@ -21,6 +21,9 @@
       <w:r>
         <w:t>- Implement the product hiding function from chess store.</w:t>
       </w:r>
+      <w:r>
+        <w:t xml:space="preserve"> **Needs testing to confirm its working correctly**</w:t>
+      </w:r>
     </w:p>
     <w:p>
       <w:r>
@@ -40,13 +43,8 @@
     </w:p>
     <w:p>
       <w:r>
-        <w:t xml:space="preserve">model.js, function </w:t>
-      </w:r>
-      <w:proofErr w:type="spellStart"/>
-      <w:r>
-        <w:t>fetchData</w:t>
-      </w:r>
-      <w:proofErr w:type="spellEnd"/>
+        <w:t>model.js, function fetchData</w:t>
+      </w:r>
     </w:p>
     <w:p>
       <w:r>
@@ -55,15 +53,7 @@
     </w:p>
     <w:p>
       <w:r>
-        <w:t xml:space="preserve">Michael Chance: then just attach a </w:t>
-      </w:r>
-      <w:proofErr w:type="spellStart"/>
-      <w:r>
-        <w:t>setTimeout</w:t>
-      </w:r>
-      <w:proofErr w:type="spellEnd"/>
-      <w:r>
-        <w:t xml:space="preserve"> to all product and category pages of one hour that deletes itself from the DOM</w:t>
+        <w:t>Michael Chance: then just attach a setTimeout to all product and category pages of one hour that deletes itself from the DOM</w:t>
       </w:r>
     </w:p>
     <w:p>
@@ -115,15 +105,7 @@
         </w:numPr>
       </w:pPr>
       <w:r>
-        <w:t xml:space="preserve">RIP becoming its own category, will be needed to added to the category </w:t>
-      </w:r>
-      <w:proofErr w:type="spellStart"/>
-      <w:r>
-        <w:t>nav</w:t>
-      </w:r>
-      <w:proofErr w:type="spellEnd"/>
-      <w:r>
-        <w:t xml:space="preserve"> bar.</w:t>
+        <w:t>RIP becoming its own category, will be needed to added to the category nav bar.</w:t>
       </w:r>
       <w:r>
         <w:t>**ON HOLD UNTIL  FURTHER NOTICE**</w:t>
@@ -151,7 +133,6 @@
           <w:u w:val="single"/>
         </w:rPr>
       </w:pPr>
-      <w:proofErr w:type="spellStart"/>
       <w:r>
         <w:rPr>
           <w:b/>
@@ -159,7 +140,6 @@
         </w:rPr>
         <w:t>productListTemplateResults</w:t>
       </w:r>
-      <w:proofErr w:type="spellEnd"/>
       <w:r>
         <w:rPr>
           <w:b/>
@@ -175,7 +155,6 @@
           <w:u w:val="single"/>
         </w:rPr>
       </w:pPr>
-      <w:proofErr w:type="spellStart"/>
       <w:r>
         <w:rPr>
           <w:b/>
@@ -183,7 +162,6 @@
         </w:rPr>
         <w:t>productTemplateQuickViewAlternate</w:t>
       </w:r>
-      <w:proofErr w:type="spellEnd"/>
       <w:r>
         <w:rPr>
           <w:b/>
@@ -248,6 +226,9 @@
       <w:r>
         <w:t>alphabetize the product lists.</w:t>
       </w:r>
+      <w:r>
+        <w:t xml:space="preserve"> **Can’t be done for product lists currently.**</w:t>
+      </w:r>
     </w:p>
     <w:p>
       <w:pPr>
@@ -293,29 +274,23 @@
       <w:r>
         <w:t>alphabetize the product lists.</w:t>
       </w:r>
-    </w:p>
-    <w:p>
-      <w:pPr>
-        <w:rPr>
-          <w:b/>
-          <w:u w:val="single"/>
-        </w:rPr>
-      </w:pPr>
-      <w:proofErr w:type="spellStart"/>
-      <w:r>
-        <w:rPr>
-          <w:b/>
-          <w:u w:val="single"/>
-        </w:rPr>
-        <w:t>Quickview</w:t>
-      </w:r>
-      <w:proofErr w:type="spellEnd"/>
-      <w:r>
-        <w:rPr>
-          <w:b/>
-          <w:u w:val="single"/>
-        </w:rPr>
-        <w:t>:</w:t>
+      <w:r>
+        <w:t xml:space="preserve"> **Can’t be done for product lists currently.**</w:t>
+      </w:r>
+    </w:p>
+    <w:p>
+      <w:pPr>
+        <w:rPr>
+          <w:b/>
+          <w:u w:val="single"/>
+        </w:rPr>
+      </w:pPr>
+      <w:r>
+        <w:rPr>
+          <w:b/>
+          <w:u w:val="single"/>
+        </w:rPr>
+        <w:t>Quickview:</w:t>
       </w:r>
     </w:p>
     <w:p>
@@ -349,29 +324,23 @@
       <w:r>
         <w:t xml:space="preserve">quantities need to be limited before allowing customers to add products to the cart. If a customer requests more products than are in stock, they need to be prompted to re-enter a valid quantity amount. </w:t>
       </w:r>
-    </w:p>
-    <w:p>
-      <w:pPr>
-        <w:rPr>
-          <w:b/>
-          <w:u w:val="single"/>
-        </w:rPr>
-      </w:pPr>
-      <w:proofErr w:type="spellStart"/>
-      <w:r>
-        <w:rPr>
-          <w:b/>
-          <w:u w:val="single"/>
-        </w:rPr>
-        <w:t>Cart</w:t>
-      </w:r>
-      <w:proofErr w:type="spellEnd"/>
-      <w:r>
-        <w:rPr>
-          <w:b/>
-          <w:u w:val="single"/>
-        </w:rPr>
-        <w:t>:</w:t>
+      <w:r>
+        <w:t xml:space="preserve"> **Discuss with Michael how to implement this as it might already exist**</w:t>
+      </w:r>
+    </w:p>
+    <w:p>
+      <w:pPr>
+        <w:rPr>
+          <w:b/>
+          <w:u w:val="single"/>
+        </w:rPr>
+      </w:pPr>
+      <w:r>
+        <w:rPr>
+          <w:b/>
+          <w:u w:val="single"/>
+        </w:rPr>
+        <w:t>Cart:</w:t>
       </w:r>
     </w:p>
     <w:p>
@@ -492,18 +461,6 @@
       </w:pPr>
       <w:r>
         <w:t>Update to match the design after deployment by adding filtered search.**WILL BE ADDED AFTER DEPLOYMENT**</w:t>
-      </w:r>
-    </w:p>
-    <w:p>
-      <w:pPr>
-        <w:pStyle w:val="ListParagraph"/>
-        <w:numPr>
-          <w:ilvl w:val="0"/>
-          <w:numId w:val="2"/>
-        </w:numPr>
-      </w:pPr>
-      <w:r>
-        <w:t>Add pagination to the bottom of the results list, identical to the top.</w:t>
       </w:r>
     </w:p>
     <w:sectPr>

</xml_diff>

<commit_message>
Began filtered search build
</commit_message>
<xml_diff>
--- a/development/build notes.docx
+++ b/development/build notes.docx
@@ -359,7 +359,13 @@
         <w:t xml:space="preserve">quantities need to be limited before allowing customers to add products to the cart. If a customer requests more products than are in stock, they need to be prompted to re-enter a valid quantity amount. </w:t>
       </w:r>
       <w:r>
-        <w:t xml:space="preserve"> **Discuss with Michael how to implement this as it might already exist**</w:t>
+        <w:t xml:space="preserve"> **</w:t>
+      </w:r>
+      <w:r>
+        <w:t>Add a quantity indicator to the product page and build a function for the  enter button, next to the quantity value that hides the bag it button if a value higher than the quantity in stock Is input</w:t>
+      </w:r>
+      <w:r>
+        <w:t>**</w:t>
       </w:r>
     </w:p>
     <w:p>

</xml_diff>

<commit_message>
Added information page for global banner
</commit_message>
<xml_diff>
--- a/development/build notes.docx
+++ b/development/build notes.docx
@@ -35,10 +35,16 @@
       <w:r>
         <w:t xml:space="preserve"> </w:t>
       </w:r>
-    </w:p>
-    <w:p>
-      <w:r>
-        <w:t>- She wants updated content to be displayed for clients already on the site. Discuss with Michael/JT how we can cause the page to refresh or this new content to display correctly after a period of time.</w:t>
+      <w:r>
+        <w:t>**BUILT. JUST NEEDS CATEGORY AND CONTENT FROM CUSTOMER to test.**</w:t>
+      </w:r>
+    </w:p>
+    <w:p>
+      <w:r>
+        <w:t xml:space="preserve">- She wants updated content to be displayed for clients already on the site. </w:t>
+      </w:r>
+      <w:r>
+        <w:t>**IMPLEMENTED. NEED TO SHOW IT TO MICHAEL BEFORE IMPLEMENTING TO MAKE SURE IT WORKING CORRECTLY AS CURRENTLY, IT DOES NOT APPEAR TO BE DOING SO. **</w:t>
       </w:r>
     </w:p>
     <w:p>
@@ -272,6 +278,7 @@
           <w:b/>
           <w:u w:val="single"/>
         </w:rPr>
+        <w:lastRenderedPageBreak/>
         <w:t>Product page:</w:t>
       </w:r>
     </w:p>
@@ -287,7 +294,6 @@
           <w:b/>
           <w:u w:val="single"/>
         </w:rPr>
-        <w:lastRenderedPageBreak/>
         <w:t>Cart:</w:t>
       </w:r>
     </w:p>
@@ -460,6 +466,21 @@
       </w:r>
       <w:r>
         <w:t xml:space="preserve">hitting back on the search page after browsing results causes the app to move back up to the top of the page. Pressing back again leaves the app. </w:t>
+      </w:r>
+      <w:r>
+        <w:t>**GOING TO HAVE TO WAIT UNTIL MICHAEL GETS BACK TO ADDRESS IT**</w:t>
+      </w:r>
+    </w:p>
+    <w:p>
+      <w:pPr>
+        <w:pStyle w:val="ListParagraph"/>
+        <w:numPr>
+          <w:ilvl w:val="0"/>
+          <w:numId w:val="2"/>
+        </w:numPr>
+      </w:pPr>
+      <w:r>
+        <w:t>Price on the elastic version of the product and product page for that product are not showing the same prices in some cases. They are off by a single cent. Elastic product lists generate the price from a function that uses the base price * 100 . find this function and alter this behavior.</w:t>
       </w:r>
     </w:p>
     <w:sectPr>

</xml_diff>

<commit_message>
Added one extra style to info page/versioning
</commit_message>
<xml_diff>
--- a/development/build notes.docx
+++ b/development/build notes.docx
@@ -53,21 +53,6 @@
           <w:u w:val="single"/>
         </w:rPr>
         <w:t>Header:</w:t>
-      </w:r>
-    </w:p>
-    <w:p>
-      <w:pPr>
-        <w:pStyle w:val="ListParagraph"/>
-        <w:numPr>
-          <w:ilvl w:val="0"/>
-          <w:numId w:val="3"/>
-        </w:numPr>
-      </w:pPr>
-      <w:r>
-        <w:t>RIP becoming its own category, will be needed to added to the category nav bar.</w:t>
-      </w:r>
-      <w:r>
-        <w:t>**ON HOLD UNTIL  FURTHER NOTICE**</w:t>
       </w:r>
     </w:p>
     <w:p>
@@ -437,6 +422,24 @@
       </w:r>
       <w:r>
         <w:t xml:space="preserve"> **VALUE IS GENERATED IN THE ELASTIC SEARCH ENGINE. NEEDS TO BE FIXED BY BRIAN**</w:t>
+      </w:r>
+    </w:p>
+    <w:p>
+      <w:pPr>
+        <w:pStyle w:val="ListParagraph"/>
+        <w:numPr>
+          <w:ilvl w:val="0"/>
+          <w:numId w:val="2"/>
+        </w:numPr>
+      </w:pPr>
+      <w:r>
+        <w:t xml:space="preserve">When clicking on a product item, the scroll does not scroll back up to the top of the </w:t>
+      </w:r>
+      <w:r>
+        <w:t>page.</w:t>
+      </w:r>
+      <w:r>
+        <w:t xml:space="preserve"> </w:t>
       </w:r>
     </w:p>
     <w:sectPr>

</xml_diff>

<commit_message>
Began build of the insured shipping options for checkout page
Work still in progress
</commit_message>
<xml_diff>
--- a/development/build notes.docx
+++ b/development/build notes.docx
@@ -294,7 +294,19 @@
         </w:numPr>
       </w:pPr>
       <w:r>
-        <w:t xml:space="preserve">Add an option whenever fed ex or USPS shipping is selected to pop up an option that allows them to opt for </w:t>
+        <w:t>Add an option whenever fed ex or USPS</w:t>
+      </w:r>
+      <w:r>
+        <w:t xml:space="preserve"> EXPRESS</w:t>
+      </w:r>
+      <w:r>
+        <w:t xml:space="preserve"> shipping</w:t>
+      </w:r>
+      <w:r>
+        <w:t xml:space="preserve"> (for international orders only)</w:t>
+      </w:r>
+      <w:r>
+        <w:t xml:space="preserve"> is selected to pop up an option that allows them to opt for </w:t>
       </w:r>
       <w:r>
         <w:t>insured shipping. This option</w:t>
@@ -422,24 +434,6 @@
       </w:r>
       <w:r>
         <w:t xml:space="preserve"> **VALUE IS GENERATED IN THE ELASTIC SEARCH ENGINE. NEEDS TO BE FIXED BY BRIAN**</w:t>
-      </w:r>
-    </w:p>
-    <w:p>
-      <w:pPr>
-        <w:pStyle w:val="ListParagraph"/>
-        <w:numPr>
-          <w:ilvl w:val="0"/>
-          <w:numId w:val="2"/>
-        </w:numPr>
-      </w:pPr>
-      <w:r>
-        <w:t xml:space="preserve">When clicking on a product item, the scroll does not scroll back up to the top of the </w:t>
-      </w:r>
-      <w:r>
-        <w:t>page.</w:t>
-      </w:r>
-      <w:r>
-        <w:t xml:space="preserve"> </w:t>
       </w:r>
     </w:p>
     <w:sectPr>

</xml_diff>

<commit_message>
Merged from other filtered search branch
</commit_message>
<xml_diff>
--- a/development/build notes.docx
+++ b/development/build notes.docx
@@ -18,68 +18,6 @@
       </w:r>
     </w:p>
     <w:p>
-      <w:r>
-        <w:t>- Implement the product hiding function from chess store.</w:t>
-      </w:r>
-      <w:r>
-        <w:t xml:space="preserve"> **Needs testing to confirm its working correctly**</w:t>
-      </w:r>
-    </w:p>
-    <w:p>
-      <w:r>
-        <w:t>- informational page for the global banner</w:t>
-      </w:r>
-      <w:r>
-        <w:t>.</w:t>
-      </w:r>
-      <w:r>
-        <w:t xml:space="preserve"> </w:t>
-      </w:r>
-    </w:p>
-    <w:p>
-      <w:r>
-        <w:t>- She wants updated content to be displayed for clients already on the site. Discuss with Michael/JT how we can cause the page to refresh or this new content to display correctly after a period of time.</w:t>
-      </w:r>
-    </w:p>
-    <w:p>
-      <w:r>
-        <w:t xml:space="preserve">model.js, function </w:t>
-      </w:r>
-      <w:proofErr w:type="spellStart"/>
-      <w:r>
-        <w:t>fetchData</w:t>
-      </w:r>
-      <w:proofErr w:type="spellEnd"/>
-    </w:p>
-    <w:p>
-      <w:r>
-        <w:t>Michael Chance: change the "expires" time to an hour</w:t>
-      </w:r>
-    </w:p>
-    <w:p>
-      <w:r>
-        <w:t xml:space="preserve">Michael Chance: then just attach a </w:t>
-      </w:r>
-      <w:proofErr w:type="spellStart"/>
-      <w:r>
-        <w:t>setTimeout</w:t>
-      </w:r>
-      <w:proofErr w:type="spellEnd"/>
-      <w:r>
-        <w:t xml:space="preserve"> to all product and category pages of one hour that deletes itself from the DOM</w:t>
-      </w:r>
-    </w:p>
-    <w:p>
-      <w:r>
-        <w:t>Michael Chance: then any time you visit the page after an hour it will request new data</w:t>
-      </w:r>
-    </w:p>
-    <w:p>
-      <w:r>
-        <w:t>Michael Chance: if they're changing things more often than that, they're running into major SEO problems</w:t>
-      </w:r>
-    </w:p>
-    <w:p>
       <w:pPr>
         <w:rPr>
           <w:b/>
@@ -111,29 +49,6 @@
     </w:p>
     <w:p>
       <w:pPr>
-        <w:pStyle w:val="ListParagraph"/>
-        <w:numPr>
-          <w:ilvl w:val="0"/>
-          <w:numId w:val="3"/>
-        </w:numPr>
-      </w:pPr>
-      <w:r>
-        <w:t xml:space="preserve">RIP becoming its own category, will be needed to added to the category </w:t>
-      </w:r>
-      <w:proofErr w:type="spellStart"/>
-      <w:r>
-        <w:t>nav</w:t>
-      </w:r>
-      <w:proofErr w:type="spellEnd"/>
-      <w:r>
-        <w:t xml:space="preserve"> bar.</w:t>
-      </w:r>
-      <w:r>
-        <w:t>**ON HOLD UNTIL  FURTHER NOTICE**</w:t>
-      </w:r>
-    </w:p>
-    <w:p>
-      <w:pPr>
         <w:rPr>
           <w:b/>
           <w:u w:val="single"/>
@@ -154,7 +69,6 @@
           <w:u w:val="single"/>
         </w:rPr>
       </w:pPr>
-      <w:proofErr w:type="spellStart"/>
       <w:r>
         <w:rPr>
           <w:b/>
@@ -162,7 +76,6 @@
         </w:rPr>
         <w:t>productListTemplateResults</w:t>
       </w:r>
-      <w:proofErr w:type="spellEnd"/>
       <w:r>
         <w:rPr>
           <w:b/>
@@ -178,7 +91,6 @@
           <w:u w:val="single"/>
         </w:rPr>
       </w:pPr>
-      <w:proofErr w:type="spellStart"/>
       <w:r>
         <w:rPr>
           <w:b/>
@@ -186,7 +98,6 @@
         </w:rPr>
         <w:t>productTemplateQuickViewAlternate</w:t>
       </w:r>
-      <w:proofErr w:type="spellEnd"/>
       <w:r>
         <w:rPr>
           <w:b/>
@@ -238,21 +149,6 @@
           <w:u w:val="single"/>
         </w:rPr>
         <w:t>Category page – top level category:</w:t>
-      </w:r>
-    </w:p>
-    <w:p>
-      <w:pPr>
-        <w:pStyle w:val="ListParagraph"/>
-        <w:numPr>
-          <w:ilvl w:val="0"/>
-          <w:numId w:val="3"/>
-        </w:numPr>
-      </w:pPr>
-      <w:r>
-        <w:t>alphabetize the product lists.</w:t>
-      </w:r>
-      <w:r>
-        <w:t xml:space="preserve"> **Can’t be done for product lists currently.**</w:t>
       </w:r>
     </w:p>
     <w:p>
@@ -297,50 +193,67 @@
         </w:numPr>
       </w:pPr>
       <w:r>
-        <w:t>alphabetize the product lists.</w:t>
-      </w:r>
-      <w:r>
-        <w:t xml:space="preserve"> **Can’t be done for product lists currently.**</w:t>
-      </w:r>
-    </w:p>
-    <w:p>
-      <w:pPr>
-        <w:rPr>
-          <w:b/>
-          <w:u w:val="single"/>
-        </w:rPr>
-      </w:pPr>
-      <w:proofErr w:type="spellStart"/>
-      <w:r>
-        <w:rPr>
-          <w:b/>
-          <w:u w:val="single"/>
-        </w:rPr>
-        <w:t>Quickview</w:t>
-      </w:r>
-      <w:proofErr w:type="spellEnd"/>
-      <w:r>
-        <w:rPr>
-          <w:b/>
-          <w:u w:val="single"/>
-        </w:rPr>
-        <w:t>:</w:t>
-      </w:r>
-    </w:p>
-    <w:p>
-      <w:pPr>
-        <w:rPr>
-          <w:b/>
-          <w:u w:val="single"/>
-        </w:rPr>
-      </w:pPr>
-      <w:r>
-        <w:rPr>
-          <w:b/>
-          <w:u w:val="single"/>
-        </w:rPr>
-        <w:lastRenderedPageBreak/>
+        <w:t>Add new filter option category for the sub category attribute. Will need to be dynamic and only show options available for a given product type attribute when that filter option is selected.</w:t>
+      </w:r>
+    </w:p>
+    <w:p>
+      <w:pPr>
+        <w:rPr>
+          <w:b/>
+          <w:u w:val="single"/>
+        </w:rPr>
+      </w:pPr>
+      <w:r>
+        <w:rPr>
+          <w:b/>
+          <w:u w:val="single"/>
+        </w:rPr>
+        <w:t>Quickview:</w:t>
+      </w:r>
+    </w:p>
+    <w:p>
+      <w:pPr>
+        <w:rPr>
+          <w:b/>
+          <w:u w:val="single"/>
+        </w:rPr>
+      </w:pPr>
+      <w:r>
+        <w:rPr>
+          <w:b/>
+          <w:u w:val="single"/>
+        </w:rPr>
         <w:t>Product page:</w:t>
+      </w:r>
+    </w:p>
+    <w:p>
+      <w:pPr>
+        <w:rPr>
+          <w:b/>
+          <w:u w:val="single"/>
+        </w:rPr>
+      </w:pPr>
+      <w:r>
+        <w:rPr>
+          <w:b/>
+          <w:u w:val="single"/>
+        </w:rPr>
+        <w:t>Cart:</w:t>
+      </w:r>
+    </w:p>
+    <w:p>
+      <w:pPr>
+        <w:rPr>
+          <w:b/>
+          <w:u w:val="single"/>
+        </w:rPr>
+      </w:pPr>
+      <w:r>
+        <w:rPr>
+          <w:b/>
+          <w:u w:val="single"/>
+        </w:rPr>
+        <w:t>Checkout page:</w:t>
       </w:r>
     </w:p>
     <w:p>
@@ -350,61 +263,48 @@
           <w:ilvl w:val="0"/>
           <w:numId w:val="2"/>
         </w:numPr>
-        <w:rPr>
-          <w:b/>
-          <w:u w:val="single"/>
-        </w:rPr>
-      </w:pPr>
-      <w:r>
-        <w:t xml:space="preserve">quantities need to be limited before allowing customers to add products to the cart. If a customer requests more products than are in stock, they need to be prompted to re-enter a valid quantity amount. </w:t>
+      </w:pPr>
+      <w:r>
+        <w:t>Add wire</w:t>
+      </w:r>
+      <w:r>
+        <w:t xml:space="preserve"> transfer</w:t>
+      </w:r>
+      <w:r>
+        <w:t xml:space="preserve"> fee pricing to price total.</w:t>
       </w:r>
       <w:r>
         <w:t xml:space="preserve"> **</w:t>
       </w:r>
       <w:r>
-        <w:t>Add a quantity indicator to the product page and build a function for the  enter button, next to the quantity value that hides the bag it button if a value higher than the quantity in stock Is input</w:t>
+        <w:t>FEATURE IS IMPLEMENTED BUT BROKEN</w:t>
+      </w:r>
+      <w:r>
+        <w:t>.</w:t>
+      </w:r>
+      <w:r>
+        <w:t xml:space="preserve"> AWAITING A FIX FROM BRIAN/JT</w:t>
       </w:r>
       <w:r>
         <w:t>**</w:t>
       </w:r>
-    </w:p>
-    <w:p>
-      <w:pPr>
-        <w:rPr>
-          <w:b/>
-          <w:u w:val="single"/>
-        </w:rPr>
-      </w:pPr>
-      <w:proofErr w:type="spellStart"/>
-      <w:r>
-        <w:rPr>
-          <w:b/>
-          <w:u w:val="single"/>
-        </w:rPr>
-        <w:t>Cart</w:t>
-      </w:r>
-      <w:proofErr w:type="spellEnd"/>
-      <w:r>
-        <w:rPr>
-          <w:b/>
-          <w:u w:val="single"/>
-        </w:rPr>
-        <w:t>:</w:t>
-      </w:r>
-    </w:p>
-    <w:p>
-      <w:pPr>
-        <w:rPr>
-          <w:b/>
-          <w:u w:val="single"/>
-        </w:rPr>
-      </w:pPr>
-      <w:r>
-        <w:rPr>
-          <w:b/>
-          <w:u w:val="single"/>
-        </w:rPr>
-        <w:t>Checkout page:</w:t>
+      <w:r>
+        <w:t xml:space="preserve"> </w:t>
+      </w:r>
+    </w:p>
+    <w:p>
+      <w:pPr>
+        <w:rPr>
+          <w:b/>
+          <w:u w:val="single"/>
+        </w:rPr>
+      </w:pPr>
+      <w:r>
+        <w:rPr>
+          <w:b/>
+          <w:u w:val="single"/>
+        </w:rPr>
+        <w:t>Search:</w:t>
       </w:r>
     </w:p>
     <w:p>
@@ -416,31 +316,7 @@
         </w:numPr>
       </w:pPr>
       <w:r>
-        <w:t>Add wire</w:t>
-      </w:r>
-      <w:r>
-        <w:t xml:space="preserve"> transfer</w:t>
-      </w:r>
-      <w:r>
-        <w:t xml:space="preserve"> fee pricing to price total.</w:t>
-      </w:r>
-      <w:r>
-        <w:t xml:space="preserve"> **</w:t>
-      </w:r>
-      <w:r>
-        <w:t>FEATURE IS IMPLEMENTED BUT BROKEN</w:t>
-      </w:r>
-      <w:r>
-        <w:t>.</w:t>
-      </w:r>
-      <w:r>
-        <w:t xml:space="preserve"> AWAITING A FIX FROM BRIAN/JT</w:t>
-      </w:r>
-      <w:r>
-        <w:t>**</w:t>
-      </w:r>
-      <w:r>
-        <w:t xml:space="preserve"> </w:t>
+        <w:t>Update to match the design after deployment by adding filtered search.**WILL BE ADDED AFTER DEPLOYMENT**</w:t>
       </w:r>
     </w:p>
     <w:p>
@@ -452,82 +328,7 @@
         </w:numPr>
       </w:pPr>
       <w:r>
-        <w:t xml:space="preserve">Add an option whenever fed ex or USPS shipping is selected to pop up an option that allows them to opt for </w:t>
-      </w:r>
-      <w:r>
-        <w:t>insured shipping. This option</w:t>
-      </w:r>
-      <w:r>
-        <w:t xml:space="preserve"> would need to reflect on their shipping manife</w:t>
-      </w:r>
-      <w:r>
-        <w:t>st/shipping manager/order sheet. **</w:t>
-      </w:r>
-      <w:r>
-        <w:t>BUILD A SHIPPING INSURANCE SELECTOR THAT A. DISPLAYS IN SHIPPING METHODS WHENEVER A FOREIGN COUNTRY IS SELECTED. B. WILL AUTO-ADD A NOTE TO THE ORDER NOTES THAT SHIPPING INSURANCE WILL BE NEEDED FOR THIS ORDER.</w:t>
-      </w:r>
-      <w:r>
-        <w:t xml:space="preserve"> WILL BE ADDED AFTER DEPLOYMENT.</w:t>
-      </w:r>
-      <w:r>
-        <w:t>**</w:t>
-      </w:r>
-    </w:p>
-    <w:p>
-      <w:pPr>
-        <w:pStyle w:val="ListParagraph"/>
-        <w:numPr>
-          <w:ilvl w:val="0"/>
-          <w:numId w:val="2"/>
-        </w:numPr>
-      </w:pPr>
-      <w:r>
-        <w:t>Bug: sliding the ship to billing address checkbox/slider causes the shipping options to appear, then hide when switched back to ship to billing address. Correct this issue. **POSSIBLY NEEDS TO BE FIXED IN THE FRAMEWORK. MENTION IT TO MICHAEL/JT**</w:t>
-      </w:r>
-    </w:p>
-    <w:p>
-      <w:pPr>
-        <w:rPr>
-          <w:b/>
-          <w:u w:val="single"/>
-        </w:rPr>
-      </w:pPr>
-      <w:r>
-        <w:rPr>
-          <w:b/>
-          <w:u w:val="single"/>
-        </w:rPr>
-        <w:t>Search:</w:t>
-      </w:r>
-    </w:p>
-    <w:p>
-      <w:pPr>
-        <w:pStyle w:val="ListParagraph"/>
-        <w:numPr>
-          <w:ilvl w:val="0"/>
-          <w:numId w:val="2"/>
-        </w:numPr>
-      </w:pPr>
-      <w:r>
-        <w:t>Update to match the design after deployment by adding filtered search.**WILL BE ADDED AFTER DEPLOYMENT**</w:t>
-      </w:r>
-    </w:p>
-    <w:p>
-      <w:pPr>
-        <w:pStyle w:val="ListParagraph"/>
-        <w:numPr>
-          <w:ilvl w:val="0"/>
-          <w:numId w:val="2"/>
-        </w:numPr>
-      </w:pPr>
-      <w:r>
-        <w:rPr>
-          <w:b/>
-        </w:rPr>
-        <w:t xml:space="preserve">IE9 issue – </w:t>
-      </w:r>
-      <w:r>
-        <w:t xml:space="preserve">hitting back on the search page after browsing results causes the app to move back up to the top of the page. Pressing back again leaves the app. </w:t>
+        <w:t>Implement filtered search on search page. (use data from toy wars).</w:t>
       </w:r>
     </w:p>
     <w:sectPr>

</xml_diff>